<commit_message>
Loppuraporttiin lisäilty knowledge transfere
</commit_message>
<xml_diff>
--- a/Loppuraportti R19.docx
+++ b/Loppuraportti R19.docx
@@ -3063,6 +3063,7 @@
       </w:pPr>
       <w:r>
         <w:rPr>
+          <w:noProof/>
           <w:lang w:val="fi-FI"/>
         </w:rPr>
         <w:drawing>
@@ -3431,28 +3432,7 @@
           <w:iCs/>
           <w:lang w:val="fi-FI"/>
         </w:rPr>
-        <w:t>Ohjelma luotiin kolmessa vaiheessa</w:t>
-      </w:r>
-      <w:r>
-        <w:rPr>
-          <w:iCs/>
-          <w:lang w:val="fi-FI"/>
-        </w:rPr>
-        <w:t xml:space="preserve"> (Määrittely ja suunnittelu, Toteutus, Testaus)</w:t>
-      </w:r>
-      <w:r>
-        <w:rPr>
-          <w:iCs/>
-          <w:lang w:val="fi-FI"/>
-        </w:rPr>
-        <w:t xml:space="preserve"> </w:t>
-      </w:r>
-      <w:r>
-        <w:rPr>
-          <w:iCs/>
-          <w:lang w:val="fi-FI"/>
-        </w:rPr>
-        <w:t xml:space="preserve">vesiputousmallin mukaisesti aikavälillä 29.3.2021 – 20.5.2021. </w:t>
+        <w:t xml:space="preserve">Ohjelma luotiin kolmessa vaiheessa (Määrittely ja suunnittelu, Toteutus, Testaus) vesiputousmallin mukaisesti aikavälillä 29.3.2021 – 20.5.2021. </w:t>
       </w:r>
     </w:p>
     <w:p>
@@ -3835,21 +3815,7 @@
           <w:iCs/>
           <w:lang w:val="fi-FI"/>
         </w:rPr>
-        <w:t xml:space="preserve">Ohjelman laatiminen suorititettiin vesiputousmallin mukaisesti jakamalla työaika kolmeen osaan: Määrittely ja suunnittelu, toteutus sekä testausvaihe päivien </w:t>
-      </w:r>
-      <w:r>
-        <w:rPr>
-          <w:iCs/>
-          <w:lang w:val="fi-FI"/>
-        </w:rPr>
-        <w:t>29.3.2021 – 20.5.2021</w:t>
-      </w:r>
-      <w:r>
-        <w:rPr>
-          <w:iCs/>
-          <w:lang w:val="fi-FI"/>
-        </w:rPr>
-        <w:t xml:space="preserve"> välillä.</w:t>
+        <w:t>Ohjelman laatiminen suorititettiin vesiputousmallin mukaisesti jakamalla työaika kolmeen osaan: Määrittely ja suunnittelu, toteutus sekä testausvaihe päivien 29.3.2021 – 20.5.2021 välillä.</w:t>
       </w:r>
     </w:p>
     <w:p>
@@ -4015,14 +3981,7 @@
           <w:iCs/>
           <w:lang w:val="fi-FI"/>
         </w:rPr>
-        <w:t xml:space="preserve"> – </w:t>
-      </w:r>
-      <w:r>
-        <w:rPr>
-          <w:iCs/>
-          <w:lang w:val="fi-FI"/>
-        </w:rPr>
-        <w:t>LISÄÄ AJANMYÖTÄ!</w:t>
+        <w:t xml:space="preserve"> – LISÄÄ AJANMYÖTÄ!</w:t>
       </w:r>
     </w:p>
     <w:p>
@@ -4889,6 +4848,17 @@
     <w:p>
       <w:pPr>
         <w:pStyle w:val="Leipteksti1"/>
+        <w:ind w:left="0"/>
+        <w:jc w:val="left"/>
+        <w:rPr>
+          <w:iCs/>
+          <w:lang w:val="fi-FI"/>
+        </w:rPr>
+      </w:pPr>
+    </w:p>
+    <w:p>
+      <w:pPr>
+        <w:pStyle w:val="Leipteksti1"/>
         <w:rPr>
           <w:i/>
           <w:lang w:val="fi-FI"/>
@@ -4910,12 +4880,903 @@
       </w:pPr>
       <w:bookmarkStart w:id="12" w:name="_Toc69824079"/>
       <w:r>
+        <w:lastRenderedPageBreak/>
         <w:t>Toteutuksen ongelmat</w:t>
       </w:r>
       <w:bookmarkEnd w:id="12"/>
       <w:r>
         <w:t xml:space="preserve"> </w:t>
       </w:r>
+    </w:p>
+    <w:p>
+      <w:pPr>
+        <w:pStyle w:val="Leipteksti1"/>
+        <w:rPr>
+          <w:i/>
+          <w:lang w:val="fi-FI"/>
+        </w:rPr>
+      </w:pPr>
+    </w:p>
+    <w:p>
+      <w:pPr>
+        <w:pStyle w:val="Leipteksti1"/>
+        <w:ind w:left="0"/>
+        <w:jc w:val="left"/>
+        <w:rPr>
+          <w:iCs/>
+          <w:lang w:val="fi-FI"/>
+        </w:rPr>
+      </w:pPr>
+    </w:p>
+    <w:p>
+      <w:pPr>
+        <w:pStyle w:val="Leipteksti1"/>
+        <w:ind w:left="0"/>
+        <w:jc w:val="left"/>
+        <w:rPr>
+          <w:iCs/>
+          <w:lang w:val="fi-FI"/>
+        </w:rPr>
+      </w:pPr>
+      <w:r>
+        <w:rPr>
+          <w:iCs/>
+          <w:lang w:val="fi-FI"/>
+        </w:rPr>
+        <w:t>Kaikk</w:t>
+      </w:r>
+      <w:r>
+        <w:rPr>
+          <w:iCs/>
+          <w:lang w:val="fi-FI"/>
+        </w:rPr>
+        <w:t>i</w:t>
+      </w:r>
+      <w:r>
+        <w:rPr>
+          <w:iCs/>
+          <w:lang w:val="fi-FI"/>
+        </w:rPr>
+        <w:t xml:space="preserve">en ryhmäläisten mielestä suurin ongelma oli versionhallinta gitin kanssa. Nojaten edeltäviin kokemuksiin </w:t>
+      </w:r>
+      <w:r>
+        <w:rPr>
+          <w:iCs/>
+          <w:lang w:val="fi-FI"/>
+        </w:rPr>
+        <w:t xml:space="preserve">gitin kanssa emme osanneet kuvitellakaan minkälaisia </w:t>
+      </w:r>
+      <w:r>
+        <w:rPr>
+          <w:iCs/>
+          <w:lang w:val="fi-FI"/>
+        </w:rPr>
+        <w:t xml:space="preserve">ongelmia. </w:t>
+      </w:r>
+      <w:proofErr w:type="spellStart"/>
+      <w:r>
+        <w:rPr>
+          <w:iCs/>
+          <w:lang w:val="fi-FI"/>
+        </w:rPr>
+        <w:t>gitignore</w:t>
+      </w:r>
+      <w:proofErr w:type="spellEnd"/>
+      <w:r>
+        <w:rPr>
+          <w:iCs/>
+          <w:lang w:val="fi-FI"/>
+        </w:rPr>
+        <w:t xml:space="preserve"> tiedoston pois </w:t>
+      </w:r>
+      <w:r>
+        <w:rPr>
+          <w:iCs/>
+          <w:lang w:val="fi-FI"/>
+        </w:rPr>
+        <w:t>jättäminen</w:t>
+      </w:r>
+      <w:r>
+        <w:rPr>
+          <w:iCs/>
+          <w:lang w:val="fi-FI"/>
+        </w:rPr>
+        <w:t xml:space="preserve"> voisi tulla tuodessaan. Ongelmat gitin kanssa alkoivat heti alkumetreillä, mutta suurin osa ongelmista korjautui aina kun poisti omalta koneeltaan vanhentuneen version ja kloonasi uuden omalle koneelleen. Ongelmaksi huomattiin </w:t>
+      </w:r>
+      <w:proofErr w:type="spellStart"/>
+      <w:r>
+        <w:rPr>
+          <w:iCs/>
+          <w:lang w:val="fi-FI"/>
+        </w:rPr>
+        <w:t>netbeansin</w:t>
+      </w:r>
+      <w:proofErr w:type="spellEnd"/>
+      <w:r>
+        <w:rPr>
+          <w:iCs/>
+          <w:lang w:val="fi-FI"/>
+        </w:rPr>
+        <w:t xml:space="preserve"> tapa tehdä </w:t>
+      </w:r>
+      <w:r>
+        <w:rPr>
+          <w:iCs/>
+          <w:lang w:val="fi-FI"/>
+        </w:rPr>
+        <w:t>ajonaikaisia</w:t>
+      </w:r>
+      <w:r>
+        <w:rPr>
+          <w:iCs/>
+          <w:lang w:val="fi-FI"/>
+        </w:rPr>
+        <w:t xml:space="preserve"> tiedostoja, jotka eivät toimi toisten koneilla. </w:t>
+      </w:r>
+    </w:p>
+    <w:p>
+      <w:pPr>
+        <w:pStyle w:val="Leipteksti1"/>
+        <w:ind w:left="0"/>
+        <w:jc w:val="left"/>
+        <w:rPr>
+          <w:iCs/>
+          <w:lang w:val="fi-FI"/>
+        </w:rPr>
+      </w:pPr>
+    </w:p>
+    <w:p>
+      <w:pPr>
+        <w:pStyle w:val="Leipteksti1"/>
+        <w:ind w:left="0"/>
+        <w:jc w:val="left"/>
+        <w:rPr>
+          <w:iCs/>
+          <w:lang w:val="fi-FI"/>
+        </w:rPr>
+      </w:pPr>
+      <w:r>
+        <w:rPr>
+          <w:iCs/>
+          <w:lang w:val="fi-FI"/>
+        </w:rPr>
+        <w:t xml:space="preserve">Ongelmat kuitenkin alkoivat käymään </w:t>
+      </w:r>
+      <w:r>
+        <w:rPr>
+          <w:iCs/>
+          <w:lang w:val="fi-FI"/>
+        </w:rPr>
+        <w:t>ylitsepääsemättömiksi,</w:t>
+      </w:r>
+      <w:r>
+        <w:rPr>
+          <w:iCs/>
+          <w:lang w:val="fi-FI"/>
+        </w:rPr>
+        <w:t xml:space="preserve"> kun tuotantovaihe saapui ja koodaajia alkoi olla useampia. Yritimme kokouksessa löytää ratkaisua ja yksi mahdollinen sellainen oli -rm komennoilla lopettaa oman gitin ongelma kansioiden selaaminen. Tämä oli viimeinen niitti ryhmälle ja päädyimme osin opettajien avustuksella ydinoptioon, joka tarkoitti repon poistamista ja uudelleen </w:t>
+      </w:r>
+      <w:r>
+        <w:rPr>
+          <w:iCs/>
+          <w:lang w:val="fi-FI"/>
+        </w:rPr>
+        <w:t xml:space="preserve">luontia. </w:t>
+      </w:r>
+      <w:proofErr w:type="spellStart"/>
+      <w:r>
+        <w:rPr>
+          <w:iCs/>
+          <w:lang w:val="fi-FI"/>
+        </w:rPr>
+        <w:t>gitignore</w:t>
+      </w:r>
+      <w:proofErr w:type="spellEnd"/>
+      <w:r>
+        <w:rPr>
+          <w:iCs/>
+          <w:lang w:val="fi-FI"/>
+        </w:rPr>
+        <w:t xml:space="preserve"> tiedoston kanssa, sillä jostain syystä kyseistä tiedostoa ei pysty kesken projektin enää luomaan. Kyseisen tiedoston luonti ei ollut sekään mutkatonta, sillä alunpitäen gittiä korjanneen jäsenen tietokone oli osittain kykenemätön luomaan kyseisen tiedoston, sillä luodessaan sen se teki siitä .txt päätteisen tehden siitä näin vääränlaisen. Ongelma korjattiin luomalla kyseinen tiedosto toisen koneella komentoriviä käyttäen, tällöin on mahdollista pakottaa tiedosto tietynlaiseksi. Huomioitavaa on, että jos koneella on </w:t>
+      </w:r>
+      <w:r>
+        <w:rPr>
+          <w:iCs/>
+          <w:lang w:val="fi-FI"/>
+        </w:rPr>
+        <w:t>Visual</w:t>
+      </w:r>
+      <w:r>
+        <w:rPr>
+          <w:iCs/>
+          <w:lang w:val="fi-FI"/>
+        </w:rPr>
+        <w:t xml:space="preserve"> studio niin </w:t>
+      </w:r>
+      <w:r>
+        <w:rPr>
+          <w:iCs/>
+          <w:lang w:val="fi-FI"/>
+        </w:rPr>
+        <w:t>Windows</w:t>
+      </w:r>
+      <w:r>
+        <w:rPr>
+          <w:iCs/>
+          <w:lang w:val="fi-FI"/>
+        </w:rPr>
+        <w:t xml:space="preserve"> tunnistaa kyseisen tiedoston gittiin liittyväksi. </w:t>
+      </w:r>
+    </w:p>
+    <w:p>
+      <w:pPr>
+        <w:pStyle w:val="Leipteksti1"/>
+        <w:ind w:left="0"/>
+        <w:jc w:val="left"/>
+        <w:rPr>
+          <w:iCs/>
+          <w:lang w:val="fi-FI"/>
+        </w:rPr>
+      </w:pPr>
+    </w:p>
+    <w:p>
+      <w:pPr>
+        <w:pStyle w:val="Leipteksti1"/>
+        <w:ind w:left="0"/>
+        <w:jc w:val="left"/>
+        <w:rPr>
+          <w:iCs/>
+          <w:lang w:val="fi-FI"/>
+        </w:rPr>
+      </w:pPr>
+      <w:r>
+        <w:rPr>
+          <w:iCs/>
+          <w:lang w:val="fi-FI"/>
+        </w:rPr>
+        <w:t xml:space="preserve">Seuraavaksi suurimmat ongelmat liittyivät taulujen relaatioihin. </w:t>
+      </w:r>
+      <w:proofErr w:type="spellStart"/>
+      <w:r>
+        <w:rPr>
+          <w:iCs/>
+          <w:lang w:val="fi-FI"/>
+        </w:rPr>
+        <w:t>Pääkoodareiden</w:t>
+      </w:r>
+      <w:proofErr w:type="spellEnd"/>
+      <w:r>
+        <w:rPr>
+          <w:iCs/>
+          <w:lang w:val="fi-FI"/>
+        </w:rPr>
+        <w:t xml:space="preserve"> turhautuminen oli </w:t>
+      </w:r>
+      <w:r>
+        <w:rPr>
+          <w:iCs/>
+          <w:lang w:val="fi-FI"/>
+        </w:rPr>
+        <w:t>käsinkosketeltavaa,</w:t>
+      </w:r>
+      <w:r>
+        <w:rPr>
+          <w:iCs/>
+          <w:lang w:val="fi-FI"/>
+        </w:rPr>
+        <w:t xml:space="preserve"> kun heidän alkaessa laatia ohjelmakoodia, tulivat he jatkuvasti vastaan </w:t>
+      </w:r>
+      <w:r>
+        <w:rPr>
+          <w:iCs/>
+          <w:lang w:val="fi-FI"/>
+        </w:rPr>
+        <w:t>ongelmaan,</w:t>
+      </w:r>
+      <w:r>
+        <w:rPr>
+          <w:iCs/>
+          <w:lang w:val="fi-FI"/>
+        </w:rPr>
+        <w:t xml:space="preserve"> jossa heidän on ensimmäiseksi luotava toiminto toiselle </w:t>
+      </w:r>
+      <w:r>
+        <w:rPr>
+          <w:iCs/>
+          <w:lang w:val="fi-FI"/>
+        </w:rPr>
+        <w:t>taululle,</w:t>
+      </w:r>
+      <w:r>
+        <w:rPr>
+          <w:iCs/>
+          <w:lang w:val="fi-FI"/>
+        </w:rPr>
+        <w:t xml:space="preserve"> jotta he voisivat käyttää nykyistä taulua. </w:t>
+      </w:r>
+      <w:r>
+        <w:rPr>
+          <w:iCs/>
+          <w:lang w:val="fi-FI"/>
+        </w:rPr>
+        <w:t xml:space="preserve">Asiaa ei auttanut HeidiSQLn toimimattomuus käyttöliittymän kautta tehtyihin </w:t>
+      </w:r>
+      <w:r>
+        <w:rPr>
+          <w:iCs/>
+          <w:lang w:val="fi-FI"/>
+        </w:rPr>
+        <w:t>muutoksiin,</w:t>
+      </w:r>
+      <w:r>
+        <w:rPr>
+          <w:iCs/>
+          <w:lang w:val="fi-FI"/>
+        </w:rPr>
+        <w:t xml:space="preserve"> joten kaikki muutokset jouduttiin tekemään kyselyillä. </w:t>
+      </w:r>
+    </w:p>
+    <w:p>
+      <w:pPr>
+        <w:pStyle w:val="Leipteksti1"/>
+        <w:ind w:left="0"/>
+        <w:jc w:val="left"/>
+        <w:rPr>
+          <w:iCs/>
+          <w:lang w:val="fi-FI"/>
+        </w:rPr>
+      </w:pPr>
+    </w:p>
+    <w:p>
+      <w:pPr>
+        <w:pStyle w:val="Leipteksti1"/>
+        <w:ind w:left="0"/>
+        <w:jc w:val="left"/>
+        <w:rPr>
+          <w:iCs/>
+          <w:lang w:val="fi-FI"/>
+        </w:rPr>
+      </w:pPr>
+      <w:r>
+        <w:rPr>
+          <w:iCs/>
+          <w:lang w:val="fi-FI"/>
+        </w:rPr>
+        <w:t xml:space="preserve">Mietimme </w:t>
+      </w:r>
+      <w:r>
+        <w:rPr>
+          <w:iCs/>
+          <w:lang w:val="fi-FI"/>
+        </w:rPr>
+        <w:t>ryhmässä,</w:t>
+      </w:r>
+      <w:r>
+        <w:rPr>
+          <w:iCs/>
+          <w:lang w:val="fi-FI"/>
+        </w:rPr>
+        <w:t xml:space="preserve"> että olisiko tietokannan luominen ollut mahdollista täysin itsenäisillä tauluilla ja yhdistellä niitä tarvittaessa vain LEFT JOIN syntakseilla? Ohjelma ja tietokanta olivat tässä vaiheessa </w:t>
+      </w:r>
+      <w:r>
+        <w:rPr>
+          <w:iCs/>
+          <w:lang w:val="fi-FI"/>
+        </w:rPr>
+        <w:t>kuitenkin niin pitkällä,</w:t>
+      </w:r>
+      <w:r>
+        <w:rPr>
+          <w:iCs/>
+          <w:lang w:val="fi-FI"/>
+        </w:rPr>
+        <w:t xml:space="preserve"> että päätimme jatkaa vanhaan malliin ja hyväksyä relaatioiden kanssa painimisen. </w:t>
+      </w:r>
+    </w:p>
+    <w:p>
+      <w:pPr>
+        <w:pStyle w:val="Leipteksti1"/>
+        <w:ind w:left="0"/>
+        <w:jc w:val="left"/>
+        <w:rPr>
+          <w:iCs/>
+          <w:lang w:val="fi-FI"/>
+        </w:rPr>
+      </w:pPr>
+    </w:p>
+    <w:p>
+      <w:pPr>
+        <w:pStyle w:val="Leipteksti1"/>
+        <w:ind w:left="0"/>
+        <w:jc w:val="left"/>
+        <w:rPr>
+          <w:iCs/>
+          <w:lang w:val="fi-FI"/>
+        </w:rPr>
+      </w:pPr>
+    </w:p>
+    <w:p>
+      <w:pPr>
+        <w:pStyle w:val="Leipteksti1"/>
+        <w:ind w:left="0"/>
+        <w:rPr>
+          <w:iCs/>
+          <w:lang w:val="fi-FI"/>
+        </w:rPr>
+      </w:pPr>
+    </w:p>
+    <w:p>
+      <w:pPr>
+        <w:pStyle w:val="Leipteksti1"/>
+        <w:rPr>
+          <w:iCs/>
+          <w:lang w:val="fi-FI"/>
+        </w:rPr>
+      </w:pPr>
+    </w:p>
+    <w:p>
+      <w:pPr>
+        <w:pStyle w:val="Leipteksti1"/>
+        <w:rPr>
+          <w:iCs/>
+          <w:lang w:val="fi-FI"/>
+        </w:rPr>
+      </w:pPr>
+    </w:p>
+    <w:p>
+      <w:pPr>
+        <w:pStyle w:val="Leipteksti1"/>
+        <w:rPr>
+          <w:iCs/>
+          <w:lang w:val="fi-FI"/>
+        </w:rPr>
+      </w:pPr>
+    </w:p>
+    <w:p>
+      <w:pPr>
+        <w:pStyle w:val="Leipteksti1"/>
+        <w:rPr>
+          <w:iCs/>
+          <w:lang w:val="fi-FI"/>
+        </w:rPr>
+      </w:pPr>
+    </w:p>
+    <w:p>
+      <w:pPr>
+        <w:pStyle w:val="Leipteksti1"/>
+        <w:rPr>
+          <w:iCs/>
+          <w:lang w:val="fi-FI"/>
+        </w:rPr>
+      </w:pPr>
+    </w:p>
+    <w:p>
+      <w:pPr>
+        <w:pStyle w:val="Leipteksti1"/>
+        <w:rPr>
+          <w:iCs/>
+          <w:lang w:val="fi-FI"/>
+        </w:rPr>
+      </w:pPr>
+    </w:p>
+    <w:p>
+      <w:pPr>
+        <w:pStyle w:val="Leipteksti1"/>
+        <w:rPr>
+          <w:iCs/>
+          <w:lang w:val="fi-FI"/>
+        </w:rPr>
+      </w:pPr>
+    </w:p>
+    <w:p>
+      <w:pPr>
+        <w:pStyle w:val="Leipteksti1"/>
+        <w:rPr>
+          <w:iCs/>
+          <w:lang w:val="fi-FI"/>
+        </w:rPr>
+      </w:pPr>
+    </w:p>
+    <w:p>
+      <w:pPr>
+        <w:pStyle w:val="Leipteksti1"/>
+        <w:rPr>
+          <w:iCs/>
+          <w:lang w:val="fi-FI"/>
+        </w:rPr>
+      </w:pPr>
+    </w:p>
+    <w:p>
+      <w:pPr>
+        <w:pStyle w:val="Leipteksti1"/>
+        <w:rPr>
+          <w:iCs/>
+          <w:lang w:val="fi-FI"/>
+        </w:rPr>
+      </w:pPr>
+    </w:p>
+    <w:p>
+      <w:pPr>
+        <w:pStyle w:val="Leipteksti1"/>
+        <w:rPr>
+          <w:iCs/>
+          <w:lang w:val="fi-FI"/>
+        </w:rPr>
+      </w:pPr>
+    </w:p>
+    <w:p>
+      <w:pPr>
+        <w:pStyle w:val="Leipteksti1"/>
+        <w:rPr>
+          <w:iCs/>
+          <w:lang w:val="fi-FI"/>
+        </w:rPr>
+      </w:pPr>
+    </w:p>
+    <w:p>
+      <w:pPr>
+        <w:pStyle w:val="Leipteksti1"/>
+        <w:ind w:left="0"/>
+        <w:rPr>
+          <w:lang w:val="fi-FI"/>
+        </w:rPr>
+      </w:pPr>
+    </w:p>
+    <w:p>
+      <w:pPr>
+        <w:pStyle w:val="Leipteksti1"/>
+        <w:ind w:left="360"/>
+        <w:rPr>
+          <w:i/>
+          <w:lang w:val="fi-FI"/>
+        </w:rPr>
+      </w:pPr>
+    </w:p>
+    <w:p>
+      <w:pPr>
+        <w:pStyle w:val="Otsikko2"/>
+        <w:rPr>
+          <w:lang w:val="en-GB"/>
+        </w:rPr>
+      </w:pPr>
+      <w:bookmarkStart w:id="13" w:name="_Toc69824080"/>
+      <w:r>
+        <w:rPr>
+          <w:lang w:val="en-GB"/>
+        </w:rPr>
+        <w:t>Knowledge transfer (</w:t>
+      </w:r>
+      <w:r>
+        <w:t>eli mitä me tästä opimme</w:t>
+      </w:r>
+      <w:r>
+        <w:rPr>
+          <w:lang w:val="en-GB"/>
+        </w:rPr>
+        <w:t>)</w:t>
+      </w:r>
+      <w:bookmarkEnd w:id="13"/>
+    </w:p>
+    <w:p>
+      <w:pPr>
+        <w:pStyle w:val="Leipteksti1"/>
+        <w:ind w:left="0"/>
+        <w:jc w:val="left"/>
+        <w:rPr>
+          <w:iCs/>
+          <w:lang w:val="fi-FI"/>
+        </w:rPr>
+      </w:pPr>
+    </w:p>
+    <w:p>
+      <w:pPr>
+        <w:pStyle w:val="Leipteksti1"/>
+        <w:ind w:left="0"/>
+        <w:jc w:val="left"/>
+        <w:rPr>
+          <w:iCs/>
+          <w:lang w:val="fi-FI"/>
+        </w:rPr>
+      </w:pPr>
+      <w:r>
+        <w:rPr>
+          <w:iCs/>
+          <w:lang w:val="fi-FI"/>
+        </w:rPr>
+        <w:t xml:space="preserve">Projekti oli erittäin opettavainen ryhmän jäsenille kaikkiaan. Uutta asiaa tuli ja erinäköiset ongelmat loivat lujaa osaamista tulevaisuutta varten.  Ryhmän sisällä onkin suurten ongelmien ratkaisujen myötä (kuten </w:t>
+      </w:r>
+      <w:proofErr w:type="spellStart"/>
+      <w:r>
+        <w:rPr>
+          <w:iCs/>
+          <w:lang w:val="fi-FI"/>
+        </w:rPr>
+        <w:t>git</w:t>
+      </w:r>
+      <w:proofErr w:type="spellEnd"/>
+      <w:r>
+        <w:rPr>
+          <w:iCs/>
+          <w:lang w:val="fi-FI"/>
+        </w:rPr>
+        <w:t xml:space="preserve">-ongelmat) jaettu linkkejä </w:t>
+      </w:r>
+      <w:proofErr w:type="spellStart"/>
+      <w:r>
+        <w:rPr>
+          <w:iCs/>
+          <w:lang w:val="fi-FI"/>
+        </w:rPr>
+        <w:t>devops</w:t>
+      </w:r>
+      <w:proofErr w:type="spellEnd"/>
+      <w:r>
+        <w:rPr>
+          <w:iCs/>
+          <w:lang w:val="fi-FI"/>
+        </w:rPr>
+        <w:t xml:space="preserve"> </w:t>
+      </w:r>
+      <w:proofErr w:type="gramStart"/>
+      <w:r>
+        <w:rPr>
+          <w:iCs/>
+          <w:lang w:val="fi-FI"/>
+        </w:rPr>
+        <w:t>työpaikoista</w:t>
+      </w:r>
+      <w:proofErr w:type="gramEnd"/>
+      <w:r>
+        <w:rPr>
+          <w:iCs/>
+          <w:lang w:val="fi-FI"/>
+        </w:rPr>
+        <w:t xml:space="preserve"> joissa toivotaan kyseisen työkalun hallintaa.</w:t>
+      </w:r>
+    </w:p>
+    <w:p>
+      <w:pPr>
+        <w:pStyle w:val="Leipteksti1"/>
+        <w:ind w:left="0"/>
+        <w:jc w:val="left"/>
+        <w:rPr>
+          <w:iCs/>
+          <w:lang w:val="fi-FI"/>
+        </w:rPr>
+      </w:pPr>
+    </w:p>
+    <w:p>
+      <w:pPr>
+        <w:pStyle w:val="Leipteksti1"/>
+        <w:ind w:left="0"/>
+        <w:jc w:val="left"/>
+        <w:rPr>
+          <w:iCs/>
+          <w:lang w:val="fi-FI"/>
+        </w:rPr>
+      </w:pPr>
+      <w:r>
+        <w:rPr>
+          <w:iCs/>
+          <w:lang w:val="fi-FI"/>
+        </w:rPr>
+        <w:t xml:space="preserve">Yhteiset koodaushetket ovat syventäneet ryhmän kaikkien jäsenten osaamista koodaamisen suhteen. Pääkoodarit Marko ja Sauli opettivat täysin </w:t>
+      </w:r>
+      <w:proofErr w:type="spellStart"/>
+      <w:r>
+        <w:rPr>
+          <w:iCs/>
+          <w:lang w:val="fi-FI"/>
+        </w:rPr>
+        <w:t>uudellaisen</w:t>
+      </w:r>
+      <w:proofErr w:type="spellEnd"/>
+      <w:r>
+        <w:rPr>
+          <w:iCs/>
+          <w:lang w:val="fi-FI"/>
+        </w:rPr>
+        <w:t xml:space="preserve"> tavan ryhmän jäsenille luoda koodia ja varsinkin olio-ohjelmoinnin saralla. On valitettavaa, että muiden ryhmäläisten apu koodissa jäi pieneksi, mutta uskomme että jokainen on </w:t>
+      </w:r>
+      <w:proofErr w:type="spellStart"/>
+      <w:r>
+        <w:rPr>
+          <w:iCs/>
+          <w:lang w:val="fi-FI"/>
+        </w:rPr>
+        <w:t>koodamisessa</w:t>
+      </w:r>
+      <w:proofErr w:type="spellEnd"/>
+      <w:r>
+        <w:rPr>
+          <w:iCs/>
+          <w:lang w:val="fi-FI"/>
+        </w:rPr>
+        <w:t xml:space="preserve"> tämän kurssin jälkeen parempi ja ainakin tietoinen siitä, kuinka laatia koodia yhdessä muiden kanssa.</w:t>
+      </w:r>
+    </w:p>
+    <w:p>
+      <w:pPr>
+        <w:pStyle w:val="Leipteksti1"/>
+        <w:ind w:left="0"/>
+        <w:jc w:val="left"/>
+        <w:rPr>
+          <w:iCs/>
+          <w:lang w:val="fi-FI"/>
+        </w:rPr>
+      </w:pPr>
+    </w:p>
+    <w:p>
+      <w:pPr>
+        <w:pStyle w:val="Leipteksti1"/>
+        <w:ind w:left="0"/>
+        <w:jc w:val="left"/>
+        <w:rPr>
+          <w:iCs/>
+          <w:lang w:val="fi-FI"/>
+        </w:rPr>
+      </w:pPr>
+      <w:r>
+        <w:rPr>
+          <w:iCs/>
+          <w:lang w:val="fi-FI"/>
+        </w:rPr>
+        <w:t xml:space="preserve">Vaikkei koodaaminen kaikkien leipä tällä kurssilla olutkaan, ovat kaikki ryhmän jäsenet saaneet koodin toimimaan omalla koneella ja oppineet kuinka koodata yhteistä koodia omalla kehitysympäristöllä (Kehitysympäristö kurssin koodi oli niinkin yksinkertaista eikä mennyt syvemmälle </w:t>
+      </w:r>
+      <w:proofErr w:type="spellStart"/>
+      <w:r>
+        <w:rPr>
+          <w:iCs/>
+          <w:lang w:val="fi-FI"/>
+        </w:rPr>
+        <w:t>IDEjen</w:t>
+      </w:r>
+      <w:proofErr w:type="spellEnd"/>
+      <w:r>
+        <w:rPr>
+          <w:iCs/>
+          <w:lang w:val="fi-FI"/>
+        </w:rPr>
+        <w:t xml:space="preserve"> käyttöön </w:t>
+      </w:r>
+      <w:proofErr w:type="spellStart"/>
+      <w:r>
+        <w:rPr>
+          <w:iCs/>
+          <w:lang w:val="fi-FI"/>
+        </w:rPr>
+        <w:t>Gitin</w:t>
+      </w:r>
+      <w:proofErr w:type="spellEnd"/>
+      <w:r>
+        <w:rPr>
+          <w:iCs/>
+          <w:lang w:val="fi-FI"/>
+        </w:rPr>
+        <w:t xml:space="preserve"> kanssa).  </w:t>
+      </w:r>
+    </w:p>
+    <w:p>
+      <w:pPr>
+        <w:pStyle w:val="Leipteksti1"/>
+        <w:ind w:left="0"/>
+        <w:jc w:val="left"/>
+        <w:rPr>
+          <w:iCs/>
+          <w:lang w:val="fi-FI"/>
+        </w:rPr>
+      </w:pPr>
+    </w:p>
+    <w:p>
+      <w:pPr>
+        <w:pStyle w:val="Leipteksti1"/>
+        <w:ind w:left="0"/>
+        <w:jc w:val="left"/>
+        <w:rPr>
+          <w:iCs/>
+          <w:lang w:val="fi-FI"/>
+        </w:rPr>
+      </w:pPr>
+      <w:proofErr w:type="spellStart"/>
+      <w:r>
+        <w:rPr>
+          <w:iCs/>
+          <w:lang w:val="fi-FI"/>
+        </w:rPr>
+        <w:t>DevOpsin</w:t>
+      </w:r>
+      <w:proofErr w:type="spellEnd"/>
+      <w:r>
+        <w:rPr>
+          <w:iCs/>
+          <w:lang w:val="fi-FI"/>
+        </w:rPr>
+        <w:t xml:space="preserve"> käyttö tällä kurssilla pidettiin ns. ”avoimena”, jotta kaikilla on mahdollisuus luoda ja merkata </w:t>
+      </w:r>
+      <w:proofErr w:type="spellStart"/>
+      <w:r>
+        <w:rPr>
+          <w:iCs/>
+          <w:lang w:val="fi-FI"/>
+        </w:rPr>
+        <w:t>taskeja</w:t>
+      </w:r>
+      <w:proofErr w:type="spellEnd"/>
+      <w:r>
+        <w:rPr>
+          <w:iCs/>
+          <w:lang w:val="fi-FI"/>
+        </w:rPr>
+        <w:t xml:space="preserve"> ja </w:t>
+      </w:r>
+      <w:proofErr w:type="spellStart"/>
+      <w:r>
+        <w:rPr>
+          <w:iCs/>
+          <w:lang w:val="fi-FI"/>
+        </w:rPr>
+        <w:t>issueita</w:t>
+      </w:r>
+      <w:proofErr w:type="spellEnd"/>
+      <w:r>
+        <w:rPr>
+          <w:iCs/>
+          <w:lang w:val="fi-FI"/>
+        </w:rPr>
+        <w:t xml:space="preserve">. Näitä käsiteltiin yhdessä monissa </w:t>
+      </w:r>
+      <w:proofErr w:type="spellStart"/>
+      <w:r>
+        <w:rPr>
+          <w:iCs/>
+          <w:lang w:val="fi-FI"/>
+        </w:rPr>
+        <w:t>viikottaisissa</w:t>
+      </w:r>
+      <w:proofErr w:type="spellEnd"/>
+      <w:r>
+        <w:rPr>
+          <w:iCs/>
+          <w:lang w:val="fi-FI"/>
+        </w:rPr>
+        <w:t xml:space="preserve"> </w:t>
+      </w:r>
+      <w:proofErr w:type="spellStart"/>
+      <w:r>
+        <w:rPr>
+          <w:iCs/>
+          <w:lang w:val="fi-FI"/>
+        </w:rPr>
+        <w:t>palavereissä</w:t>
+      </w:r>
+      <w:proofErr w:type="spellEnd"/>
+      <w:r>
+        <w:rPr>
+          <w:iCs/>
+          <w:lang w:val="fi-FI"/>
+        </w:rPr>
+        <w:t xml:space="preserve">. </w:t>
+      </w:r>
+    </w:p>
+    <w:p>
+      <w:pPr>
+        <w:pStyle w:val="Leipteksti1"/>
+        <w:ind w:left="0"/>
+        <w:jc w:val="left"/>
+        <w:rPr>
+          <w:iCs/>
+          <w:lang w:val="fi-FI"/>
+        </w:rPr>
+      </w:pPr>
+    </w:p>
+    <w:p>
+      <w:pPr>
+        <w:pStyle w:val="Leipteksti1"/>
+        <w:rPr>
+          <w:i/>
+          <w:lang w:val="fi-FI"/>
+        </w:rPr>
+      </w:pPr>
     </w:p>
     <w:p>
       <w:pPr>
@@ -4924,17 +5785,105 @@
           <w:ilvl w:val="0"/>
           <w:numId w:val="4"/>
         </w:numPr>
-        <w:rPr>
-          <w:i/>
-          <w:lang w:val="fi-FI"/>
-        </w:rPr>
-      </w:pPr>
-      <w:r>
-        <w:rPr>
-          <w:i/>
-          <w:lang w:val="fi-FI"/>
-        </w:rPr>
-        <w:t>Toteutuksen aikana ilmenneet ongelmat ja niiden ratkaisut.</w:t>
+        <w:spacing w:line="276" w:lineRule="auto"/>
+        <w:rPr>
+          <w:iCs/>
+          <w:lang w:val="fi-FI"/>
+        </w:rPr>
+      </w:pPr>
+      <w:r>
+        <w:rPr>
+          <w:b/>
+          <w:bCs/>
+          <w:iCs/>
+          <w:lang w:val="fi-FI"/>
+        </w:rPr>
+        <w:t>Tuukka Gavrilov</w:t>
+      </w:r>
+      <w:r>
+        <w:rPr>
+          <w:iCs/>
+          <w:lang w:val="fi-FI"/>
+        </w:rPr>
+        <w:t xml:space="preserve"> </w:t>
+      </w:r>
+      <w:r>
+        <w:rPr>
+          <w:iCs/>
+          <w:lang w:val="fi-FI"/>
+        </w:rPr>
+        <w:t xml:space="preserve">- </w:t>
+      </w:r>
+      <w:r>
+        <w:rPr>
+          <w:iCs/>
+          <w:lang w:val="fi-FI"/>
+        </w:rPr>
+        <w:t xml:space="preserve">Projektipäällikkönä olen pyrkinyt olemaan nopea vastaamaan muiden kysymyksiin, sekä yrittänyt selvittää niitä mahdollisimman </w:t>
+      </w:r>
+      <w:proofErr w:type="spellStart"/>
+      <w:r>
+        <w:rPr>
+          <w:iCs/>
+          <w:lang w:val="fi-FI"/>
+        </w:rPr>
+        <w:t>tehokkasti</w:t>
+      </w:r>
+      <w:proofErr w:type="spellEnd"/>
+      <w:r>
+        <w:rPr>
+          <w:iCs/>
+          <w:lang w:val="fi-FI"/>
+        </w:rPr>
+        <w:t xml:space="preserve">. Olen oppinut ohjelmistotuotannosta paljon ja erityisesti suunnitteluvaihe on todistanut itsensä tärkeyden tällä kurssilla. Katsellessa taaksepäin projektia ja tehtyjä tunteja koen olevani hieman epäonnistunut työn organisoijana, sillä paljon tästä projektista (erityisesti ohjelmakoodista) kaatui kahden henkilön niskaan. Olisinko voinut organisoida työtä paremmin? Johtaminen olisi varmasti ollut </w:t>
+      </w:r>
+      <w:proofErr w:type="gramStart"/>
+      <w:r>
+        <w:rPr>
+          <w:iCs/>
+          <w:lang w:val="fi-FI"/>
+        </w:rPr>
+        <w:t>helpompaa</w:t>
+      </w:r>
+      <w:proofErr w:type="gramEnd"/>
+      <w:r>
+        <w:rPr>
+          <w:iCs/>
+          <w:lang w:val="fi-FI"/>
+        </w:rPr>
+        <w:t xml:space="preserve"> jos omat koodaus taitoni olisivat samalla tasolla </w:t>
+      </w:r>
+      <w:proofErr w:type="spellStart"/>
+      <w:r>
+        <w:rPr>
+          <w:iCs/>
+          <w:lang w:val="fi-FI"/>
+        </w:rPr>
+        <w:t>pääkodareiden</w:t>
+      </w:r>
+      <w:proofErr w:type="spellEnd"/>
+      <w:r>
+        <w:rPr>
+          <w:iCs/>
+          <w:lang w:val="fi-FI"/>
+        </w:rPr>
+        <w:t xml:space="preserve"> kanssa. Tietokanta-vastaavana opin paljon tietokannan käsittelystä tällaisen ohjelman luonnissa. Tuntui </w:t>
+      </w:r>
+      <w:proofErr w:type="gramStart"/>
+      <w:r>
+        <w:rPr>
+          <w:iCs/>
+          <w:lang w:val="fi-FI"/>
+        </w:rPr>
+        <w:t>vaikka</w:t>
+      </w:r>
+      <w:proofErr w:type="gramEnd"/>
+      <w:r>
+        <w:rPr>
+          <w:iCs/>
+          <w:lang w:val="fi-FI"/>
+        </w:rPr>
+        <w:t xml:space="preserve"> miten olisimme suunnittelut tietokannan niin sen käyttäminen oli erittäin vaikeaa, aluksi nimeämiskäytäntö oli hukassa ja lopuksi suuret ongelmat relaatioiden kanssa.</w:t>
       </w:r>
     </w:p>
     <w:p>
@@ -4944,605 +5893,71 @@
           <w:ilvl w:val="0"/>
           <w:numId w:val="4"/>
         </w:numPr>
-        <w:rPr>
-          <w:i/>
-          <w:lang w:val="fi-FI"/>
-        </w:rPr>
-      </w:pPr>
-      <w:r>
-        <w:rPr>
-          <w:i/>
+        <w:spacing w:line="276" w:lineRule="auto"/>
+        <w:rPr>
+          <w:iCs/>
+          <w:lang w:val="fi-FI"/>
+        </w:rPr>
+      </w:pPr>
+      <w:r>
+        <w:rPr>
+          <w:b/>
+          <w:bCs/>
+          <w:iCs/>
+          <w:lang w:val="fi-FI"/>
+        </w:rPr>
+        <w:t>Sauli Karvinen</w:t>
+      </w:r>
+      <w:r>
+        <w:rPr>
+          <w:iCs/>
+          <w:lang w:val="fi-FI"/>
+        </w:rPr>
+        <w:t xml:space="preserve"> </w:t>
+      </w:r>
+      <w:r>
+        <w:rPr>
+          <w:iCs/>
+          <w:lang w:val="fi-FI"/>
+        </w:rPr>
+        <w:t>-</w:t>
+      </w:r>
+      <w:r>
+        <w:rPr>
+          <w:iCs/>
+          <w:lang w:val="fi-FI"/>
+        </w:rPr>
+        <w:t xml:space="preserve"> </w:t>
+      </w:r>
+      <w:r>
+        <w:rPr>
+          <w:iCs/>
+          <w:lang w:val="fi-FI"/>
+        </w:rPr>
+        <w:t xml:space="preserve">Projekti on ollut todella opettavainen. Hyvän suunnittelun tärkeys ja/tai sen puute on korostunut todella vahvasti projektia tehdessä. GIT ympäristönä on projektin edetessä tullut enemmän ja enemmän tutuksi, mikä on </w:t>
+      </w:r>
+      <w:r>
+        <w:rPr>
+          <w:iCs/>
           <w:lang w:val="fi-FI"/>
         </w:rPr>
         <w:lastRenderedPageBreak/>
-        <w:t>Mitä tekisin toisin</w:t>
-      </w:r>
-    </w:p>
-    <w:p>
-      <w:pPr>
-        <w:pStyle w:val="Leipteksti1"/>
-        <w:rPr>
-          <w:i/>
-          <w:lang w:val="fi-FI"/>
-        </w:rPr>
-      </w:pPr>
-    </w:p>
-    <w:p>
-      <w:pPr>
-        <w:pStyle w:val="Leipteksti1"/>
-        <w:ind w:left="0"/>
-        <w:jc w:val="left"/>
-        <w:rPr>
-          <w:iCs/>
-          <w:lang w:val="fi-FI"/>
-        </w:rPr>
-      </w:pPr>
-      <w:r>
-        <w:rPr>
-          <w:iCs/>
-          <w:lang w:val="fi-FI"/>
-        </w:rPr>
-        <w:t>Haastatteluiden pohjalta</w:t>
-      </w:r>
-    </w:p>
-    <w:p>
-      <w:pPr>
-        <w:pStyle w:val="Leipteksti1"/>
-        <w:ind w:left="0"/>
-        <w:jc w:val="left"/>
-        <w:rPr>
-          <w:iCs/>
-          <w:lang w:val="fi-FI"/>
-        </w:rPr>
-      </w:pPr>
-    </w:p>
-    <w:p>
-      <w:pPr>
-        <w:pStyle w:val="Leipteksti1"/>
-        <w:ind w:left="0"/>
-        <w:jc w:val="left"/>
-        <w:rPr>
-          <w:iCs/>
-          <w:lang w:val="fi-FI"/>
-        </w:rPr>
-      </w:pPr>
-      <w:r>
-        <w:rPr>
-          <w:iCs/>
-          <w:lang w:val="fi-FI"/>
-        </w:rPr>
-        <w:t>Kaikk</w:t>
-      </w:r>
-      <w:r>
-        <w:rPr>
-          <w:iCs/>
-          <w:lang w:val="fi-FI"/>
-        </w:rPr>
-        <w:t>i</w:t>
-      </w:r>
-      <w:r>
-        <w:rPr>
-          <w:iCs/>
-          <w:lang w:val="fi-FI"/>
-        </w:rPr>
-        <w:t xml:space="preserve">en ryhmäläisten mielestä suurin ongelma oli versionhallinta gitin kanssa. Nojaten edeltäviin kokemuksiin </w:t>
-      </w:r>
-      <w:r>
-        <w:rPr>
-          <w:iCs/>
-          <w:lang w:val="fi-FI"/>
-        </w:rPr>
-        <w:t xml:space="preserve">gitin kanssa emme osanneet kuvitellakaan minkälaisia </w:t>
-      </w:r>
-      <w:r>
-        <w:rPr>
-          <w:iCs/>
-          <w:lang w:val="fi-FI"/>
-        </w:rPr>
-        <w:t xml:space="preserve">ongelmia. </w:t>
-      </w:r>
-      <w:proofErr w:type="spellStart"/>
-      <w:r>
-        <w:rPr>
-          <w:iCs/>
-          <w:lang w:val="fi-FI"/>
-        </w:rPr>
-        <w:t>gitignore</w:t>
-      </w:r>
-      <w:proofErr w:type="spellEnd"/>
-      <w:r>
-        <w:rPr>
-          <w:iCs/>
-          <w:lang w:val="fi-FI"/>
-        </w:rPr>
-        <w:t xml:space="preserve"> tiedoston pois </w:t>
-      </w:r>
-      <w:r>
-        <w:rPr>
-          <w:iCs/>
-          <w:lang w:val="fi-FI"/>
-        </w:rPr>
-        <w:t>jättäminen</w:t>
-      </w:r>
-      <w:r>
-        <w:rPr>
-          <w:iCs/>
-          <w:lang w:val="fi-FI"/>
-        </w:rPr>
-        <w:t xml:space="preserve"> voisi tulla tuodessaan. Ongelmat gitin kanssa alkoivat heti alkumetreillä, mutta suurin osa ongelmista korjautui aina kun poisti omalta koneeltaan vanhentuneen version ja kloonasi uuden omalle koneelleen. Ongelmaksi huomattiin </w:t>
-      </w:r>
-      <w:proofErr w:type="spellStart"/>
-      <w:r>
-        <w:rPr>
-          <w:iCs/>
-          <w:lang w:val="fi-FI"/>
-        </w:rPr>
-        <w:t>netbeansin</w:t>
-      </w:r>
-      <w:proofErr w:type="spellEnd"/>
-      <w:r>
-        <w:rPr>
-          <w:iCs/>
-          <w:lang w:val="fi-FI"/>
-        </w:rPr>
-        <w:t xml:space="preserve"> tapa tehdä </w:t>
-      </w:r>
-      <w:r>
-        <w:rPr>
-          <w:iCs/>
-          <w:lang w:val="fi-FI"/>
-        </w:rPr>
-        <w:t>ajonaikaisia</w:t>
-      </w:r>
-      <w:r>
-        <w:rPr>
-          <w:iCs/>
-          <w:lang w:val="fi-FI"/>
-        </w:rPr>
-        <w:t xml:space="preserve"> tiedostoja, jotka eivät toimi toisten koneilla. </w:t>
-      </w:r>
-    </w:p>
-    <w:p>
-      <w:pPr>
-        <w:pStyle w:val="Leipteksti1"/>
-        <w:ind w:left="0"/>
-        <w:jc w:val="left"/>
-        <w:rPr>
-          <w:iCs/>
-          <w:lang w:val="fi-FI"/>
-        </w:rPr>
-      </w:pPr>
-    </w:p>
-    <w:p>
-      <w:pPr>
-        <w:pStyle w:val="Leipteksti1"/>
-        <w:ind w:left="0"/>
-        <w:jc w:val="left"/>
-        <w:rPr>
-          <w:iCs/>
-          <w:lang w:val="fi-FI"/>
-        </w:rPr>
-      </w:pPr>
-      <w:r>
-        <w:rPr>
-          <w:iCs/>
-          <w:lang w:val="fi-FI"/>
-        </w:rPr>
-        <w:t xml:space="preserve">Ongelmat kuitenkin alkoivat käymään </w:t>
-      </w:r>
-      <w:r>
-        <w:rPr>
-          <w:iCs/>
-          <w:lang w:val="fi-FI"/>
-        </w:rPr>
-        <w:t>ylitsepääsemättömiksi,</w:t>
-      </w:r>
-      <w:r>
-        <w:rPr>
-          <w:iCs/>
-          <w:lang w:val="fi-FI"/>
-        </w:rPr>
-        <w:t xml:space="preserve"> kun tuotantovaihe saapui ja koodaajia alkoi olla useampia. Yritimme kokouksessa löytää ratkaisua ja yksi mahdollinen sellainen oli -rm komennoilla lopettaa oman gitin ongelma kansioiden selaaminen. Tämä oli viimeinen niitti ryhmälle ja päädyimme osin opettajien avustuksella ydinoptioon, joka tarkoitti repon poistamista ja uudelleen </w:t>
-      </w:r>
-      <w:r>
-        <w:rPr>
-          <w:iCs/>
-          <w:lang w:val="fi-FI"/>
-        </w:rPr>
-        <w:t xml:space="preserve">luontia. </w:t>
-      </w:r>
-      <w:proofErr w:type="spellStart"/>
-      <w:r>
-        <w:rPr>
-          <w:iCs/>
-          <w:lang w:val="fi-FI"/>
-        </w:rPr>
-        <w:t>gitignore</w:t>
-      </w:r>
-      <w:proofErr w:type="spellEnd"/>
-      <w:r>
-        <w:rPr>
-          <w:iCs/>
-          <w:lang w:val="fi-FI"/>
-        </w:rPr>
-        <w:t xml:space="preserve"> tiedoston kanssa, sillä jostain syystä kyseistä tiedostoa ei pysty kesken projektin enää luomaan. Kyseisen tiedoston luonti ei ollut sekään mutkatonta, sillä alunpitäen gittiä korjanneen jäsenen tietokone oli osittain kykenemätön luomaan kyseisen tiedoston, sillä luodessaan sen se teki siitä .txt päätteisen tehden siitä näin vääränlaisen. Ongelma korjattiin luomalla kyseinen tiedosto toisen koneella komentoriviä käyttäen, tällöin on mahdollista pakottaa tiedosto tietynlaiseksi. Huomioitavaa on, että jos koneella on </w:t>
-      </w:r>
-      <w:r>
-        <w:rPr>
-          <w:iCs/>
-          <w:lang w:val="fi-FI"/>
-        </w:rPr>
-        <w:t>Visual</w:t>
-      </w:r>
-      <w:r>
-        <w:rPr>
-          <w:iCs/>
-          <w:lang w:val="fi-FI"/>
-        </w:rPr>
-        <w:t xml:space="preserve"> studio niin </w:t>
-      </w:r>
-      <w:r>
-        <w:rPr>
-          <w:iCs/>
-          <w:lang w:val="fi-FI"/>
-        </w:rPr>
-        <w:t>Windows</w:t>
-      </w:r>
-      <w:r>
-        <w:rPr>
-          <w:iCs/>
-          <w:lang w:val="fi-FI"/>
-        </w:rPr>
-        <w:t xml:space="preserve"> tunnistaa kyseisen tiedoston gittiin liittyväksi. </w:t>
-      </w:r>
-    </w:p>
-    <w:p>
-      <w:pPr>
-        <w:pStyle w:val="Leipteksti1"/>
-        <w:ind w:left="0"/>
-        <w:jc w:val="left"/>
-        <w:rPr>
-          <w:iCs/>
-          <w:lang w:val="fi-FI"/>
-        </w:rPr>
-      </w:pPr>
-    </w:p>
-    <w:p>
-      <w:pPr>
-        <w:pStyle w:val="Leipteksti1"/>
-        <w:ind w:left="0"/>
-        <w:jc w:val="left"/>
-        <w:rPr>
-          <w:iCs/>
-          <w:lang w:val="fi-FI"/>
-        </w:rPr>
-      </w:pPr>
-      <w:r>
-        <w:rPr>
-          <w:iCs/>
-          <w:lang w:val="fi-FI"/>
-        </w:rPr>
-        <w:t xml:space="preserve">Seuraavaksi suurimmat ongelmat liittyivät taulujen relaatioihin. </w:t>
-      </w:r>
-      <w:proofErr w:type="spellStart"/>
-      <w:r>
-        <w:rPr>
-          <w:iCs/>
-          <w:lang w:val="fi-FI"/>
-        </w:rPr>
-        <w:t>Pääkoodareiden</w:t>
-      </w:r>
-      <w:proofErr w:type="spellEnd"/>
-      <w:r>
-        <w:rPr>
-          <w:iCs/>
-          <w:lang w:val="fi-FI"/>
-        </w:rPr>
-        <w:t xml:space="preserve"> turhautuminen oli </w:t>
-      </w:r>
-      <w:r>
-        <w:rPr>
-          <w:iCs/>
-          <w:lang w:val="fi-FI"/>
-        </w:rPr>
-        <w:t>käsinkosketeltavaa,</w:t>
-      </w:r>
-      <w:r>
-        <w:rPr>
-          <w:iCs/>
-          <w:lang w:val="fi-FI"/>
-        </w:rPr>
-        <w:t xml:space="preserve"> kun heidän alkaessa laatia ohjelmakoodia, tulivat he jatkuvasti vastaan </w:t>
-      </w:r>
-      <w:r>
-        <w:rPr>
-          <w:iCs/>
-          <w:lang w:val="fi-FI"/>
-        </w:rPr>
-        <w:t>ongelmaan,</w:t>
-      </w:r>
-      <w:r>
-        <w:rPr>
-          <w:iCs/>
-          <w:lang w:val="fi-FI"/>
-        </w:rPr>
-        <w:t xml:space="preserve"> jossa heidän on ensimmäiseksi luotava toiminto toiselle </w:t>
-      </w:r>
-      <w:r>
-        <w:rPr>
-          <w:iCs/>
-          <w:lang w:val="fi-FI"/>
-        </w:rPr>
-        <w:t>taululle,</w:t>
-      </w:r>
-      <w:r>
-        <w:rPr>
-          <w:iCs/>
-          <w:lang w:val="fi-FI"/>
-        </w:rPr>
-        <w:t xml:space="preserve"> jotta he voisivat käyttää nykyistä taulua. </w:t>
-      </w:r>
-      <w:r>
-        <w:rPr>
-          <w:iCs/>
-          <w:lang w:val="fi-FI"/>
-        </w:rPr>
-        <w:t xml:space="preserve">Asiaa ei auttanut HeidiSQLn toimimattomuus käyttöliittymän kautta tehtyihin </w:t>
-      </w:r>
-      <w:r>
-        <w:rPr>
-          <w:iCs/>
-          <w:lang w:val="fi-FI"/>
-        </w:rPr>
-        <w:t>muutoksiin,</w:t>
-      </w:r>
-      <w:r>
-        <w:rPr>
-          <w:iCs/>
-          <w:lang w:val="fi-FI"/>
-        </w:rPr>
-        <w:t xml:space="preserve"> joten kaikki muutokset jouduttiin tekemään kyselyillä. </w:t>
-      </w:r>
-    </w:p>
-    <w:p>
-      <w:pPr>
-        <w:pStyle w:val="Leipteksti1"/>
-        <w:ind w:left="0"/>
-        <w:jc w:val="left"/>
-        <w:rPr>
-          <w:iCs/>
-          <w:lang w:val="fi-FI"/>
-        </w:rPr>
-      </w:pPr>
-    </w:p>
-    <w:p>
-      <w:pPr>
-        <w:pStyle w:val="Leipteksti1"/>
-        <w:ind w:left="0"/>
-        <w:jc w:val="left"/>
-        <w:rPr>
-          <w:iCs/>
-          <w:lang w:val="fi-FI"/>
-        </w:rPr>
-      </w:pPr>
-      <w:r>
-        <w:rPr>
-          <w:iCs/>
-          <w:lang w:val="fi-FI"/>
-        </w:rPr>
-        <w:t xml:space="preserve">Mietimme </w:t>
-      </w:r>
-      <w:r>
-        <w:rPr>
-          <w:iCs/>
-          <w:lang w:val="fi-FI"/>
-        </w:rPr>
-        <w:t>ryhmässä,</w:t>
-      </w:r>
-      <w:r>
-        <w:rPr>
-          <w:iCs/>
-          <w:lang w:val="fi-FI"/>
-        </w:rPr>
-        <w:t xml:space="preserve"> että olisiko tietokannan luominen ollut mahdollista täysin itsenäisillä tauluilla ja yhdistellä niitä tarvittaessa vain LEFT JOIN syntakseilla? Ohjelma ja tietokanta olivat tässä vaiheessa </w:t>
-      </w:r>
-      <w:r>
-        <w:rPr>
-          <w:iCs/>
-          <w:lang w:val="fi-FI"/>
-        </w:rPr>
-        <w:t>kuitenkin niin pitkällä,</w:t>
-      </w:r>
-      <w:r>
-        <w:rPr>
-          <w:iCs/>
-          <w:lang w:val="fi-FI"/>
-        </w:rPr>
-        <w:t xml:space="preserve"> että päätimme jatkaa vanhaan malliin ja hyväksyä relaatioiden kanssa painimisen. </w:t>
-      </w:r>
-    </w:p>
-    <w:p>
-      <w:pPr>
-        <w:pStyle w:val="Leipteksti1"/>
-        <w:ind w:left="0"/>
-        <w:jc w:val="left"/>
-        <w:rPr>
-          <w:iCs/>
-          <w:lang w:val="fi-FI"/>
-        </w:rPr>
-      </w:pPr>
-    </w:p>
-    <w:p>
-      <w:pPr>
-        <w:pStyle w:val="Leipteksti1"/>
-        <w:ind w:left="0"/>
-        <w:jc w:val="left"/>
-        <w:rPr>
-          <w:iCs/>
-          <w:lang w:val="fi-FI"/>
-        </w:rPr>
-      </w:pPr>
-    </w:p>
-    <w:p>
-      <w:pPr>
-        <w:pStyle w:val="Leipteksti1"/>
-        <w:rPr>
-          <w:iCs/>
-          <w:lang w:val="fi-FI"/>
-        </w:rPr>
-      </w:pPr>
-    </w:p>
-    <w:p>
-      <w:pPr>
-        <w:pStyle w:val="Leipteksti1"/>
-        <w:rPr>
-          <w:iCs/>
-          <w:lang w:val="fi-FI"/>
-        </w:rPr>
-      </w:pPr>
-    </w:p>
-    <w:p>
-      <w:pPr>
-        <w:pStyle w:val="Leipteksti1"/>
-        <w:rPr>
-          <w:iCs/>
-          <w:lang w:val="fi-FI"/>
-        </w:rPr>
-      </w:pPr>
-    </w:p>
-    <w:p>
-      <w:pPr>
-        <w:pStyle w:val="Leipteksti1"/>
-        <w:rPr>
-          <w:iCs/>
-          <w:lang w:val="fi-FI"/>
-        </w:rPr>
-      </w:pPr>
-    </w:p>
-    <w:p>
-      <w:pPr>
-        <w:pStyle w:val="Leipteksti1"/>
-        <w:rPr>
-          <w:iCs/>
-          <w:lang w:val="fi-FI"/>
-        </w:rPr>
-      </w:pPr>
-    </w:p>
-    <w:p>
-      <w:pPr>
-        <w:pStyle w:val="Leipteksti1"/>
-        <w:rPr>
-          <w:iCs/>
-          <w:lang w:val="fi-FI"/>
-        </w:rPr>
-      </w:pPr>
-    </w:p>
-    <w:p>
-      <w:pPr>
-        <w:pStyle w:val="Leipteksti1"/>
-        <w:rPr>
-          <w:iCs/>
-          <w:lang w:val="fi-FI"/>
-        </w:rPr>
-      </w:pPr>
-    </w:p>
-    <w:p>
-      <w:pPr>
-        <w:pStyle w:val="Leipteksti1"/>
-        <w:rPr>
-          <w:iCs/>
-          <w:lang w:val="fi-FI"/>
-        </w:rPr>
-      </w:pPr>
-    </w:p>
-    <w:p>
-      <w:pPr>
-        <w:pStyle w:val="Leipteksti1"/>
-        <w:rPr>
-          <w:iCs/>
-          <w:lang w:val="fi-FI"/>
-        </w:rPr>
-      </w:pPr>
-    </w:p>
-    <w:p>
-      <w:pPr>
-        <w:pStyle w:val="Leipteksti1"/>
-        <w:rPr>
-          <w:iCs/>
-          <w:lang w:val="fi-FI"/>
-        </w:rPr>
-      </w:pPr>
-    </w:p>
-    <w:p>
-      <w:pPr>
-        <w:pStyle w:val="Leipteksti1"/>
-        <w:rPr>
-          <w:iCs/>
-          <w:lang w:val="fi-FI"/>
-        </w:rPr>
-      </w:pPr>
-    </w:p>
-    <w:p>
-      <w:pPr>
-        <w:pStyle w:val="Leipteksti1"/>
-        <w:rPr>
-          <w:iCs/>
-          <w:lang w:val="fi-FI"/>
-        </w:rPr>
-      </w:pPr>
-    </w:p>
-    <w:p>
-      <w:pPr>
-        <w:pStyle w:val="Leipteksti1"/>
-        <w:rPr>
-          <w:iCs/>
-          <w:lang w:val="fi-FI"/>
-        </w:rPr>
-      </w:pPr>
-    </w:p>
-    <w:p>
-      <w:pPr>
-        <w:pStyle w:val="Leipteksti1"/>
-        <w:ind w:left="0"/>
-        <w:rPr>
-          <w:lang w:val="fi-FI"/>
-        </w:rPr>
-      </w:pPr>
-    </w:p>
-    <w:p>
-      <w:pPr>
-        <w:pStyle w:val="Leipteksti1"/>
-        <w:ind w:left="360"/>
-        <w:rPr>
-          <w:i/>
-          <w:lang w:val="fi-FI"/>
-        </w:rPr>
-      </w:pPr>
-    </w:p>
-    <w:p>
-      <w:pPr>
-        <w:pStyle w:val="Otsikko2"/>
-        <w:rPr>
-          <w:lang w:val="en-GB"/>
-        </w:rPr>
-      </w:pPr>
-      <w:bookmarkStart w:id="13" w:name="_Toc69824080"/>
-      <w:r>
-        <w:rPr>
-          <w:lang w:val="en-GB"/>
-        </w:rPr>
-        <w:t>Knowledge transfer (</w:t>
-      </w:r>
-      <w:r>
-        <w:t>eli mitä me tästä opimme</w:t>
-      </w:r>
-      <w:r>
-        <w:rPr>
-          <w:lang w:val="en-GB"/>
-        </w:rPr>
-        <w:t>)</w:t>
-      </w:r>
-      <w:bookmarkEnd w:id="13"/>
+        <w:t>mahtava juttu. En ole aiemmin elämässäni juurikaan tehnyt projektiluontoisia töitä, joten pitkäjänteiseen projektityöskentelyyn ja yhdessä tekemiseen liittyen on oppinut paljon asioita tätä tehdessä.</w:t>
+      </w:r>
+      <w:r>
+        <w:rPr>
+          <w:iCs/>
+          <w:lang w:val="fi-FI"/>
+        </w:rPr>
+        <w:t xml:space="preserve"> </w:t>
+      </w:r>
+      <w:r>
+        <w:rPr>
+          <w:iCs/>
+          <w:lang w:val="fi-FI"/>
+        </w:rPr>
+        <w:t>On tullut huomattua, että toimintojen toteuttamista saa priorisoida melko vahvasti sen mukaan, kuinka paljon aikaa on jäljellä ja kuinka paljon aikaa on valmis käyttämään projektiin aikaa. Kuten yllä on mainittu, kaikkia haluamiaan toimintoja ei välttämättä ehdi toteuttaa, vaan prioriteetiksi muodostuu se, että ohjelma toteuttaa karkeasti ne toiminnot mitä asiakas on tilannut. Esimerkiksi käyttäjän virheiden käsittelyssä on varmasti puutteita, joka varmasti tulee esiin testausvaiheessa ja testien tuloksia odotankin mielenkiinnolla. Ohjelman ulkoasua olisi myös kiva viilata mukavamman näköiseksi jo senkin takia, että se osoittautui todella hauskaksi ja koukuttavaksi hommaksi ja sitä kiinnostaisi opetella lisää. Tähän ei kuitenkaan ylimääräistä aikaa ole tässä projektissa juuri jäänyt.</w:t>
+      </w:r>
     </w:p>
     <w:p>
       <w:pPr>
@@ -5551,24 +5966,173 @@
           <w:ilvl w:val="0"/>
           <w:numId w:val="4"/>
         </w:numPr>
-        <w:rPr>
-          <w:i/>
-          <w:lang w:val="fi-FI"/>
-        </w:rPr>
-      </w:pPr>
-      <w:r>
-        <w:rPr>
-          <w:i/>
-          <w:lang w:val="fi-FI"/>
-        </w:rPr>
-        <w:t xml:space="preserve">Mitä opimme sekä yksilöinä että </w:t>
-      </w:r>
-      <w:r>
-        <w:rPr>
-          <w:i/>
-          <w:lang w:val="fi-FI"/>
-        </w:rPr>
-        <w:t>projektiryhmänä?</w:t>
+        <w:spacing w:line="276" w:lineRule="auto"/>
+        <w:rPr>
+          <w:iCs/>
+          <w:lang w:val="fi-FI"/>
+        </w:rPr>
+      </w:pPr>
+      <w:r>
+        <w:rPr>
+          <w:b/>
+          <w:bCs/>
+          <w:iCs/>
+          <w:lang w:val="fi-FI"/>
+        </w:rPr>
+        <w:t xml:space="preserve">Marko </w:t>
+      </w:r>
+      <w:proofErr w:type="spellStart"/>
+      <w:r>
+        <w:rPr>
+          <w:b/>
+          <w:bCs/>
+          <w:iCs/>
+          <w:lang w:val="fi-FI"/>
+        </w:rPr>
+        <w:t>Munsterhjelm</w:t>
+      </w:r>
+      <w:proofErr w:type="spellEnd"/>
+      <w:r>
+        <w:rPr>
+          <w:iCs/>
+          <w:lang w:val="fi-FI"/>
+        </w:rPr>
+        <w:t xml:space="preserve"> </w:t>
+      </w:r>
+      <w:r>
+        <w:rPr>
+          <w:iCs/>
+          <w:lang w:val="fi-FI"/>
+        </w:rPr>
+        <w:t>-</w:t>
+      </w:r>
+      <w:r>
+        <w:rPr>
+          <w:iCs/>
+          <w:lang w:val="fi-FI"/>
+        </w:rPr>
+        <w:t xml:space="preserve"> </w:t>
+      </w:r>
+      <w:r>
+        <w:rPr>
+          <w:iCs/>
+          <w:lang w:val="fi-FI"/>
+        </w:rPr>
+        <w:t xml:space="preserve">Ryhmätyö on voimaa. Kun ongelmia ratkotaan yhdessä, ei ole sellaista </w:t>
+      </w:r>
+      <w:proofErr w:type="gramStart"/>
+      <w:r>
+        <w:rPr>
+          <w:iCs/>
+          <w:lang w:val="fi-FI"/>
+        </w:rPr>
+        <w:t>ongelmaa</w:t>
+      </w:r>
+      <w:proofErr w:type="gramEnd"/>
+      <w:r>
+        <w:rPr>
+          <w:iCs/>
+          <w:lang w:val="fi-FI"/>
+        </w:rPr>
+        <w:t xml:space="preserve"> jota ei pystyttäisi ratkaisemaan.</w:t>
+      </w:r>
+      <w:r>
+        <w:rPr>
+          <w:iCs/>
+          <w:lang w:val="fi-FI"/>
+        </w:rPr>
+        <w:t xml:space="preserve"> </w:t>
+      </w:r>
+      <w:r>
+        <w:rPr>
+          <w:iCs/>
+          <w:lang w:val="fi-FI"/>
+        </w:rPr>
+        <w:t>Kun useampi henkilö miettii asioita, saadaan useampia näkökulmia asioihin. Näin omia ajatuksia voi virkistää ja kehittää.</w:t>
+      </w:r>
+      <w:r>
+        <w:rPr>
+          <w:iCs/>
+          <w:lang w:val="fi-FI"/>
+        </w:rPr>
+        <w:t xml:space="preserve"> </w:t>
+      </w:r>
+      <w:r>
+        <w:rPr>
+          <w:iCs/>
+          <w:lang w:val="fi-FI"/>
+        </w:rPr>
+        <w:t>Ratkaisuja voi olla useampikin, ryhmässä löytynee paras ratkaisu, kun on useampi miettimässä.</w:t>
+      </w:r>
+      <w:r>
+        <w:rPr>
+          <w:iCs/>
+          <w:lang w:val="fi-FI"/>
+        </w:rPr>
+        <w:t xml:space="preserve"> </w:t>
+      </w:r>
+      <w:r>
+        <w:rPr>
+          <w:iCs/>
+          <w:lang w:val="fi-FI"/>
+        </w:rPr>
+        <w:t>Hyvän ryhmätyön perusta on siinä, että jokainen osallistuu. Tässä ryhmässä oli ilo työskennellä.</w:t>
+      </w:r>
+      <w:r>
+        <w:rPr>
+          <w:iCs/>
+          <w:lang w:val="fi-FI"/>
+        </w:rPr>
+        <w:t xml:space="preserve"> </w:t>
+      </w:r>
+      <w:r>
+        <w:rPr>
+          <w:iCs/>
+          <w:lang w:val="fi-FI"/>
+        </w:rPr>
+        <w:t>Ohjelmistotuotanto on erittäin monimutkainen ja sekava polku. Se selkiytynee ajan ja kokemuksen mukana. Vaikka omasta mielestä projektin alussa mietti kaikkia mahdollisia kohtia ohjelmiston suunnittelussa, niin edelleen ohjelmiston edetessä törmättiin uusiin ja odottamattomiin asioihin.</w:t>
+      </w:r>
+      <w:r>
+        <w:rPr>
+          <w:iCs/>
+          <w:lang w:val="fi-FI"/>
+        </w:rPr>
+        <w:t xml:space="preserve"> </w:t>
+      </w:r>
+      <w:r>
+        <w:rPr>
+          <w:iCs/>
+          <w:lang w:val="fi-FI"/>
+        </w:rPr>
+        <w:t>Edellisissä kursseissa opitut asiat eivät olleet ihan niin hyvässä muistissa kuin itse luuli, monia asioita piti kerrata uudelleen</w:t>
+      </w:r>
+      <w:r>
+        <w:rPr>
+          <w:iCs/>
+          <w:lang w:val="fi-FI"/>
+        </w:rPr>
+        <w:t xml:space="preserve">. </w:t>
+      </w:r>
+      <w:r>
+        <w:rPr>
+          <w:iCs/>
+          <w:lang w:val="fi-FI"/>
+        </w:rPr>
+        <w:t>Hyvin suunniteltu tosiaan helpottaa koodaamisvaiheessa, silti voisi edelleen paremmin suunnitella. Kokemuksen karttuessa helpottunee.</w:t>
+      </w:r>
+      <w:r>
+        <w:rPr>
+          <w:iCs/>
+          <w:lang w:val="fi-FI"/>
+        </w:rPr>
+        <w:t xml:space="preserve"> </w:t>
+      </w:r>
+      <w:r>
+        <w:rPr>
+          <w:iCs/>
+          <w:lang w:val="fi-FI"/>
+        </w:rPr>
+        <w:t>Koodaaminen vaatii harjoittelua, vielä kun olisi aikaa siihen.</w:t>
       </w:r>
     </w:p>
     <w:p>
@@ -5578,66 +6142,72 @@
           <w:ilvl w:val="0"/>
           <w:numId w:val="4"/>
         </w:numPr>
-        <w:rPr>
-          <w:i/>
-          <w:lang w:val="fi-FI"/>
-        </w:rPr>
-      </w:pPr>
-      <w:r>
-        <w:rPr>
-          <w:i/>
-          <w:lang w:val="fi-FI"/>
-        </w:rPr>
-        <w:t>Kirjaa oppiminen henkilöittäin ja ryhmänä</w:t>
-      </w:r>
-      <w:r>
-        <w:rPr>
-          <w:i/>
+        <w:spacing w:line="276" w:lineRule="auto"/>
+        <w:rPr>
+          <w:iCs/>
+          <w:lang w:val="fi-FI"/>
+        </w:rPr>
+      </w:pPr>
+      <w:r>
+        <w:rPr>
+          <w:b/>
+          <w:bCs/>
+          <w:iCs/>
+          <w:lang w:val="fi-FI"/>
+        </w:rPr>
+        <w:t>Aleksi Rytkönen</w:t>
+      </w:r>
+      <w:r>
+        <w:rPr>
+          <w:iCs/>
+          <w:lang w:val="fi-FI"/>
+        </w:rPr>
+        <w:t xml:space="preserve"> </w:t>
+      </w:r>
+      <w:r>
+        <w:rPr>
+          <w:iCs/>
+          <w:lang w:val="fi-FI"/>
+        </w:rPr>
+        <w:t>-</w:t>
+      </w:r>
+      <w:r>
+        <w:rPr>
+          <w:iCs/>
+          <w:lang w:val="fi-FI"/>
+        </w:rPr>
+        <w:t xml:space="preserve"> </w:t>
+      </w:r>
+      <w:r>
+        <w:rPr>
+          <w:iCs/>
+          <w:lang w:val="fi-FI"/>
+        </w:rPr>
+        <w:t xml:space="preserve">Opin että ryhmätyöskentely voi olla joustavaa ja samalla aikaa </w:t>
+      </w:r>
+      <w:proofErr w:type="gramStart"/>
+      <w:r>
+        <w:rPr>
+          <w:iCs/>
+          <w:lang w:val="fi-FI"/>
+        </w:rPr>
+        <w:t>hyvin stressaavaa</w:t>
+      </w:r>
+      <w:proofErr w:type="gramEnd"/>
+      <w:r>
+        <w:rPr>
+          <w:iCs/>
+          <w:lang w:val="fi-FI"/>
+        </w:rPr>
+        <w:t xml:space="preserve"> jos huomaat jääväsi työtuntimäärissä muista jälkeen. Myös jos projekti on organisoitu ja johdettu järkevästi, työskentely hoituu hyvin sujuvasti</w:t>
+      </w:r>
+      <w:r>
+        <w:rPr>
+          <w:iCs/>
           <w:lang w:val="fi-FI"/>
         </w:rPr>
         <w:t>.</w:t>
       </w:r>
-    </w:p>
-    <w:p>
-      <w:pPr>
-        <w:pStyle w:val="Leipteksti1"/>
-        <w:ind w:left="0"/>
-        <w:jc w:val="left"/>
-        <w:rPr>
-          <w:iCs/>
-          <w:lang w:val="fi-FI"/>
-        </w:rPr>
-      </w:pPr>
-      <w:r>
-        <w:rPr>
-          <w:iCs/>
-          <w:lang w:val="fi-FI"/>
-        </w:rPr>
-        <w:t xml:space="preserve">Jokainen projektin jäsen lähettää </w:t>
-      </w:r>
-      <w:r>
-        <w:rPr>
-          <w:iCs/>
-          <w:lang w:val="fi-FI"/>
-        </w:rPr>
-        <w:t>projektipäällikölle</w:t>
-      </w:r>
-      <w:r>
-        <w:rPr>
-          <w:iCs/>
-          <w:lang w:val="fi-FI"/>
-        </w:rPr>
-        <w:t xml:space="preserve"> oman vedoksensa tästä aiheesta. </w:t>
-      </w:r>
-    </w:p>
-    <w:p>
-      <w:pPr>
-        <w:pStyle w:val="Leipteksti1"/>
-        <w:rPr>
-          <w:i/>
-          <w:lang w:val="fi-FI"/>
-        </w:rPr>
-      </w:pPr>
     </w:p>
     <w:p>
       <w:pPr>
@@ -5646,6 +6216,7 @@
           <w:ilvl w:val="0"/>
           <w:numId w:val="4"/>
         </w:numPr>
+        <w:spacing w:line="276" w:lineRule="auto"/>
         <w:rPr>
           <w:iCs/>
           <w:lang w:val="fi-FI"/>
@@ -5658,7 +6229,7 @@
           <w:iCs/>
           <w:lang w:val="fi-FI"/>
         </w:rPr>
-        <w:t>Tuukka Gavrilov</w:t>
+        <w:t>Ville Ahonen</w:t>
       </w:r>
       <w:r>
         <w:rPr>
@@ -5672,7 +6243,115 @@
           <w:iCs/>
           <w:lang w:val="fi-FI"/>
         </w:rPr>
-        <w:t xml:space="preserve">- </w:t>
+        <w:t>-</w:t>
+      </w:r>
+      <w:r>
+        <w:rPr>
+          <w:iCs/>
+          <w:lang w:val="fi-FI"/>
+        </w:rPr>
+        <w:t xml:space="preserve"> </w:t>
+      </w:r>
+      <w:r>
+        <w:rPr>
+          <w:iCs/>
+          <w:lang w:val="fi-FI"/>
+        </w:rPr>
+        <w:t xml:space="preserve">Opin tämän projektin aikana heräämään maanantaisin kello 8.55 iloisin mielin maanantaipalaveriin, taistelemaan </w:t>
+      </w:r>
+      <w:proofErr w:type="spellStart"/>
+      <w:r>
+        <w:rPr>
+          <w:iCs/>
+          <w:lang w:val="fi-FI"/>
+        </w:rPr>
+        <w:t>Git</w:t>
+      </w:r>
+      <w:proofErr w:type="spellEnd"/>
+      <w:r>
+        <w:rPr>
+          <w:iCs/>
+          <w:lang w:val="fi-FI"/>
+        </w:rPr>
+        <w:t xml:space="preserve"> -hirviöitä vastaan ja lukemaan kaverin kirjoittamaa koodia hieman paremmin. </w:t>
+      </w:r>
+      <w:proofErr w:type="spellStart"/>
+      <w:r>
+        <w:rPr>
+          <w:iCs/>
+          <w:lang w:val="fi-FI"/>
+        </w:rPr>
+        <w:t>Azure</w:t>
+      </w:r>
+      <w:proofErr w:type="spellEnd"/>
+      <w:r>
+        <w:rPr>
+          <w:iCs/>
+          <w:lang w:val="fi-FI"/>
+        </w:rPr>
+        <w:t xml:space="preserve"> </w:t>
+      </w:r>
+      <w:proofErr w:type="spellStart"/>
+      <w:r>
+        <w:rPr>
+          <w:iCs/>
+          <w:lang w:val="fi-FI"/>
+        </w:rPr>
+        <w:t>DevOps</w:t>
+      </w:r>
+      <w:proofErr w:type="spellEnd"/>
+      <w:r>
+        <w:rPr>
+          <w:iCs/>
+          <w:lang w:val="fi-FI"/>
+        </w:rPr>
+        <w:t xml:space="preserve"> ja </w:t>
+      </w:r>
+      <w:proofErr w:type="spellStart"/>
+      <w:r>
+        <w:rPr>
+          <w:iCs/>
+          <w:lang w:val="fi-FI"/>
+        </w:rPr>
+        <w:t>Git</w:t>
+      </w:r>
+      <w:proofErr w:type="spellEnd"/>
+      <w:r>
+        <w:rPr>
+          <w:iCs/>
+          <w:lang w:val="fi-FI"/>
+        </w:rPr>
+        <w:t xml:space="preserve"> tuli taas hieman tutummaksi, vaikka niihinkin opeteltavaa vielä jäi syvemmältä</w:t>
+      </w:r>
+      <w:r>
+        <w:rPr>
+          <w:iCs/>
+          <w:lang w:val="fi-FI"/>
+        </w:rPr>
+        <w:t xml:space="preserve">. </w:t>
+      </w:r>
+      <w:r>
+        <w:rPr>
+          <w:iCs/>
+          <w:lang w:val="fi-FI"/>
+        </w:rPr>
+        <w:t xml:space="preserve">Ryhmätyöskentely toimi täydellisesti, kaikki oli mukana ja aktiivisena heti alusta asti ja homma toimi kuin rasvattu </w:t>
+      </w:r>
+      <w:proofErr w:type="spellStart"/>
+      <w:r>
+        <w:rPr>
+          <w:iCs/>
+          <w:lang w:val="fi-FI"/>
+        </w:rPr>
+        <w:t>meetwursti</w:t>
+      </w:r>
+      <w:proofErr w:type="spellEnd"/>
+      <w:r>
+        <w:rPr>
+          <w:iCs/>
+          <w:lang w:val="fi-FI"/>
+        </w:rPr>
+        <w:t xml:space="preserve"> ruisleivällä.</w:t>
       </w:r>
     </w:p>
     <w:p>
@@ -5682,6 +6361,7 @@
           <w:ilvl w:val="0"/>
           <w:numId w:val="4"/>
         </w:numPr>
+        <w:spacing w:line="276" w:lineRule="auto"/>
         <w:rPr>
           <w:iCs/>
           <w:lang w:val="fi-FI"/>
@@ -5694,35 +6374,9 @@
           <w:iCs/>
           <w:lang w:val="fi-FI"/>
         </w:rPr>
-        <w:t>Sauli Karvinen</w:t>
-      </w:r>
-      <w:r>
-        <w:rPr>
-          <w:iCs/>
-          <w:lang w:val="fi-FI"/>
-        </w:rPr>
-        <w:t xml:space="preserve"> </w:t>
-      </w:r>
-      <w:r>
-        <w:rPr>
-          <w:iCs/>
-          <w:lang w:val="fi-FI"/>
-        </w:rPr>
-        <w:t>-</w:t>
-      </w:r>
-    </w:p>
-    <w:p>
-      <w:pPr>
-        <w:pStyle w:val="Leipteksti1"/>
-        <w:numPr>
-          <w:ilvl w:val="0"/>
-          <w:numId w:val="4"/>
-        </w:numPr>
-        <w:rPr>
-          <w:iCs/>
-          <w:lang w:val="fi-FI"/>
-        </w:rPr>
-      </w:pPr>
+        <w:t xml:space="preserve">Toni </w:t>
+      </w:r>
+      <w:proofErr w:type="spellStart"/>
       <w:r>
         <w:rPr>
           <w:b/>
@@ -5730,8 +6384,9 @@
           <w:iCs/>
           <w:lang w:val="fi-FI"/>
         </w:rPr>
-        <w:t>Marko Munsterhjelm</w:t>
-      </w:r>
+        <w:t>Cantarella</w:t>
+      </w:r>
+      <w:proofErr w:type="spellEnd"/>
       <w:r>
         <w:rPr>
           <w:iCs/>
@@ -5744,29 +6399,7 @@
           <w:iCs/>
           <w:lang w:val="fi-FI"/>
         </w:rPr>
-        <w:t>-</w:t>
-      </w:r>
-    </w:p>
-    <w:p>
-      <w:pPr>
-        <w:pStyle w:val="Leipteksti1"/>
-        <w:numPr>
-          <w:ilvl w:val="0"/>
-          <w:numId w:val="4"/>
-        </w:numPr>
-        <w:rPr>
-          <w:iCs/>
-          <w:lang w:val="fi-FI"/>
-        </w:rPr>
-      </w:pPr>
-      <w:r>
-        <w:rPr>
-          <w:b/>
-          <w:bCs/>
-          <w:iCs/>
-          <w:lang w:val="fi-FI"/>
-        </w:rPr>
-        <w:t>Aleksi Rytkönen</w:t>
+        <w:t>–</w:t>
       </w:r>
       <w:r>
         <w:rPr>
@@ -5780,79 +6413,220 @@
           <w:iCs/>
           <w:lang w:val="fi-FI"/>
         </w:rPr>
-        <w:t>-</w:t>
-      </w:r>
-    </w:p>
-    <w:p>
-      <w:pPr>
-        <w:pStyle w:val="Leipteksti1"/>
-        <w:numPr>
-          <w:ilvl w:val="0"/>
-          <w:numId w:val="4"/>
-        </w:numPr>
-        <w:rPr>
-          <w:iCs/>
-          <w:lang w:val="fi-FI"/>
-        </w:rPr>
-      </w:pPr>
-      <w:r>
-        <w:rPr>
-          <w:b/>
-          <w:bCs/>
-          <w:iCs/>
-          <w:lang w:val="fi-FI"/>
-        </w:rPr>
-        <w:t>Ville Ahonen</w:t>
-      </w:r>
-      <w:r>
-        <w:rPr>
-          <w:iCs/>
-          <w:lang w:val="fi-FI"/>
-        </w:rPr>
-        <w:t xml:space="preserve"> </w:t>
-      </w:r>
-      <w:r>
-        <w:rPr>
-          <w:iCs/>
-          <w:lang w:val="fi-FI"/>
-        </w:rPr>
-        <w:t>-</w:t>
-      </w:r>
-    </w:p>
-    <w:p>
-      <w:pPr>
-        <w:pStyle w:val="Leipteksti1"/>
-        <w:numPr>
-          <w:ilvl w:val="0"/>
-          <w:numId w:val="4"/>
-        </w:numPr>
-        <w:rPr>
-          <w:iCs/>
-          <w:lang w:val="fi-FI"/>
-        </w:rPr>
-      </w:pPr>
-      <w:r>
-        <w:rPr>
-          <w:b/>
-          <w:bCs/>
-          <w:iCs/>
-          <w:lang w:val="fi-FI"/>
-        </w:rPr>
-        <w:t>Toni Cantarella</w:t>
-      </w:r>
-      <w:r>
-        <w:rPr>
-          <w:iCs/>
-          <w:lang w:val="fi-FI"/>
-        </w:rPr>
-        <w:t xml:space="preserve"> </w:t>
-      </w:r>
-      <w:r>
-        <w:rPr>
-          <w:iCs/>
-          <w:lang w:val="fi-FI"/>
-        </w:rPr>
-        <w:t>–</w:t>
+        <w:t xml:space="preserve">Oma roolini kyseisessä ryhmätyössä jäi hiukan pieneksi myöhäisen liittymiseni takia, mutta olen kuitenkin oppinut joitain tärkeitä asioita ryhmätyöhön liittyen varsinkin ohjelmistotuotannon saralla. Pääasiallisena seikkana ryhmätyöskentelyssä on ilmennyt se, että vaikka kuinka tahtoisi jakaa ja rajata selkeitä tehtäviä eri henkilöille, niin ainakin tällaisessa projektissa on hyvä jokaisen olla joko mukana tai ainakin hyvin perillä jokaisen osa-alueen </w:t>
+      </w:r>
+      <w:r>
+        <w:rPr>
+          <w:iCs/>
+          <w:lang w:val="fi-FI"/>
+        </w:rPr>
+        <w:lastRenderedPageBreak/>
+        <w:t xml:space="preserve">tapahtumista. Suunnittelu vaikuttaa testaukseen, testaussuunnitelmalla on vaikutuksia ohjelmoinnin toteutukseen, tietokannan toteutuksella on vaikutusta ohjelmistosuunnitteluun ja niin edespäin. Olisi hienoa, jos jokainen tehtävä voitaisiin selkeästi irrottaa toisistaan, mutta se ei näytä ainakaan tässä vaiheessa kovinkaan mahdolliselta tai ainakaan suositeltavalta. Toisin sanoen, tiimin yhtenäisyys ja sisäinen kommunikaatio on äärimmäisen tärkeää. Toisekseen olen huomannut, kuinka tärkeää on </w:t>
+      </w:r>
+      <w:proofErr w:type="spellStart"/>
+      <w:r>
+        <w:rPr>
+          <w:iCs/>
+          <w:lang w:val="fi-FI"/>
+        </w:rPr>
+        <w:t>huomioda</w:t>
+      </w:r>
+      <w:proofErr w:type="spellEnd"/>
+      <w:r>
+        <w:rPr>
+          <w:iCs/>
+          <w:lang w:val="fi-FI"/>
+        </w:rPr>
+        <w:t xml:space="preserve"> myös toisten mahdollisia puutteita osaamisessa, koska yhden epäselvyyden tiedustelu voi avata oven muille tärkeille kysymyksille, joiden ratkominen on valtava taakan pudotus myöhemmin. Siksipä "tyhmien" kysymysten kysyminen alkuvaiheessa on osaamisen kasvattamisen lisäksi tulevien ongelmien ennaltaehkäisyä.</w:t>
+      </w:r>
+    </w:p>
+    <w:p>
+      <w:pPr>
+        <w:pStyle w:val="Leipteksti1"/>
+        <w:spacing w:line="276" w:lineRule="auto"/>
+        <w:rPr>
+          <w:iCs/>
+          <w:lang w:val="fi-FI"/>
+        </w:rPr>
+      </w:pPr>
+    </w:p>
+    <w:p>
+      <w:pPr>
+        <w:pStyle w:val="Leipteksti1"/>
+        <w:spacing w:line="276" w:lineRule="auto"/>
+        <w:rPr>
+          <w:iCs/>
+          <w:lang w:val="fi-FI"/>
+        </w:rPr>
+      </w:pPr>
+    </w:p>
+    <w:p>
+      <w:pPr>
+        <w:pStyle w:val="Leipteksti1"/>
+        <w:spacing w:line="276" w:lineRule="auto"/>
+        <w:rPr>
+          <w:iCs/>
+          <w:lang w:val="fi-FI"/>
+        </w:rPr>
+      </w:pPr>
+    </w:p>
+    <w:p>
+      <w:pPr>
+        <w:pStyle w:val="Leipteksti1"/>
+        <w:spacing w:line="276" w:lineRule="auto"/>
+        <w:ind w:left="0"/>
+        <w:rPr>
+          <w:iCs/>
+          <w:lang w:val="fi-FI"/>
+        </w:rPr>
+      </w:pPr>
+      <w:r>
+        <w:rPr>
+          <w:iCs/>
+          <w:lang w:val="fi-FI"/>
+        </w:rPr>
+        <w:t xml:space="preserve">Alkuperäinen tarkoitus oli toteuttaa ohjelma tietokantahakujen puolesta niin, että tietokantayhteys avataan vain siksi </w:t>
+      </w:r>
+      <w:proofErr w:type="gramStart"/>
+      <w:r>
+        <w:rPr>
+          <w:iCs/>
+          <w:lang w:val="fi-FI"/>
+        </w:rPr>
+        <w:t>ajaksi</w:t>
+      </w:r>
+      <w:proofErr w:type="gramEnd"/>
+      <w:r>
+        <w:rPr>
+          <w:iCs/>
+          <w:lang w:val="fi-FI"/>
+        </w:rPr>
+        <w:t xml:space="preserve"> kun joku kysely suoritetaan ja suljetaan heti sen jälkeen. Tämän vuoksi jokaisessa </w:t>
+      </w:r>
+      <w:proofErr w:type="gramStart"/>
+      <w:r>
+        <w:rPr>
+          <w:iCs/>
+          <w:lang w:val="fi-FI"/>
+        </w:rPr>
+        <w:t>tietokanta-metodissa</w:t>
+      </w:r>
+      <w:proofErr w:type="gramEnd"/>
+      <w:r>
+        <w:rPr>
+          <w:iCs/>
+          <w:lang w:val="fi-FI"/>
+        </w:rPr>
+        <w:t xml:space="preserve"> on ”näppärästi” toiminnallisuus tähän suoraan metodin sisällä. Myöhemmin ohjelmassa huomasi, että joitakin asioita pitää hakea ehkä </w:t>
+      </w:r>
+      <w:proofErr w:type="spellStart"/>
+      <w:r>
+        <w:rPr>
+          <w:iCs/>
+          <w:lang w:val="fi-FI"/>
+        </w:rPr>
+        <w:t>loopissa</w:t>
+      </w:r>
+      <w:proofErr w:type="spellEnd"/>
+      <w:r>
+        <w:rPr>
+          <w:iCs/>
+          <w:lang w:val="fi-FI"/>
+        </w:rPr>
+        <w:t>, tai sitten muuten vain suorittaa putkeen useampi tietokantahaku. Ohjelma hidastuu tällöin melko paljon, kun jokainen kysely avaa ja sulkee yhteyden ja olisikin varmaan viisaampaa avata tietokantayhteys siellä missä tietokannan metodeja kutsutaan ja sulkea yhteys sen jälkeen, kun kaikki haut on tehty.</w:t>
+      </w:r>
+    </w:p>
+    <w:p>
+      <w:pPr>
+        <w:pStyle w:val="Leipteksti1"/>
+        <w:spacing w:line="276" w:lineRule="auto"/>
+        <w:rPr>
+          <w:iCs/>
+          <w:lang w:val="fi-FI"/>
+        </w:rPr>
+      </w:pPr>
+    </w:p>
+    <w:p>
+      <w:pPr>
+        <w:pStyle w:val="Leipteksti1"/>
+        <w:spacing w:line="276" w:lineRule="auto"/>
+        <w:ind w:left="0"/>
+        <w:rPr>
+          <w:iCs/>
+          <w:lang w:val="fi-FI"/>
+        </w:rPr>
+      </w:pPr>
+      <w:r>
+        <w:rPr>
+          <w:iCs/>
+          <w:lang w:val="fi-FI"/>
+        </w:rPr>
+        <w:t xml:space="preserve">Ohjelmassa suoritetaan monessa näkymässä aina uusi tietokantahaku, kun hakutuloksia rajataan (esim. toimitilan mukaan). Ohjelmassa voisi ehkä hyödyntää enemmän ohjelman sisällä jonkinlaisia lista-/hajautustaulu ratkaisuja haettujen tietojen </w:t>
+      </w:r>
+      <w:proofErr w:type="gramStart"/>
+      <w:r>
+        <w:rPr>
+          <w:iCs/>
+          <w:lang w:val="fi-FI"/>
+        </w:rPr>
+        <w:t>säilömiseen</w:t>
+      </w:r>
+      <w:proofErr w:type="gramEnd"/>
+      <w:r>
+        <w:rPr>
+          <w:iCs/>
+          <w:lang w:val="fi-FI"/>
+        </w:rPr>
+        <w:t xml:space="preserve"> jolloin ohjelma nopeutuisi jos näkymässä muutetaan rajauksia useita kertoja.</w:t>
+      </w:r>
+    </w:p>
+    <w:p>
+      <w:pPr>
+        <w:pStyle w:val="Leipteksti1"/>
+        <w:spacing w:line="276" w:lineRule="auto"/>
+        <w:rPr>
+          <w:iCs/>
+          <w:lang w:val="fi-FI"/>
+        </w:rPr>
+      </w:pPr>
+    </w:p>
+    <w:p>
+      <w:pPr>
+        <w:pStyle w:val="Leipteksti1"/>
+        <w:spacing w:line="276" w:lineRule="auto"/>
+        <w:ind w:left="0"/>
+        <w:rPr>
+          <w:iCs/>
+          <w:lang w:val="fi-FI"/>
+        </w:rPr>
+      </w:pPr>
+      <w:r>
+        <w:rPr>
+          <w:iCs/>
+          <w:lang w:val="fi-FI"/>
+        </w:rPr>
+        <w:t>Ryhmä on</w:t>
+      </w:r>
+      <w:r>
+        <w:rPr>
+          <w:iCs/>
+          <w:lang w:val="fi-FI"/>
+        </w:rPr>
+        <w:t xml:space="preserve"> huom</w:t>
+      </w:r>
+      <w:r>
+        <w:rPr>
+          <w:iCs/>
+          <w:lang w:val="fi-FI"/>
+        </w:rPr>
+        <w:t>annut</w:t>
+      </w:r>
+      <w:r>
+        <w:rPr>
+          <w:iCs/>
+          <w:lang w:val="fi-FI"/>
+        </w:rPr>
+        <w:t>, että toimintojen toteuttamista saa priorisoida melko vahvasti sen mukaan, kuinka paljon aikaa on jäljellä ja kuinka paljon aikaa on valmis käyttämään projektiin aikaa. Kuten yllä on mainittu, kaikkia haluamiaan toimintoja ei välttämättä ehdi toteuttaa, vaan prioriteetiksi muodostuu se, että ohjelma toteuttaa karkeasti ne toiminnot mitä asiakas on tilannut. Esimerkiksi käyttäjän virheiden käsittelyssä on varmasti puutteita, joka varmasti tulee esiin testausvaiheessa ja testien tuloksia odotankin mielenkiinnolla. Ohjelman ulkoasua olisi myös kiva viilata mukavamman näköiseksi jo senkin takia, että se osoittautui todella hauskaksi ja koukuttavaksi hommaksi ja sitä kiinnostaisi opetella lisää. Tähän ei kuitenkaan ylimääräistä aikaa ole tässä projektissa juuri jäänyt.</w:t>
       </w:r>
     </w:p>
     <w:p>
@@ -5924,14 +6698,160 @@
           <w:ilvl w:val="0"/>
           <w:numId w:val="5"/>
         </w:numPr>
+        <w:spacing w:line="276" w:lineRule="auto"/>
+        <w:rPr>
+          <w:iCs/>
+          <w:lang w:val="fi-FI"/>
+        </w:rPr>
+      </w:pPr>
+      <w:r>
+        <w:rPr>
+          <w:b/>
+          <w:bCs/>
+          <w:iCs/>
+          <w:lang w:val="fi-FI"/>
+        </w:rPr>
+        <w:t>Toimipisteiden hallinta -</w:t>
+      </w:r>
+    </w:p>
+    <w:p>
+      <w:pPr>
+        <w:pStyle w:val="Leipteksti1"/>
+        <w:numPr>
+          <w:ilvl w:val="0"/>
+          <w:numId w:val="5"/>
+        </w:numPr>
+        <w:spacing w:line="276" w:lineRule="auto"/>
+        <w:rPr>
+          <w:iCs/>
+          <w:lang w:val="fi-FI"/>
+        </w:rPr>
+      </w:pPr>
+      <w:r>
+        <w:rPr>
+          <w:b/>
+          <w:bCs/>
+          <w:iCs/>
+          <w:lang w:val="fi-FI"/>
+        </w:rPr>
+        <w:t>Palveluiden hallinta -</w:t>
+      </w:r>
+    </w:p>
+    <w:p>
+      <w:pPr>
+        <w:pStyle w:val="Leipteksti1"/>
+        <w:numPr>
+          <w:ilvl w:val="0"/>
+          <w:numId w:val="5"/>
+        </w:numPr>
+        <w:spacing w:line="276" w:lineRule="auto"/>
+        <w:rPr>
+          <w:iCs/>
+          <w:lang w:val="fi-FI"/>
+        </w:rPr>
+      </w:pPr>
+      <w:r>
+        <w:rPr>
+          <w:b/>
+          <w:bCs/>
+          <w:iCs/>
+          <w:lang w:val="fi-FI"/>
+        </w:rPr>
+        <w:t xml:space="preserve">Toimitilavarausten hallinta - </w:t>
+      </w:r>
+    </w:p>
+    <w:p>
+      <w:pPr>
+        <w:pStyle w:val="Leipteksti1"/>
+        <w:numPr>
+          <w:ilvl w:val="0"/>
+          <w:numId w:val="5"/>
+        </w:numPr>
+        <w:spacing w:line="276" w:lineRule="auto"/>
+        <w:rPr>
+          <w:iCs/>
+          <w:lang w:val="fi-FI"/>
+        </w:rPr>
+      </w:pPr>
+      <w:r>
+        <w:rPr>
+          <w:b/>
+          <w:bCs/>
+          <w:iCs/>
+          <w:lang w:val="fi-FI"/>
+        </w:rPr>
+        <w:t>Asiakashallintajärjestelmä -</w:t>
+      </w:r>
+    </w:p>
+    <w:p>
+      <w:pPr>
+        <w:pStyle w:val="Leipteksti1"/>
+        <w:numPr>
+          <w:ilvl w:val="0"/>
+          <w:numId w:val="5"/>
+        </w:numPr>
+        <w:spacing w:line="276" w:lineRule="auto"/>
+        <w:rPr>
+          <w:iCs/>
+          <w:lang w:val="fi-FI"/>
+        </w:rPr>
+      </w:pPr>
+      <w:r>
+        <w:rPr>
+          <w:b/>
+          <w:bCs/>
+          <w:iCs/>
+          <w:lang w:val="fi-FI"/>
+        </w:rPr>
+        <w:t>Laskujen hallinta, laskutus ja seuranta ominaisuus</w:t>
+      </w:r>
+      <w:r>
+        <w:rPr>
+          <w:iCs/>
+          <w:lang w:val="fi-FI"/>
+        </w:rPr>
+        <w:t xml:space="preserve"> </w:t>
+      </w:r>
+      <w:r>
+        <w:rPr>
+          <w:iCs/>
+          <w:lang w:val="fi-FI"/>
+        </w:rPr>
+        <w:t xml:space="preserve">- </w:t>
+      </w:r>
+    </w:p>
+    <w:p>
+      <w:pPr>
+        <w:pStyle w:val="Leipteksti1"/>
+        <w:ind w:left="0"/>
         <w:rPr>
           <w:i/>
           <w:lang w:val="fi-FI"/>
         </w:rPr>
       </w:pPr>
-      <w:r>
+    </w:p>
+    <w:p>
+      <w:pPr>
+        <w:pStyle w:val="Leipteksti1"/>
+        <w:ind w:left="0"/>
         <w:rPr>
           <w:i/>
+          <w:lang w:val="fi-FI"/>
+        </w:rPr>
+      </w:pPr>
+    </w:p>
+    <w:p>
+      <w:pPr>
+        <w:pStyle w:val="Leipteksti1"/>
+        <w:ind w:left="0"/>
+        <w:rPr>
+          <w:iCs/>
+          <w:lang w:val="fi-FI"/>
+        </w:rPr>
+      </w:pPr>
+      <w:r>
+        <w:rPr>
+          <w:iCs/>
           <w:lang w:val="fi-FI"/>
         </w:rPr>
         <w:t>Missä onnistuitte ja miksi?</w:t>
@@ -6043,6 +6963,33 @@
     </w:p>
     <w:p>
       <w:pPr>
+        <w:pStyle w:val="Leipteksti1"/>
+        <w:spacing w:line="276" w:lineRule="auto"/>
+        <w:ind w:left="0"/>
+        <w:rPr>
+          <w:iCs/>
+          <w:lang w:val="fi-FI"/>
+        </w:rPr>
+      </w:pPr>
+      <w:r>
+        <w:rPr>
+          <w:iCs/>
+          <w:lang w:val="fi-FI"/>
+        </w:rPr>
+        <w:t>Kun ohjelmassamme käytetään useita erilaisia näkymiä, saattaa jossakin näkymässä jäädä paljon asioita piiloon, joita olisi käyttäjän mukavuuden takia hyvä olla näkyvissä ja/tai valittavissa. Jälkeenpäin joidenkin rakenteellisten/koodillisten ratkaisujen takia moni tämmöinen ”olisi kiva olla olemassa” -toiminnallisuus on siirtynyt osastoon ”jos aikaa jää niin toteutetaan”.</w:t>
+      </w:r>
+    </w:p>
+    <w:p>
+      <w:pPr>
+        <w:pStyle w:val="Leipteksti1"/>
+        <w:ind w:left="834"/>
+        <w:rPr>
+          <w:lang w:val="fi-FI"/>
+        </w:rPr>
+      </w:pPr>
+    </w:p>
+    <w:p>
+      <w:pPr>
         <w:pStyle w:val="Otsikko2"/>
       </w:pPr>
       <w:bookmarkStart w:id="18" w:name="_Toc69824084"/>
@@ -6076,70 +7023,14 @@
     </w:p>
     <w:p>
       <w:pPr>
-        <w:pStyle w:val="Leipteksti1"/>
-        <w:numPr>
-          <w:ilvl w:val="0"/>
-          <w:numId w:val="10"/>
-        </w:numPr>
-        <w:rPr>
-          <w:i/>
-          <w:lang w:val="fi-FI"/>
-        </w:rPr>
-      </w:pPr>
-      <w:r>
-        <w:rPr>
-          <w:i/>
-          <w:lang w:val="fi-FI"/>
-        </w:rPr>
-        <w:t>Arviointi ryhmän jäsenten</w:t>
-      </w:r>
-      <w:r>
-        <w:rPr>
-          <w:i/>
-          <w:lang w:val="fi-FI"/>
-        </w:rPr>
-        <w:t xml:space="preserve"> osallistumisesta työskentelyyn </w:t>
-      </w:r>
-      <w:r>
-        <w:rPr>
-          <w:i/>
-          <w:lang w:val="fi-FI"/>
-        </w:rPr>
-        <w:t xml:space="preserve">ja panoksesta projektin toteuttamiseen </w:t>
-      </w:r>
-      <w:r>
-        <w:rPr>
-          <w:i/>
-          <w:lang w:val="fi-FI"/>
-        </w:rPr>
-        <w:t xml:space="preserve">tehdään opintojakson </w:t>
-      </w:r>
-      <w:r>
-        <w:rPr>
-          <w:i/>
-          <w:lang w:val="fi-FI"/>
-        </w:rPr>
-        <w:t xml:space="preserve">Moodlessa </w:t>
-      </w:r>
-      <w:r>
-        <w:rPr>
-          <w:i/>
-          <w:lang w:val="fi-FI"/>
-        </w:rPr>
-        <w:t>kohdassa Itse</w:t>
-      </w:r>
-      <w:r>
-        <w:rPr>
-          <w:i/>
-          <w:lang w:val="fi-FI"/>
-        </w:rPr>
-        <w:t>- ja vertaisarviointi.</w:t>
-      </w:r>
-    </w:p>
-    <w:p>
-      <w:pPr>
         <w:spacing w:line="240" w:lineRule="auto"/>
         <w:jc w:val="left"/>
+      </w:pPr>
+    </w:p>
+    <w:p>
+      <w:pPr>
+        <w:spacing w:line="240" w:lineRule="auto"/>
+        <w:jc w:val="left"/>
         <w:rPr>
           <w:color w:val="000000"/>
         </w:rPr>
@@ -6172,23 +7063,101 @@
         <w:pStyle w:val="Leipteksti1"/>
         <w:ind w:left="0"/>
         <w:rPr>
-          <w:i/>
-          <w:lang w:val="fi-FI"/>
-        </w:rPr>
-      </w:pPr>
-      <w:r>
-        <w:rPr>
-          <w:i/>
-          <w:lang w:val="fi-FI"/>
-        </w:rPr>
-        <w:t>Yhteenveto projektista.</w:t>
-      </w:r>
-      <w:r>
-        <w:rPr>
-          <w:i/>
-          <w:lang w:val="fi-FI"/>
-        </w:rPr>
-        <w:t xml:space="preserve"> Vapaa sana.</w:t>
+          <w:iCs/>
+          <w:lang w:val="fi-FI"/>
+        </w:rPr>
+      </w:pPr>
+      <w:r>
+        <w:rPr>
+          <w:iCs/>
+          <w:lang w:val="fi-FI"/>
+        </w:rPr>
+        <w:t xml:space="preserve">Käyttöliittymän puolesta on todella konkreettisesti huomannut, että sellaiset </w:t>
+      </w:r>
+      <w:proofErr w:type="gramStart"/>
+      <w:r>
+        <w:rPr>
+          <w:iCs/>
+          <w:lang w:val="fi-FI"/>
+        </w:rPr>
+        <w:t>asiat</w:t>
+      </w:r>
+      <w:proofErr w:type="gramEnd"/>
+      <w:r>
+        <w:rPr>
+          <w:iCs/>
+          <w:lang w:val="fi-FI"/>
+        </w:rPr>
+        <w:t xml:space="preserve"> jotka omasta mielestä ovat hyvin selkeitä, eivät välttämättä sitä ole käyttäjän mielestä. Tätä asiaa on hyvin tukenut meneillään oleva Ihminen ja vuorovaikutteinen teknologia -kurssi. Käyttöliittymä tuli suunniteltua ensimmäisenä projektia aloittaessa ja onkin projektin edetessä ollut silmiä avaavaa huomata joissakin kohdissa jälkeenpäin, kuinka epäselvä jokin toiminnallisuus voi käyttäjälle (ja jopa itselleen) olla mikä suunnitellessa vaikutti todella selkeältä ratkaisulta. Käyttäjän ei tulisi joutua arvailemaan kuinka jokin asia tehdään vaan ohjelmassa voisi olla enemmän selkeitä ohjeita tähän. Näitä sitten </w:t>
+      </w:r>
+      <w:proofErr w:type="gramStart"/>
+      <w:r>
+        <w:rPr>
+          <w:iCs/>
+          <w:lang w:val="fi-FI"/>
+        </w:rPr>
+        <w:t>lisäillään</w:t>
+      </w:r>
+      <w:proofErr w:type="gramEnd"/>
+      <w:r>
+        <w:rPr>
+          <w:iCs/>
+          <w:lang w:val="fi-FI"/>
+        </w:rPr>
+        <w:t xml:space="preserve"> jos tai kun aikaa jää.</w:t>
+      </w:r>
+    </w:p>
+    <w:p>
+      <w:pPr>
+        <w:pStyle w:val="Leipteksti1"/>
+        <w:rPr>
+          <w:iCs/>
+          <w:lang w:val="fi-FI"/>
+        </w:rPr>
+      </w:pPr>
+    </w:p>
+    <w:p>
+      <w:pPr>
+        <w:pStyle w:val="Leipteksti1"/>
+        <w:ind w:left="0"/>
+        <w:rPr>
+          <w:iCs/>
+          <w:lang w:val="fi-FI"/>
+        </w:rPr>
+      </w:pPr>
+      <w:r>
+        <w:rPr>
+          <w:iCs/>
+          <w:lang w:val="fi-FI"/>
+        </w:rPr>
+        <w:t>On myös huomannut selkeästi, että ei vielä osaa suunnitteluvaiheessa välttämättä nähdä kaikilta osin kokonaiskuvaa tietyissä asioissa ja kuinka joidenkin suunnitteluvirheiden korjaaminen myöhemmin toteutusvaiheessa osoittautuu todella aikaa vieväksi ja aikataulun puitteissa jopa mahdottomaksi korjata. Suunnitellessa jokin asia/toiminnallisuus tuntuu mielessä todella selkeältä, mutta kun sitä alkaa toteuttamaan niin huomaa, että asia ei olekaan niin yksinkertainen kuin miltä se ensin vaikutti ja yksi huomioimaton asia suunnittelussa voi vaikeuttaa usean eri ohjelman osan toteuttamista myöhemmin.</w:t>
+      </w:r>
+    </w:p>
+    <w:p>
+      <w:pPr>
+        <w:pStyle w:val="Leipteksti1"/>
+        <w:ind w:left="0"/>
+        <w:rPr>
+          <w:iCs/>
+          <w:lang w:val="fi-FI"/>
+        </w:rPr>
+      </w:pPr>
+    </w:p>
+    <w:p>
+      <w:pPr>
+        <w:pStyle w:val="Leipteksti1"/>
+        <w:ind w:left="0"/>
+        <w:rPr>
+          <w:iCs/>
+          <w:lang w:val="fi-FI"/>
+        </w:rPr>
+      </w:pPr>
+      <w:r>
+        <w:rPr>
+          <w:iCs/>
+          <w:lang w:val="fi-FI"/>
+        </w:rPr>
+        <w:t>(pitää lisäillä vielä?</w:t>
       </w:r>
     </w:p>
     <w:sectPr>
@@ -6241,7 +7210,7 @@
       <w:rPr>
         <w:noProof/>
       </w:rPr>
-      <w:t>06.05.21</w:t>
+      <w:t>12.05.21</w:t>
     </w:r>
     <w:r>
       <w:fldChar w:fldCharType="end"/>
@@ -7505,6 +8474,7 @@
     <w:lsdException w:name="HTML Sample" w:semiHidden="1" w:unhideWhenUsed="1"/>
     <w:lsdException w:name="HTML Typewriter" w:semiHidden="1" w:unhideWhenUsed="1"/>
     <w:lsdException w:name="HTML Variable" w:semiHidden="1" w:unhideWhenUsed="1"/>
+    <w:lsdException w:name="Normal Table" w:semiHidden="1" w:unhideWhenUsed="1"/>
     <w:lsdException w:name="annotation subject" w:semiHidden="1" w:unhideWhenUsed="1"/>
     <w:lsdException w:name="No List" w:semiHidden="1" w:unhideWhenUsed="1"/>
     <w:lsdException w:name="Outline List 1" w:semiHidden="1" w:unhideWhenUsed="1"/>
@@ -7551,7 +8521,9 @@
     <w:lsdException w:name="Table Subtle 2" w:semiHidden="1" w:unhideWhenUsed="1"/>
     <w:lsdException w:name="Table Web 1" w:semiHidden="1" w:unhideWhenUsed="1"/>
     <w:lsdException w:name="Table Web 2" w:semiHidden="1" w:unhideWhenUsed="1"/>
+    <w:lsdException w:name="Table Web 3" w:semiHidden="1" w:unhideWhenUsed="1"/>
     <w:lsdException w:name="Balloon Text" w:semiHidden="1" w:unhideWhenUsed="1"/>
+    <w:lsdException w:name="Table Theme" w:semiHidden="1" w:unhideWhenUsed="1"/>
     <w:lsdException w:name="Placeholder Text" w:semiHidden="1" w:uiPriority="99"/>
     <w:lsdException w:name="No Spacing" w:uiPriority="1" w:qFormat="1"/>
     <w:lsdException w:name="Light Shading" w:uiPriority="60"/>

</xml_diff>

<commit_message>
Kohta 3. Valmiiksi ja paperi 99% valmis
</commit_message>
<xml_diff>
--- a/Loppuraportti R19.docx
+++ b/Loppuraportti R19.docx
@@ -3949,7 +3949,7 @@
           <w:iCs/>
           <w:lang w:val="fi-FI"/>
         </w:rPr>
-        <w:t xml:space="preserve"> – Ohjelmaa ja tietokantaa lähdettiin kehittämään pidemmälle, samalla työstäen toimintamäärittelydokumenttia, jonka pohjalta ohjelman lopullinen toiminta määriteltiin.</w:t>
+        <w:t xml:space="preserve"> – Ohjelmaa ja tietokantaa lähdettiin kehittämään pidemmälle, samalla työstäen toimintamäärittelydokumenttia, jonka pohjalta ohjelman lopullinen toiminta määriteltiin</w:t>
       </w:r>
     </w:p>
     <w:p>
@@ -4021,7 +4021,28 @@
           <w:iCs/>
           <w:lang w:val="fi-FI"/>
         </w:rPr>
-        <w:t>Testaussuunnitelman mukaisesti laadittu testauskattavuus on arvioitu olevan 90 % ja sisältäen yksikkö ja järjestelmätestauksia. Testauksen suorittivat Aleksi, Ville ja Toni. Testauksen suorittavilla henkilöillä on pääsy ohjelman koodiin. Ohjelmaan itseensä tehtiin pieniä muutoksia testauksien pohjalta.</w:t>
+        <w:t>Testaussuunnitelman mukaisesti laadittu testauskattavuus on arvioitu olevan 90 % ja sisältäen yksikkö ja järjestelmätestauksia. Testauksen suorittivat Aleksi</w:t>
+      </w:r>
+      <w:r>
+        <w:rPr>
+          <w:iCs/>
+          <w:lang w:val="fi-FI"/>
+        </w:rPr>
+        <w:t xml:space="preserve"> ja Ville</w:t>
+      </w:r>
+      <w:r>
+        <w:rPr>
+          <w:iCs/>
+          <w:lang w:val="fi-FI"/>
+        </w:rPr>
+        <w:t>. Testauksen suorittavilla henkilöillä on pääsy ohjelman koodiin. Ohjelmaan itseensä tehtiin pieniä muutoksia testauksien pohjalta.</w:t>
+      </w:r>
+      <w:r>
+        <w:rPr>
+          <w:iCs/>
+          <w:lang w:val="fi-FI"/>
+        </w:rPr>
+        <w:t xml:space="preserve"> Testaus suoritettiin mustalaatikko menetelmällä</w:t>
       </w:r>
     </w:p>
     <w:p>
@@ -4061,34 +4082,116 @@
           <w:iCs/>
           <w:lang w:val="fi-FI"/>
         </w:rPr>
-        <w:t>LIITETÄÄN TÄHÄN YHTEENVETO TÄGEISTÄ JA TIETOTA NIISTÄ</w:t>
-      </w:r>
-    </w:p>
-    <w:p>
-      <w:pPr>
-        <w:pStyle w:val="Leipteksti1"/>
-        <w:rPr>
-          <w:lang w:val="fi-FI"/>
-        </w:rPr>
-      </w:pPr>
-    </w:p>
-    <w:p>
-      <w:pPr>
-        <w:pStyle w:val="Leipteksti1"/>
-        <w:rPr>
-          <w:i/>
-          <w:lang w:val="fi-FI"/>
-        </w:rPr>
-      </w:pPr>
-    </w:p>
-    <w:p>
-      <w:pPr>
-        <w:pStyle w:val="Leipteksti1"/>
-        <w:rPr>
-          <w:i/>
-          <w:lang w:val="fi-FI"/>
-        </w:rPr>
-      </w:pPr>
+        <w:t xml:space="preserve">Työmäärien pääasiallinen seuranta toteutettiin käyttämällä suositeltua </w:t>
+      </w:r>
+      <w:proofErr w:type="spellStart"/>
+      <w:r>
+        <w:rPr>
+          <w:iCs/>
+          <w:lang w:val="fi-FI"/>
+        </w:rPr>
+        <w:t>clokify</w:t>
+      </w:r>
+      <w:proofErr w:type="spellEnd"/>
+      <w:r>
+        <w:rPr>
+          <w:iCs/>
+          <w:lang w:val="fi-FI"/>
+        </w:rPr>
+        <w:t xml:space="preserve">-nimistä internetpalvelua. Kyseiseen ohjelmaan luotiin erillinen </w:t>
+      </w:r>
+      <w:proofErr w:type="gramStart"/>
+      <w:r>
+        <w:rPr>
+          <w:iCs/>
+          <w:lang w:val="fi-FI"/>
+        </w:rPr>
+        <w:t>tunnus</w:t>
+      </w:r>
+      <w:proofErr w:type="gramEnd"/>
+      <w:r>
+        <w:rPr>
+          <w:iCs/>
+          <w:lang w:val="fi-FI"/>
+        </w:rPr>
+        <w:t xml:space="preserve"> johon kaikilla oli pääsy ja jotta managerointi olisi helpompaa, tällä lisäksi pystyttiin varmistamaan kaikkien pääsy kyseiseen projektinalueelle. </w:t>
+      </w:r>
+    </w:p>
+    <w:p>
+      <w:pPr>
+        <w:pStyle w:val="Leipteksti1"/>
+        <w:ind w:left="0"/>
+        <w:rPr>
+          <w:iCs/>
+          <w:lang w:val="fi-FI"/>
+        </w:rPr>
+      </w:pPr>
+    </w:p>
+    <w:p>
+      <w:pPr>
+        <w:pStyle w:val="Leipteksti1"/>
+        <w:ind w:left="0"/>
+        <w:rPr>
+          <w:iCs/>
+          <w:lang w:val="fi-FI"/>
+        </w:rPr>
+      </w:pPr>
+      <w:r>
+        <w:rPr>
+          <w:iCs/>
+          <w:lang w:val="fi-FI"/>
+        </w:rPr>
+        <w:drawing>
+          <wp:inline distT="0" distB="0" distL="0" distR="0" wp14:anchorId="419EC1C7" wp14:editId="6BB1C347">
+            <wp:extent cx="5219700" cy="2550160"/>
+            <wp:effectExtent l="0" t="0" r="0" b="2540"/>
+            <wp:docPr id="2" name="Kuva 2"/>
+            <wp:cNvGraphicFramePr>
+              <a:graphicFrameLocks xmlns:a="http://schemas.openxmlformats.org/drawingml/2006/main" noChangeAspect="1"/>
+            </wp:cNvGraphicFramePr>
+            <a:graphic xmlns:a="http://schemas.openxmlformats.org/drawingml/2006/main">
+              <a:graphicData uri="http://schemas.openxmlformats.org/drawingml/2006/picture">
+                <pic:pic xmlns:pic="http://schemas.openxmlformats.org/drawingml/2006/picture">
+                  <pic:nvPicPr>
+                    <pic:cNvPr id="1" name=""/>
+                    <pic:cNvPicPr/>
+                  </pic:nvPicPr>
+                  <pic:blipFill>
+                    <a:blip r:embed="rId8"/>
+                    <a:stretch>
+                      <a:fillRect/>
+                    </a:stretch>
+                  </pic:blipFill>
+                  <pic:spPr>
+                    <a:xfrm>
+                      <a:off x="0" y="0"/>
+                      <a:ext cx="5219700" cy="2550160"/>
+                    </a:xfrm>
+                    <a:prstGeom prst="rect">
+                      <a:avLst/>
+                    </a:prstGeom>
+                  </pic:spPr>
+                </pic:pic>
+              </a:graphicData>
+            </a:graphic>
+          </wp:inline>
+        </w:drawing>
+      </w:r>
+    </w:p>
+    <w:p>
+      <w:pPr>
+        <w:pStyle w:val="Leipteksti1"/>
+        <w:ind w:left="0"/>
+        <w:rPr>
+          <w:lang w:val="fi-FI"/>
+        </w:rPr>
+      </w:pPr>
+      <w:r>
+        <w:rPr>
+          <w:lang w:val="fi-FI"/>
+        </w:rPr>
+        <w:t>[Koko projektin merkityt työt ja ajat]</w:t>
+      </w:r>
     </w:p>
     <w:p>
       <w:pPr>
@@ -4109,21 +4212,15 @@
           <w:iCs/>
           <w:lang w:val="fi-FI"/>
         </w:rPr>
-        <w:t>Tuukka Gavrilov</w:t>
-      </w:r>
-      <w:r>
-        <w:rPr>
-          <w:iCs/>
-          <w:lang w:val="fi-FI"/>
-        </w:rPr>
-        <w:t xml:space="preserve"> </w:t>
-      </w:r>
-      <w:r>
-        <w:rPr>
-          <w:iCs/>
-          <w:lang w:val="fi-FI"/>
-        </w:rPr>
-        <w:t>– TÄHÄN ENITEN AIKAA VIENEET TÄGIT JA KUVAUS</w:t>
+        <w:lastRenderedPageBreak/>
+        <w:t xml:space="preserve">Byrokratia – </w:t>
+      </w:r>
+      <w:r>
+        <w:rPr>
+          <w:iCs/>
+          <w:lang w:val="fi-FI"/>
+        </w:rPr>
+        <w:t>7,15 % kattaa alleen kaiken mahdollisiin palautettaviin dokumentteihin liittyen</w:t>
       </w:r>
     </w:p>
     <w:p>
@@ -4138,6 +4235,7 @@
           <w:lang w:val="fi-FI"/>
         </w:rPr>
       </w:pPr>
+      <w:proofErr w:type="spellStart"/>
       <w:r>
         <w:rPr>
           <w:b/>
@@ -4145,21 +4243,40 @@
           <w:iCs/>
           <w:lang w:val="fi-FI"/>
         </w:rPr>
-        <w:t>Sauli Karvinen</w:t>
-      </w:r>
-      <w:r>
-        <w:rPr>
-          <w:iCs/>
-          <w:lang w:val="fi-FI"/>
-        </w:rPr>
-        <w:t xml:space="preserve"> </w:t>
-      </w:r>
-      <w:r>
-        <w:rPr>
-          <w:iCs/>
-          <w:lang w:val="fi-FI"/>
-        </w:rPr>
-        <w:t>-</w:t>
+        <w:t>DevOps</w:t>
+      </w:r>
+      <w:proofErr w:type="spellEnd"/>
+      <w:r>
+        <w:rPr>
+          <w:b/>
+          <w:bCs/>
+          <w:iCs/>
+          <w:lang w:val="fi-FI"/>
+        </w:rPr>
+        <w:t xml:space="preserve"> – </w:t>
+      </w:r>
+      <w:r>
+        <w:rPr>
+          <w:iCs/>
+          <w:lang w:val="fi-FI"/>
+        </w:rPr>
+        <w:t xml:space="preserve">1,41 % </w:t>
+      </w:r>
+      <w:proofErr w:type="spellStart"/>
+      <w:r>
+        <w:rPr>
+          <w:iCs/>
+          <w:lang w:val="fi-FI"/>
+        </w:rPr>
+        <w:t>devopsin</w:t>
+      </w:r>
+      <w:proofErr w:type="spellEnd"/>
+      <w:r>
+        <w:rPr>
+          <w:iCs/>
+          <w:lang w:val="fi-FI"/>
+        </w:rPr>
+        <w:t xml:space="preserve"> alustaminen, tehtävien luonti ja ylläpito</w:t>
       </w:r>
     </w:p>
     <w:p>
@@ -4181,21 +4298,14 @@
           <w:iCs/>
           <w:lang w:val="fi-FI"/>
         </w:rPr>
-        <w:t>Marko Munsterhjelm</w:t>
-      </w:r>
-      <w:r>
-        <w:rPr>
-          <w:iCs/>
-          <w:lang w:val="fi-FI"/>
-        </w:rPr>
-        <w:t xml:space="preserve"> </w:t>
-      </w:r>
-      <w:r>
-        <w:rPr>
-          <w:iCs/>
-          <w:lang w:val="fi-FI"/>
-        </w:rPr>
-        <w:t>-</w:t>
+        <w:t xml:space="preserve">GIT – </w:t>
+      </w:r>
+      <w:r>
+        <w:rPr>
+          <w:iCs/>
+          <w:lang w:val="fi-FI"/>
+        </w:rPr>
+        <w:t xml:space="preserve">2,73 % pääasiallinen ongelmien selvittely </w:t>
       </w:r>
     </w:p>
     <w:p>
@@ -4217,21 +4327,14 @@
           <w:iCs/>
           <w:lang w:val="fi-FI"/>
         </w:rPr>
-        <w:t>Aleksi Rytkönen</w:t>
-      </w:r>
-      <w:r>
-        <w:rPr>
-          <w:iCs/>
-          <w:lang w:val="fi-FI"/>
-        </w:rPr>
-        <w:t xml:space="preserve"> </w:t>
-      </w:r>
-      <w:r>
-        <w:rPr>
-          <w:iCs/>
-          <w:lang w:val="fi-FI"/>
-        </w:rPr>
-        <w:t>-</w:t>
+        <w:t xml:space="preserve">Kokous – </w:t>
+      </w:r>
+      <w:r>
+        <w:rPr>
+          <w:iCs/>
+          <w:lang w:val="fi-FI"/>
+        </w:rPr>
+        <w:t>11,30 % maanantaiset ja perjantaiset kokoukset</w:t>
       </w:r>
     </w:p>
     <w:p>
@@ -4253,21 +4356,21 @@
           <w:iCs/>
           <w:lang w:val="fi-FI"/>
         </w:rPr>
-        <w:t>Ville Ahonen</w:t>
-      </w:r>
-      <w:r>
-        <w:rPr>
-          <w:iCs/>
-          <w:lang w:val="fi-FI"/>
-        </w:rPr>
-        <w:t xml:space="preserve"> </w:t>
-      </w:r>
-      <w:r>
-        <w:rPr>
-          <w:iCs/>
-          <w:lang w:val="fi-FI"/>
-        </w:rPr>
-        <w:t>-</w:t>
+        <w:t xml:space="preserve">Koulutus - </w:t>
+      </w:r>
+      <w:r>
+        <w:rPr>
+          <w:iCs/>
+          <w:lang w:val="fi-FI"/>
+        </w:rPr>
+        <w:t>10,04 % oppi- ja harjoitustunnit</w:t>
+      </w:r>
+      <w:r>
+        <w:rPr>
+          <w:iCs/>
+          <w:lang w:val="fi-FI"/>
+        </w:rPr>
+        <w:t xml:space="preserve"> lisäksi ns. ”koodauspäivät”</w:t>
       </w:r>
     </w:p>
     <w:p>
@@ -4289,10 +4392,137 @@
           <w:iCs/>
           <w:lang w:val="fi-FI"/>
         </w:rPr>
-        <w:t>Toni Cantarella</w:t>
-      </w:r>
-      <w:r>
-        <w:rPr>
+        <w:t xml:space="preserve">Määrittely – </w:t>
+      </w:r>
+      <w:r>
+        <w:rPr>
+          <w:iCs/>
+          <w:lang w:val="fi-FI"/>
+        </w:rPr>
+        <w:t>4,57 % Tästä aika liittyy aika paljon byrokratiaan, ohjelman määrittely ja yhteistensääntöjen asettaminen</w:t>
+      </w:r>
+    </w:p>
+    <w:p>
+      <w:pPr>
+        <w:pStyle w:val="Leipteksti1"/>
+        <w:numPr>
+          <w:ilvl w:val="0"/>
+          <w:numId w:val="4"/>
+        </w:numPr>
+        <w:rPr>
+          <w:iCs/>
+          <w:lang w:val="fi-FI"/>
+        </w:rPr>
+      </w:pPr>
+      <w:r>
+        <w:rPr>
+          <w:b/>
+          <w:bCs/>
+          <w:iCs/>
+          <w:lang w:val="fi-FI"/>
+        </w:rPr>
+        <w:t xml:space="preserve">Ohjelmointi – </w:t>
+      </w:r>
+      <w:r>
+        <w:rPr>
+          <w:iCs/>
+          <w:lang w:val="fi-FI"/>
+        </w:rPr>
+        <w:t>52,60 % Ohjelmakoodin luonti</w:t>
+      </w:r>
+    </w:p>
+    <w:p>
+      <w:pPr>
+        <w:pStyle w:val="Leipteksti1"/>
+        <w:numPr>
+          <w:ilvl w:val="0"/>
+          <w:numId w:val="4"/>
+        </w:numPr>
+        <w:rPr>
+          <w:iCs/>
+          <w:lang w:val="fi-FI"/>
+        </w:rPr>
+      </w:pPr>
+      <w:r>
+        <w:rPr>
+          <w:b/>
+          <w:bCs/>
+          <w:iCs/>
+          <w:lang w:val="fi-FI"/>
+        </w:rPr>
+        <w:t xml:space="preserve">Testaus – </w:t>
+      </w:r>
+      <w:r>
+        <w:rPr>
+          <w:iCs/>
+          <w:lang w:val="fi-FI"/>
+        </w:rPr>
+        <w:t>4,06 % Ohjelman testaus mustalaatikko periaatteen mukaisesti</w:t>
+      </w:r>
+    </w:p>
+    <w:p>
+      <w:pPr>
+        <w:pStyle w:val="Leipteksti1"/>
+        <w:numPr>
+          <w:ilvl w:val="0"/>
+          <w:numId w:val="4"/>
+        </w:numPr>
+        <w:rPr>
+          <w:iCs/>
+          <w:lang w:val="fi-FI"/>
+        </w:rPr>
+      </w:pPr>
+      <w:r>
+        <w:rPr>
+          <w:b/>
+          <w:bCs/>
+          <w:iCs/>
+          <w:lang w:val="fi-FI"/>
+        </w:rPr>
+        <w:t xml:space="preserve">Tietokanta – </w:t>
+      </w:r>
+      <w:r>
+        <w:rPr>
+          <w:iCs/>
+          <w:lang w:val="fi-FI"/>
+        </w:rPr>
+        <w:t>4,02 % Tietokannan suunnittelu, luonti ja korjaus</w:t>
+      </w:r>
+    </w:p>
+    <w:p>
+      <w:pPr>
+        <w:pStyle w:val="Leipteksti1"/>
+        <w:numPr>
+          <w:ilvl w:val="0"/>
+          <w:numId w:val="4"/>
+        </w:numPr>
+        <w:rPr>
+          <w:iCs/>
+          <w:lang w:val="fi-FI"/>
+        </w:rPr>
+      </w:pPr>
+      <w:r>
+        <w:rPr>
+          <w:b/>
+          <w:bCs/>
+          <w:iCs/>
+          <w:lang w:val="fi-FI"/>
+        </w:rPr>
+        <w:t xml:space="preserve">Tutkimus </w:t>
+      </w:r>
+      <w:r>
+        <w:rPr>
+          <w:b/>
+          <w:bCs/>
+          <w:iCs/>
+          <w:lang w:val="fi-FI"/>
+        </w:rPr>
+        <w:t>–</w:t>
+      </w:r>
+      <w:r>
+        <w:rPr>
+          <w:b/>
+          <w:bCs/>
           <w:iCs/>
           <w:lang w:val="fi-FI"/>
         </w:rPr>
@@ -4303,417 +4533,33 @@
           <w:iCs/>
           <w:lang w:val="fi-FI"/>
         </w:rPr>
-        <w:t>-</w:t>
-      </w:r>
-    </w:p>
-    <w:p>
-      <w:pPr>
-        <w:pStyle w:val="Leipteksti1"/>
-        <w:ind w:left="0"/>
-        <w:rPr>
-          <w:i/>
-          <w:lang w:val="fi-FI"/>
-        </w:rPr>
-      </w:pPr>
-    </w:p>
-    <w:p>
-      <w:pPr>
-        <w:pStyle w:val="Leipteksti1"/>
-        <w:ind w:left="0"/>
-        <w:rPr>
-          <w:lang w:val="fi-FI"/>
-        </w:rPr>
-      </w:pPr>
-    </w:p>
-    <w:p>
-      <w:pPr>
-        <w:pStyle w:val="Otsikko2"/>
-      </w:pPr>
-      <w:bookmarkStart w:id="10" w:name="_Toc69824077"/>
-      <w:r>
-        <w:t>Käytetyt työkalut ja menetelmät</w:t>
-      </w:r>
-      <w:bookmarkEnd w:id="10"/>
-    </w:p>
-    <w:p>
-      <w:pPr>
-        <w:pStyle w:val="Leipteksti1"/>
-        <w:ind w:left="0"/>
-        <w:jc w:val="left"/>
-        <w:rPr>
-          <w:iCs/>
-          <w:lang w:val="fi-FI"/>
-        </w:rPr>
-      </w:pPr>
-      <w:r>
-        <w:rPr>
-          <w:iCs/>
-          <w:lang w:val="fi-FI"/>
-        </w:rPr>
-        <w:t xml:space="preserve">Projektiryhmä käyttivät kaikki </w:t>
-      </w:r>
-      <w:r>
-        <w:rPr>
-          <w:iCs/>
-          <w:lang w:val="fi-FI"/>
-        </w:rPr>
-        <w:t>Windows</w:t>
-      </w:r>
-      <w:r>
-        <w:rPr>
-          <w:iCs/>
-          <w:lang w:val="fi-FI"/>
-        </w:rPr>
-        <w:t xml:space="preserve"> pohjaisia tietokoneita ja yhtä </w:t>
-      </w:r>
-      <w:r>
-        <w:rPr>
-          <w:iCs/>
-          <w:lang w:val="fi-FI"/>
-        </w:rPr>
-        <w:t>lukuun ottamatta</w:t>
-      </w:r>
-      <w:r>
-        <w:rPr>
-          <w:iCs/>
-          <w:lang w:val="fi-FI"/>
-        </w:rPr>
-        <w:t xml:space="preserve"> netbeans kehitysympäristöä ohjelmakoodin tekemiseen.  Ryhmän pääasiallinen keskustelumuoto oli discord palvelun kautta tapahtuva viestittely ja </w:t>
-      </w:r>
-      <w:r>
-        <w:rPr>
-          <w:iCs/>
-          <w:lang w:val="fi-FI"/>
-        </w:rPr>
-        <w:t>viikoittaiset</w:t>
-      </w:r>
-      <w:r>
-        <w:rPr>
-          <w:iCs/>
-          <w:lang w:val="fi-FI"/>
-        </w:rPr>
-        <w:t xml:space="preserve"> </w:t>
-      </w:r>
-      <w:r>
-        <w:rPr>
-          <w:iCs/>
-          <w:lang w:val="fi-FI"/>
-        </w:rPr>
-        <w:t>kokoukset, joiden</w:t>
-      </w:r>
-      <w:r>
-        <w:rPr>
-          <w:iCs/>
-          <w:lang w:val="fi-FI"/>
-        </w:rPr>
-        <w:t xml:space="preserve"> lisänä olivat toisinaan Markon ja Saulin johdolla vedetyt koodikoulut.</w:t>
-      </w:r>
-    </w:p>
-    <w:p>
-      <w:pPr>
-        <w:pStyle w:val="Leipteksti1"/>
-        <w:ind w:left="0"/>
-        <w:jc w:val="left"/>
-        <w:rPr>
-          <w:iCs/>
-          <w:lang w:val="fi-FI"/>
-        </w:rPr>
-      </w:pPr>
-    </w:p>
-    <w:p>
-      <w:pPr>
-        <w:pStyle w:val="Leipteksti1"/>
-        <w:ind w:left="0"/>
-        <w:jc w:val="left"/>
-        <w:rPr>
-          <w:iCs/>
-          <w:lang w:val="fi-FI"/>
-        </w:rPr>
-      </w:pPr>
-      <w:r>
-        <w:rPr>
-          <w:iCs/>
-          <w:lang w:val="fi-FI"/>
-        </w:rPr>
-        <w:lastRenderedPageBreak/>
-        <w:t xml:space="preserve">DevOpsin käyttö oli kaikille projektinjäsenille tuttua jo aiemmilta kursseilta ja tällä kurssilla sen käyttöön päästiin syventymään syvemmin. Uutena asiana kaikille tuli childtaskien ja issuieden käyttö, joka selvästi parantaa työn seurantaa. </w:t>
-      </w:r>
-      <w:r>
-        <w:rPr>
-          <w:iCs/>
-          <w:lang w:val="fi-FI"/>
-        </w:rPr>
-        <w:t xml:space="preserve">DevOpsin käytössä ei ryhmän kanssa huomattu muuta vikaan kuin erinäköisten asetuksien ja valikoiden olevan monen alavalikon takana piilossa. Esimerkki tästä </w:t>
-      </w:r>
-      <w:r>
-        <w:rPr>
-          <w:iCs/>
-          <w:lang w:val="fi-FI"/>
-        </w:rPr>
-        <w:t>on,</w:t>
-      </w:r>
-      <w:r>
-        <w:rPr>
-          <w:iCs/>
-          <w:lang w:val="fi-FI"/>
-        </w:rPr>
-        <w:t xml:space="preserve"> kun yritimme vaihtaa projektivaiheen toteu</w:t>
-      </w:r>
-      <w:r>
-        <w:rPr>
-          <w:iCs/>
-          <w:lang w:val="fi-FI"/>
-        </w:rPr>
-        <w:t>tu</w:t>
-      </w:r>
-      <w:r>
-        <w:rPr>
-          <w:iCs/>
-          <w:lang w:val="fi-FI"/>
-        </w:rPr>
-        <w:t xml:space="preserve">kseen, mutta kaikki issuet ja taskit menivät määrittelyn puolelle. Ongelma </w:t>
-      </w:r>
-      <w:r>
-        <w:rPr>
-          <w:iCs/>
-          <w:lang w:val="fi-FI"/>
-        </w:rPr>
-        <w:t>oli,</w:t>
-      </w:r>
-      <w:r>
-        <w:rPr>
-          <w:iCs/>
-          <w:lang w:val="fi-FI"/>
-        </w:rPr>
-        <w:t xml:space="preserve"> että vaikka ajoitukset </w:t>
-      </w:r>
-      <w:r>
-        <w:rPr>
-          <w:iCs/>
-          <w:lang w:val="fi-FI"/>
-        </w:rPr>
-        <w:t>oli</w:t>
-      </w:r>
-      <w:r>
-        <w:rPr>
-          <w:iCs/>
-          <w:lang w:val="fi-FI"/>
-        </w:rPr>
-        <w:t xml:space="preserve"> tehty niitä ei </w:t>
-      </w:r>
-      <w:r>
-        <w:rPr>
-          <w:iCs/>
-          <w:lang w:val="fi-FI"/>
-        </w:rPr>
-        <w:t>ollut</w:t>
-      </w:r>
-      <w:r>
-        <w:rPr>
-          <w:iCs/>
-          <w:lang w:val="fi-FI"/>
-        </w:rPr>
-        <w:t xml:space="preserve"> aktivoitu oikealla tavalla.</w:t>
-      </w:r>
-    </w:p>
-    <w:p>
-      <w:pPr>
-        <w:pStyle w:val="Leipteksti1"/>
-        <w:ind w:left="0"/>
-        <w:jc w:val="left"/>
-        <w:rPr>
-          <w:iCs/>
-          <w:lang w:val="fi-FI"/>
-        </w:rPr>
-      </w:pPr>
-    </w:p>
-    <w:p>
-      <w:pPr>
-        <w:pStyle w:val="Leipteksti1"/>
-        <w:ind w:left="0"/>
-        <w:jc w:val="left"/>
-        <w:rPr>
-          <w:iCs/>
-          <w:lang w:val="fi-FI"/>
-        </w:rPr>
-      </w:pPr>
-      <w:r>
-        <w:rPr>
-          <w:iCs/>
-          <w:lang w:val="fi-FI"/>
-        </w:rPr>
-        <w:t xml:space="preserve">Työajan seurantaan käytimme clokifyta, josta projektipäällikön piti usein muistuttaa. </w:t>
-      </w:r>
-      <w:r>
-        <w:rPr>
-          <w:iCs/>
-          <w:lang w:val="fi-FI"/>
-        </w:rPr>
-        <w:t xml:space="preserve">Lisäksi projektiryhmä tarkkaili töiden määrää ja tehtäviä DevOpsin avulla. </w:t>
-      </w:r>
-    </w:p>
-    <w:p>
-      <w:pPr>
-        <w:pStyle w:val="Leipteksti1"/>
-        <w:ind w:left="0"/>
-        <w:jc w:val="left"/>
-        <w:rPr>
-          <w:iCs/>
-          <w:lang w:val="fi-FI"/>
-        </w:rPr>
-      </w:pPr>
-    </w:p>
-    <w:p>
-      <w:pPr>
-        <w:pStyle w:val="Leipteksti1"/>
-        <w:ind w:left="0"/>
-        <w:jc w:val="left"/>
-        <w:rPr>
-          <w:iCs/>
-          <w:lang w:val="fi-FI"/>
-        </w:rPr>
-      </w:pPr>
-      <w:r>
-        <w:rPr>
-          <w:iCs/>
-          <w:lang w:val="fi-FI"/>
-        </w:rPr>
-        <w:t xml:space="preserve">Tietokantana käytimme mySQL-kieltä ja loimme tietokannan koulun tarjoamaan pilveen, johon projektijäsenillä oli pääsy sekä ohjelman itsensä kautta, myös heidiSQL ohjelmaa käyttäen. Tietokannan alkuperäinen suunnitelma luotiin käyttäen ERDplus sivustoa, jonka pohjalta luotiin relaatiokaavio ja sitä kautta mySQL lause, joka syötettiin pilveen. Tämän jälkeen tietokantaan tehtiin pieniä muutoksia kyselyillä ja tietokannan varmuuskopiota säilytettiin projektipäällikön koneella. </w:t>
-      </w:r>
-    </w:p>
-    <w:p>
-      <w:pPr>
-        <w:pStyle w:val="Leipteksti1"/>
-        <w:ind w:left="0"/>
-        <w:jc w:val="left"/>
-        <w:rPr>
-          <w:iCs/>
-          <w:lang w:val="fi-FI"/>
-        </w:rPr>
-      </w:pPr>
-    </w:p>
-    <w:p>
-      <w:pPr>
-        <w:pStyle w:val="Leipteksti1"/>
-        <w:ind w:left="0"/>
-        <w:jc w:val="left"/>
-        <w:rPr>
-          <w:iCs/>
-          <w:lang w:val="fi-FI"/>
-        </w:rPr>
-      </w:pPr>
-      <w:r>
-        <w:rPr>
-          <w:iCs/>
-          <w:lang w:val="fi-FI"/>
-        </w:rPr>
-        <w:t xml:space="preserve">HeidiSQLn käyttö tietokantaa muokatessa ei ollut ongelmaton. Kokeilimme monesti muokata tietokantaa käyttöliittymän avulla, mutta kyseine tapa sai ohjelman monesti solmuun ja kaatumaan. Lisäksi vaikutti </w:t>
-      </w:r>
-      <w:r>
-        <w:rPr>
-          <w:iCs/>
-          <w:lang w:val="fi-FI"/>
-        </w:rPr>
-        <w:t>toisinaan,</w:t>
-      </w:r>
-      <w:r>
-        <w:rPr>
-          <w:iCs/>
-          <w:lang w:val="fi-FI"/>
-        </w:rPr>
-        <w:t xml:space="preserve"> että pilvi oli </w:t>
-      </w:r>
-      <w:r>
-        <w:rPr>
-          <w:iCs/>
-          <w:lang w:val="fi-FI"/>
-        </w:rPr>
-        <w:t>ruuhkautunut,</w:t>
-      </w:r>
-      <w:r>
-        <w:rPr>
-          <w:iCs/>
-          <w:lang w:val="fi-FI"/>
-        </w:rPr>
-        <w:t xml:space="preserve"> kun </w:t>
-      </w:r>
-      <w:r>
-        <w:rPr>
-          <w:iCs/>
-          <w:lang w:val="fi-FI"/>
-        </w:rPr>
-        <w:t>käskyt</w:t>
-      </w:r>
-      <w:r>
-        <w:rPr>
-          <w:iCs/>
-          <w:lang w:val="fi-FI"/>
-        </w:rPr>
-        <w:t xml:space="preserve"> tietokantaan eivät menneet läpi. </w:t>
-      </w:r>
-    </w:p>
-    <w:p>
-      <w:pPr>
-        <w:pStyle w:val="Leipteksti1"/>
-        <w:ind w:left="0"/>
-        <w:jc w:val="left"/>
-        <w:rPr>
-          <w:iCs/>
-          <w:lang w:val="fi-FI"/>
-        </w:rPr>
-      </w:pPr>
-    </w:p>
-    <w:p>
-      <w:pPr>
-        <w:pStyle w:val="Leipteksti1"/>
-        <w:ind w:left="0"/>
-        <w:jc w:val="left"/>
-        <w:rPr>
-          <w:iCs/>
-          <w:lang w:val="fi-FI"/>
-        </w:rPr>
-      </w:pPr>
-      <w:r>
-        <w:rPr>
-          <w:iCs/>
-          <w:lang w:val="fi-FI"/>
-        </w:rPr>
-        <w:t xml:space="preserve">Versionhallinnassa käytettiin Gittiä, jonka käyttö oli ryhmämme kohdalla painajaista alusta asti. Onnistuimme taiteilemaan määrittelyvaiheen </w:t>
-      </w:r>
-      <w:r>
-        <w:rPr>
-          <w:iCs/>
-          <w:lang w:val="fi-FI"/>
-        </w:rPr>
-        <w:t>yli,</w:t>
-      </w:r>
-      <w:r>
-        <w:rPr>
-          <w:iCs/>
-          <w:lang w:val="fi-FI"/>
-        </w:rPr>
-        <w:t xml:space="preserve"> kunnes huomasimme seinän tulleen vastaan. Ongelmamme oli alusta asti </w:t>
-      </w:r>
-      <w:r>
-        <w:rPr>
-          <w:iCs/>
-          <w:lang w:val="fi-FI"/>
-        </w:rPr>
-        <w:t>se,</w:t>
-      </w:r>
-      <w:r>
-        <w:rPr>
-          <w:iCs/>
-          <w:lang w:val="fi-FI"/>
-        </w:rPr>
-        <w:t xml:space="preserve"> ettemme olleet </w:t>
-      </w:r>
-      <w:r>
-        <w:rPr>
-          <w:iCs/>
-          <w:lang w:val="fi-FI"/>
-        </w:rPr>
-        <w:t xml:space="preserve">luoneet. </w:t>
+        <w:t>0,70 % Jos jäsenellä on tullut uusi asia vastaan, hän on merkannut käytetyn ajan mitä hän on sen opiskeluun käyttänyt</w:t>
+      </w:r>
+    </w:p>
+    <w:p>
+      <w:pPr>
+        <w:pStyle w:val="Leipteksti1"/>
+        <w:rPr>
+          <w:iCs/>
+          <w:lang w:val="fi-FI"/>
+        </w:rPr>
+      </w:pPr>
+    </w:p>
+    <w:p>
+      <w:pPr>
+        <w:pStyle w:val="Leipteksti1"/>
+        <w:ind w:left="0"/>
+        <w:rPr>
+          <w:iCs/>
+          <w:lang w:val="fi-FI"/>
+        </w:rPr>
+      </w:pPr>
+      <w:r>
+        <w:rPr>
+          <w:iCs/>
+          <w:lang w:val="fi-FI"/>
+        </w:rPr>
+        <w:t xml:space="preserve">Huomioidaan tulevaisuuden varalle, että </w:t>
       </w:r>
       <w:proofErr w:type="spellStart"/>
       <w:r>
@@ -4721,7 +4567,7 @@
           <w:iCs/>
           <w:lang w:val="fi-FI"/>
         </w:rPr>
-        <w:t>gitignore</w:t>
+        <w:t>clokifyhin</w:t>
       </w:r>
       <w:proofErr w:type="spellEnd"/>
       <w:r>
@@ -4729,442 +4575,8 @@
           <w:iCs/>
           <w:lang w:val="fi-FI"/>
         </w:rPr>
-        <w:t xml:space="preserve"> tiedosta, ja tästä kohdassa ongelmat </w:t>
-      </w:r>
-      <w:r>
-        <w:rPr>
-          <w:iCs/>
-          <w:lang w:val="fi-FI"/>
-        </w:rPr>
-        <w:t>lisäävät</w:t>
-      </w:r>
-      <w:r>
-        <w:rPr>
-          <w:iCs/>
-          <w:lang w:val="fi-FI"/>
-        </w:rPr>
-        <w:t>.</w:t>
-      </w:r>
-      <w:r>
-        <w:rPr>
-          <w:iCs/>
-          <w:lang w:val="fi-FI"/>
-        </w:rPr>
-        <w:t xml:space="preserve"> </w:t>
-      </w:r>
-    </w:p>
-    <w:p>
-      <w:pPr>
-        <w:pStyle w:val="Leipteksti1"/>
-        <w:ind w:left="0"/>
-        <w:jc w:val="left"/>
-        <w:rPr>
-          <w:iCs/>
-          <w:lang w:val="fi-FI"/>
-        </w:rPr>
-      </w:pPr>
-    </w:p>
-    <w:p>
-      <w:pPr>
-        <w:pStyle w:val="Leipteksti1"/>
-        <w:ind w:left="0"/>
-        <w:jc w:val="left"/>
-        <w:rPr>
-          <w:iCs/>
-          <w:lang w:val="fi-FI"/>
-        </w:rPr>
-      </w:pPr>
-    </w:p>
-    <w:p>
-      <w:pPr>
-        <w:pStyle w:val="Leipteksti1"/>
-        <w:ind w:left="0"/>
-        <w:jc w:val="left"/>
-        <w:rPr>
-          <w:iCs/>
-          <w:lang w:val="fi-FI"/>
-        </w:rPr>
-      </w:pPr>
-      <w:r>
-        <w:rPr>
-          <w:iCs/>
-          <w:lang w:val="fi-FI"/>
-        </w:rPr>
-        <w:t xml:space="preserve">Projektiryhmässämme on kaksi erittäin osaavaa koodaria, jotka suunnittelivat ja pääasiassa toteuttivatkin koko ohjelman. Heillä oli parhaat eväät ja kokemus luoda koodia, mutta se hieman kääntyikin itseään vastaan, sillä kukaan ryhmästä ei ollut aikaisemmin nähnyt sellaista tapaa koodata. Monella ryhmän jäsenellä on aukkoja varsinkin olio-ohjelmoinnin ja FXMLn kanssa, joten koodaaminen koettiin osittain jopa ylitsepääsemättömäksi ja koodin luonti kasaantui vain sen aloittaneiden harteille. Tätä kuitenkin pyrittiin paikkamaan niin, että lahjakkaiden koodareiden harteille kasattaisiin byrokraattisia toimia mahdollisimman vähän antaen heidän lahjansa kukkia mahdollisimman hyvin. </w:t>
-      </w:r>
-    </w:p>
-    <w:p>
-      <w:pPr>
-        <w:pStyle w:val="Leipteksti1"/>
-        <w:rPr>
-          <w:lang w:val="fi-FI"/>
-        </w:rPr>
-      </w:pPr>
-    </w:p>
-    <w:p>
-      <w:pPr>
-        <w:pStyle w:val="Otsikko2"/>
-      </w:pPr>
-      <w:bookmarkStart w:id="11" w:name="_Toc69824078"/>
-      <w:r>
-        <w:t>Toteutuksen onnistumiset</w:t>
-      </w:r>
-      <w:bookmarkEnd w:id="11"/>
-    </w:p>
-    <w:p>
-      <w:pPr>
-        <w:pStyle w:val="Leipteksti1"/>
-        <w:ind w:left="0"/>
-        <w:jc w:val="left"/>
-        <w:rPr>
-          <w:iCs/>
-          <w:lang w:val="fi-FI"/>
-        </w:rPr>
-      </w:pPr>
-      <w:r>
-        <w:rPr>
-          <w:iCs/>
-          <w:lang w:val="fi-FI"/>
-        </w:rPr>
-        <w:t>Ryhmän jäsenet kokivat työn ollut erittäin opettavainen ja syventänyt osaamista</w:t>
-      </w:r>
-      <w:r>
-        <w:rPr>
-          <w:iCs/>
-          <w:lang w:val="fi-FI"/>
-        </w:rPr>
-        <w:t xml:space="preserve"> laaja-alaisesti. Ongelmista, tehtävistä ja omista näkemyksistä keskusteltiin aktiivisesti ryhmän kesken </w:t>
-      </w:r>
-      <w:proofErr w:type="spellStart"/>
-      <w:r>
-        <w:rPr>
-          <w:iCs/>
-          <w:lang w:val="fi-FI"/>
-        </w:rPr>
-        <w:t>discordissa</w:t>
-      </w:r>
-      <w:proofErr w:type="spellEnd"/>
-      <w:r>
-        <w:rPr>
-          <w:iCs/>
-          <w:lang w:val="fi-FI"/>
-        </w:rPr>
-        <w:t xml:space="preserve">, niin kokouksien kuin niiden ulkopuolella. </w:t>
-      </w:r>
-      <w:proofErr w:type="spellStart"/>
-      <w:r>
-        <w:rPr>
-          <w:iCs/>
-          <w:lang w:val="fi-FI"/>
-        </w:rPr>
-        <w:t>Discord</w:t>
-      </w:r>
-      <w:proofErr w:type="spellEnd"/>
-      <w:r>
-        <w:rPr>
-          <w:iCs/>
-          <w:lang w:val="fi-FI"/>
-        </w:rPr>
-        <w:t xml:space="preserve"> mahdollisti reaaliaikaisen keskusteluyhteyden jäsenten välillä ja varsinkin tietokannan ja ohjelmakoodin välisten ongelmiin päästiin pureutumaan nopeasti ilman että jonkin osapuolen olisi tarvinnut odottaa kauaa. </w:t>
-      </w:r>
-    </w:p>
-    <w:p>
-      <w:pPr>
-        <w:pStyle w:val="Leipteksti1"/>
-        <w:ind w:left="0"/>
-        <w:jc w:val="left"/>
-        <w:rPr>
-          <w:iCs/>
-          <w:lang w:val="fi-FI"/>
-        </w:rPr>
-      </w:pPr>
-    </w:p>
-    <w:p>
-      <w:pPr>
-        <w:pStyle w:val="Leipteksti1"/>
-        <w:ind w:left="0"/>
-        <w:jc w:val="left"/>
-        <w:rPr>
-          <w:iCs/>
-          <w:lang w:val="fi-FI"/>
-        </w:rPr>
-      </w:pPr>
-      <w:r>
-        <w:rPr>
-          <w:iCs/>
-          <w:lang w:val="fi-FI"/>
-        </w:rPr>
-        <w:t xml:space="preserve">Kiveen lyödyt kaksi kokous kertaa viikossa koettiin hyväksi käytännöksi. Maanantain palaverin tarkoitus oli kerrata tulevan viikon asiat ja mahdollisesti pureutua ongelmiin, kun taas </w:t>
-      </w:r>
-      <w:proofErr w:type="gramStart"/>
-      <w:r>
-        <w:rPr>
-          <w:iCs/>
-          <w:lang w:val="fi-FI"/>
-        </w:rPr>
-        <w:t>Perjantain</w:t>
-      </w:r>
-      <w:proofErr w:type="gramEnd"/>
-      <w:r>
-        <w:rPr>
-          <w:iCs/>
-          <w:lang w:val="fi-FI"/>
-        </w:rPr>
-        <w:t xml:space="preserve"> palaverissä käytiin läpi tehdyt työt ja mahdolliset ongelmat. Tämä helpotti raportointia ja toi ryhmän jäsenille ilmi </w:t>
-      </w:r>
-      <w:proofErr w:type="gramStart"/>
-      <w:r>
-        <w:rPr>
-          <w:iCs/>
-          <w:lang w:val="fi-FI"/>
-        </w:rPr>
-        <w:t>miten</w:t>
-      </w:r>
-      <w:proofErr w:type="gramEnd"/>
-      <w:r>
-        <w:rPr>
-          <w:iCs/>
-          <w:lang w:val="fi-FI"/>
-        </w:rPr>
-        <w:t xml:space="preserve"> ja kuka oli töitä tehnyt sillä esimerkiksi koodin työstäminen on melko näkymätöntä työtä. </w:t>
-      </w:r>
-    </w:p>
-    <w:p>
-      <w:pPr>
-        <w:pStyle w:val="Leipteksti1"/>
-        <w:ind w:left="0"/>
-        <w:jc w:val="left"/>
-        <w:rPr>
-          <w:iCs/>
-          <w:lang w:val="fi-FI"/>
-        </w:rPr>
-      </w:pPr>
-    </w:p>
-    <w:p>
-      <w:pPr>
-        <w:pStyle w:val="Leipteksti1"/>
-        <w:ind w:left="0"/>
-        <w:jc w:val="left"/>
-        <w:rPr>
-          <w:iCs/>
-          <w:lang w:val="fi-FI"/>
-        </w:rPr>
-      </w:pPr>
-      <w:r>
-        <w:rPr>
-          <w:iCs/>
-          <w:lang w:val="fi-FI"/>
-        </w:rPr>
-        <w:t xml:space="preserve">Hyväksi </w:t>
-      </w:r>
-      <w:proofErr w:type="spellStart"/>
-      <w:r>
-        <w:rPr>
-          <w:iCs/>
-          <w:lang w:val="fi-FI"/>
-        </w:rPr>
-        <w:t>havaitittiin</w:t>
-      </w:r>
-      <w:proofErr w:type="spellEnd"/>
-      <w:r>
-        <w:rPr>
-          <w:iCs/>
-          <w:lang w:val="fi-FI"/>
-        </w:rPr>
-        <w:t xml:space="preserve"> </w:t>
-      </w:r>
-      <w:proofErr w:type="spellStart"/>
-      <w:r>
-        <w:rPr>
-          <w:iCs/>
-          <w:lang w:val="fi-FI"/>
-        </w:rPr>
-        <w:t>ns</w:t>
-      </w:r>
-      <w:proofErr w:type="spellEnd"/>
-      <w:r>
-        <w:rPr>
-          <w:iCs/>
-          <w:lang w:val="fi-FI"/>
-        </w:rPr>
-        <w:t xml:space="preserve"> ”koodauspäivä”, jona ryhmän jäsenet kokoontuivat kuuntelemaan ja oppimaan kun pääkoodari selosti koodaustyön kulkua ja </w:t>
-      </w:r>
-      <w:proofErr w:type="gramStart"/>
-      <w:r>
-        <w:rPr>
-          <w:iCs/>
-          <w:lang w:val="fi-FI"/>
-        </w:rPr>
-        <w:t>keinoja</w:t>
-      </w:r>
-      <w:proofErr w:type="gramEnd"/>
-      <w:r>
-        <w:rPr>
-          <w:iCs/>
-          <w:lang w:val="fi-FI"/>
-        </w:rPr>
-        <w:t xml:space="preserve"> miten koodia luodaan. Tämä päivä suoritettiin toisin hieman myöhään, ja totesimme paremmaksi tavaksi sijoittaa koodauspäivä sille, päivälle kun ensimmäiset oikeat koodirivit kirjoitetaan. </w:t>
-      </w:r>
-    </w:p>
-    <w:p>
-      <w:pPr>
-        <w:pStyle w:val="Leipteksti1"/>
-        <w:ind w:left="0"/>
-        <w:jc w:val="left"/>
-        <w:rPr>
-          <w:iCs/>
-          <w:lang w:val="fi-FI"/>
-        </w:rPr>
-      </w:pPr>
-    </w:p>
-    <w:p>
-      <w:pPr>
-        <w:pStyle w:val="Leipteksti1"/>
-        <w:ind w:left="0"/>
-        <w:jc w:val="left"/>
-        <w:rPr>
-          <w:iCs/>
-          <w:lang w:val="fi-FI"/>
-        </w:rPr>
-      </w:pPr>
-      <w:r>
-        <w:rPr>
-          <w:iCs/>
-          <w:lang w:val="fi-FI"/>
-        </w:rPr>
-        <w:t xml:space="preserve">Kaikilla ryhmän jäsenillä oli </w:t>
-      </w:r>
-      <w:proofErr w:type="spellStart"/>
-      <w:r>
-        <w:rPr>
-          <w:iCs/>
-          <w:lang w:val="fi-FI"/>
-        </w:rPr>
-        <w:t>admin</w:t>
-      </w:r>
-      <w:proofErr w:type="spellEnd"/>
-      <w:r>
-        <w:rPr>
-          <w:iCs/>
-          <w:lang w:val="fi-FI"/>
-        </w:rPr>
-        <w:t xml:space="preserve">-tason oikeudet </w:t>
-      </w:r>
-      <w:proofErr w:type="spellStart"/>
-      <w:r>
-        <w:rPr>
-          <w:iCs/>
-          <w:lang w:val="fi-FI"/>
-        </w:rPr>
-        <w:t>devopsiin</w:t>
-      </w:r>
-      <w:proofErr w:type="spellEnd"/>
-      <w:r>
-        <w:rPr>
-          <w:iCs/>
-          <w:lang w:val="fi-FI"/>
-        </w:rPr>
-        <w:t xml:space="preserve">, joka mahdollisti nopeiden muutosten tekemisen, sekä mahdollisti tasapuolisen oppimisen kyseisestä työkalusta. Uusina ja syventävinä asioina ryhmän jäsenille tuli erilaisten </w:t>
-      </w:r>
-      <w:proofErr w:type="spellStart"/>
-      <w:r>
-        <w:rPr>
-          <w:iCs/>
-          <w:lang w:val="fi-FI"/>
-        </w:rPr>
-        <w:t>child-taskien</w:t>
-      </w:r>
-      <w:proofErr w:type="spellEnd"/>
-      <w:r>
-        <w:rPr>
-          <w:iCs/>
-          <w:lang w:val="fi-FI"/>
-        </w:rPr>
-        <w:t xml:space="preserve"> ja </w:t>
-      </w:r>
-      <w:proofErr w:type="spellStart"/>
-      <w:r>
-        <w:rPr>
-          <w:iCs/>
-          <w:lang w:val="fi-FI"/>
-        </w:rPr>
-        <w:t>issueiden</w:t>
-      </w:r>
-      <w:proofErr w:type="spellEnd"/>
-      <w:r>
-        <w:rPr>
-          <w:iCs/>
-          <w:lang w:val="fi-FI"/>
-        </w:rPr>
-        <w:t xml:space="preserve"> laatiminen, jotka tekevät ohjelman käytöstä hieman selkeämpää. </w:t>
-      </w:r>
-    </w:p>
-    <w:p>
-      <w:pPr>
-        <w:pStyle w:val="Leipteksti1"/>
-        <w:ind w:left="0"/>
-        <w:jc w:val="left"/>
-        <w:rPr>
-          <w:iCs/>
-          <w:lang w:val="fi-FI"/>
-        </w:rPr>
-      </w:pPr>
-    </w:p>
-    <w:p>
-      <w:pPr>
-        <w:pStyle w:val="Leipteksti1"/>
-        <w:ind w:left="0"/>
-        <w:jc w:val="left"/>
-        <w:rPr>
-          <w:iCs/>
-          <w:lang w:val="fi-FI"/>
-        </w:rPr>
-      </w:pPr>
-      <w:r>
-        <w:rPr>
-          <w:iCs/>
-          <w:lang w:val="fi-FI"/>
-        </w:rPr>
-        <w:t xml:space="preserve">Projektin alussa luotiin </w:t>
-      </w:r>
-      <w:proofErr w:type="spellStart"/>
-      <w:r>
-        <w:rPr>
-          <w:iCs/>
-          <w:lang w:val="fi-FI"/>
-        </w:rPr>
-        <w:t>clokifyhin</w:t>
-      </w:r>
-      <w:proofErr w:type="spellEnd"/>
-      <w:r>
-        <w:rPr>
-          <w:iCs/>
-          <w:lang w:val="fi-FI"/>
-        </w:rPr>
-        <w:t xml:space="preserve"> uusi tili, jonka tarkoitus oli mahdollistaa kaikille ryhmän jäsenille pääsy tuntitietoihin ja muokata niitä tarvittaessa. Tämä mahdollisti myös helpomman tuntiraporttien luomisen. </w:t>
-      </w:r>
-    </w:p>
-    <w:p>
-      <w:pPr>
-        <w:pStyle w:val="Leipteksti1"/>
-        <w:ind w:left="0"/>
-        <w:jc w:val="left"/>
-        <w:rPr>
-          <w:iCs/>
-          <w:lang w:val="fi-FI"/>
-        </w:rPr>
-      </w:pPr>
-    </w:p>
-    <w:p>
-      <w:pPr>
-        <w:pStyle w:val="Leipteksti1"/>
-        <w:ind w:left="0"/>
-        <w:jc w:val="left"/>
-        <w:rPr>
-          <w:iCs/>
-          <w:lang w:val="fi-FI"/>
-        </w:rPr>
-      </w:pPr>
+        <w:t xml:space="preserve"> tulisi merkata tarkemmin työn vaiheet (</w:t>
+      </w:r>
       <w:proofErr w:type="spellStart"/>
       <w:proofErr w:type="gramStart"/>
       <w:r>
@@ -5172,6 +4584,1373 @@
           <w:iCs/>
           <w:lang w:val="fi-FI"/>
         </w:rPr>
+        <w:t>suunnittelu,määrittely</w:t>
+      </w:r>
+      <w:proofErr w:type="gramEnd"/>
+      <w:r>
+        <w:rPr>
+          <w:iCs/>
+          <w:lang w:val="fi-FI"/>
+        </w:rPr>
+        <w:t>,testaus</w:t>
+      </w:r>
+      <w:proofErr w:type="spellEnd"/>
+      <w:r>
+        <w:rPr>
+          <w:iCs/>
+          <w:lang w:val="fi-FI"/>
+        </w:rPr>
+        <w:t xml:space="preserve">). Se selkeyttäisi huomattavasti kuhunkin työvaiheeseen käytettyä aikaa. </w:t>
+      </w:r>
+    </w:p>
+    <w:p>
+      <w:pPr>
+        <w:pStyle w:val="Leipteksti1"/>
+        <w:ind w:left="0"/>
+        <w:rPr>
+          <w:iCs/>
+          <w:lang w:val="fi-FI"/>
+        </w:rPr>
+      </w:pPr>
+    </w:p>
+    <w:p>
+      <w:pPr>
+        <w:pStyle w:val="Leipteksti1"/>
+        <w:ind w:left="0"/>
+        <w:rPr>
+          <w:iCs/>
+          <w:lang w:val="fi-FI"/>
+        </w:rPr>
+      </w:pPr>
+      <w:r>
+        <w:rPr>
+          <w:iCs/>
+          <w:lang w:val="fi-FI"/>
+        </w:rPr>
+        <w:drawing>
+          <wp:inline distT="0" distB="0" distL="0" distR="0" wp14:anchorId="44AF4564" wp14:editId="3BFF880F">
+            <wp:extent cx="6357326" cy="1085850"/>
+            <wp:effectExtent l="0" t="0" r="5715" b="0"/>
+            <wp:docPr id="3" name="Kuva 3"/>
+            <wp:cNvGraphicFramePr>
+              <a:graphicFrameLocks xmlns:a="http://schemas.openxmlformats.org/drawingml/2006/main" noChangeAspect="1"/>
+            </wp:cNvGraphicFramePr>
+            <a:graphic xmlns:a="http://schemas.openxmlformats.org/drawingml/2006/main">
+              <a:graphicData uri="http://schemas.openxmlformats.org/drawingml/2006/picture">
+                <pic:pic xmlns:pic="http://schemas.openxmlformats.org/drawingml/2006/picture">
+                  <pic:nvPicPr>
+                    <pic:cNvPr id="1" name=""/>
+                    <pic:cNvPicPr/>
+                  </pic:nvPicPr>
+                  <pic:blipFill>
+                    <a:blip r:embed="rId9"/>
+                    <a:stretch>
+                      <a:fillRect/>
+                    </a:stretch>
+                  </pic:blipFill>
+                  <pic:spPr>
+                    <a:xfrm>
+                      <a:off x="0" y="0"/>
+                      <a:ext cx="6369270" cy="1087890"/>
+                    </a:xfrm>
+                    <a:prstGeom prst="rect">
+                      <a:avLst/>
+                    </a:prstGeom>
+                  </pic:spPr>
+                </pic:pic>
+              </a:graphicData>
+            </a:graphic>
+          </wp:inline>
+        </w:drawing>
+      </w:r>
+    </w:p>
+    <w:p>
+      <w:pPr>
+        <w:pStyle w:val="Leipteksti1"/>
+        <w:ind w:left="0"/>
+        <w:rPr>
+          <w:iCs/>
+          <w:lang w:val="fi-FI"/>
+        </w:rPr>
+      </w:pPr>
+      <w:r>
+        <w:rPr>
+          <w:iCs/>
+          <w:lang w:val="fi-FI"/>
+        </w:rPr>
+        <w:t>[Projektin töiden jakautuminen henkilöittäin]</w:t>
+      </w:r>
+    </w:p>
+    <w:p>
+      <w:pPr>
+        <w:pStyle w:val="Leipteksti1"/>
+        <w:rPr>
+          <w:i/>
+          <w:lang w:val="fi-FI"/>
+        </w:rPr>
+      </w:pPr>
+    </w:p>
+    <w:p>
+      <w:pPr>
+        <w:pStyle w:val="Leipteksti1"/>
+        <w:numPr>
+          <w:ilvl w:val="0"/>
+          <w:numId w:val="4"/>
+        </w:numPr>
+        <w:rPr>
+          <w:iCs/>
+          <w:lang w:val="fi-FI"/>
+        </w:rPr>
+      </w:pPr>
+      <w:r>
+        <w:rPr>
+          <w:b/>
+          <w:bCs/>
+          <w:iCs/>
+          <w:lang w:val="fi-FI"/>
+        </w:rPr>
+        <w:t>Tuukka Gavrilov</w:t>
+      </w:r>
+      <w:r>
+        <w:rPr>
+          <w:iCs/>
+          <w:lang w:val="fi-FI"/>
+        </w:rPr>
+        <w:t xml:space="preserve"> </w:t>
+      </w:r>
+      <w:r>
+        <w:rPr>
+          <w:iCs/>
+          <w:lang w:val="fi-FI"/>
+        </w:rPr>
+        <w:t>–</w:t>
+      </w:r>
+      <w:r>
+        <w:rPr>
+          <w:iCs/>
+          <w:lang w:val="fi-FI"/>
+        </w:rPr>
+        <w:t xml:space="preserve"> 45:26:00 h Byrokratia, SQL</w:t>
+      </w:r>
+    </w:p>
+    <w:p>
+      <w:pPr>
+        <w:pStyle w:val="Leipteksti1"/>
+        <w:numPr>
+          <w:ilvl w:val="0"/>
+          <w:numId w:val="4"/>
+        </w:numPr>
+        <w:rPr>
+          <w:iCs/>
+          <w:lang w:val="fi-FI"/>
+        </w:rPr>
+      </w:pPr>
+      <w:r>
+        <w:rPr>
+          <w:b/>
+          <w:bCs/>
+          <w:iCs/>
+          <w:lang w:val="fi-FI"/>
+        </w:rPr>
+        <w:t>Sauli Karvinen</w:t>
+      </w:r>
+      <w:r>
+        <w:rPr>
+          <w:iCs/>
+          <w:lang w:val="fi-FI"/>
+        </w:rPr>
+        <w:t xml:space="preserve"> </w:t>
+      </w:r>
+      <w:r>
+        <w:rPr>
+          <w:iCs/>
+          <w:lang w:val="fi-FI"/>
+        </w:rPr>
+        <w:t>– 88:50:07 h Ohjelmakoodi</w:t>
+      </w:r>
+    </w:p>
+    <w:p>
+      <w:pPr>
+        <w:pStyle w:val="Leipteksti1"/>
+        <w:numPr>
+          <w:ilvl w:val="0"/>
+          <w:numId w:val="4"/>
+        </w:numPr>
+        <w:rPr>
+          <w:iCs/>
+          <w:lang w:val="fi-FI"/>
+        </w:rPr>
+      </w:pPr>
+      <w:r>
+        <w:rPr>
+          <w:b/>
+          <w:bCs/>
+          <w:iCs/>
+          <w:lang w:val="fi-FI"/>
+        </w:rPr>
+        <w:t xml:space="preserve">Marko </w:t>
+      </w:r>
+      <w:proofErr w:type="spellStart"/>
+      <w:r>
+        <w:rPr>
+          <w:b/>
+          <w:bCs/>
+          <w:iCs/>
+          <w:lang w:val="fi-FI"/>
+        </w:rPr>
+        <w:t>Munsterhjelm</w:t>
+      </w:r>
+      <w:proofErr w:type="spellEnd"/>
+      <w:r>
+        <w:rPr>
+          <w:iCs/>
+          <w:lang w:val="fi-FI"/>
+        </w:rPr>
+        <w:t xml:space="preserve"> </w:t>
+      </w:r>
+      <w:r>
+        <w:rPr>
+          <w:iCs/>
+          <w:lang w:val="fi-FI"/>
+        </w:rPr>
+        <w:t>– 99:09:24 h Ohjelmakoodi</w:t>
+      </w:r>
+    </w:p>
+    <w:p>
+      <w:pPr>
+        <w:pStyle w:val="Leipteksti1"/>
+        <w:numPr>
+          <w:ilvl w:val="0"/>
+          <w:numId w:val="4"/>
+        </w:numPr>
+        <w:rPr>
+          <w:iCs/>
+          <w:lang w:val="fi-FI"/>
+        </w:rPr>
+      </w:pPr>
+      <w:r>
+        <w:rPr>
+          <w:b/>
+          <w:bCs/>
+          <w:iCs/>
+          <w:lang w:val="fi-FI"/>
+        </w:rPr>
+        <w:t>Aleksi Rytkönen</w:t>
+      </w:r>
+      <w:r>
+        <w:rPr>
+          <w:iCs/>
+          <w:lang w:val="fi-FI"/>
+        </w:rPr>
+        <w:t xml:space="preserve"> </w:t>
+      </w:r>
+      <w:r>
+        <w:rPr>
+          <w:iCs/>
+          <w:lang w:val="fi-FI"/>
+        </w:rPr>
+        <w:t xml:space="preserve">– 21:10:32 </w:t>
+      </w:r>
+      <w:proofErr w:type="gramStart"/>
+      <w:r>
+        <w:rPr>
+          <w:iCs/>
+          <w:lang w:val="fi-FI"/>
+        </w:rPr>
+        <w:t>h  Testaus</w:t>
+      </w:r>
+      <w:proofErr w:type="gramEnd"/>
+      <w:r>
+        <w:rPr>
+          <w:iCs/>
+          <w:lang w:val="fi-FI"/>
+        </w:rPr>
+        <w:t>, vaatimusmäärittely</w:t>
+      </w:r>
+    </w:p>
+    <w:p>
+      <w:pPr>
+        <w:pStyle w:val="Leipteksti1"/>
+        <w:numPr>
+          <w:ilvl w:val="0"/>
+          <w:numId w:val="4"/>
+        </w:numPr>
+        <w:rPr>
+          <w:iCs/>
+          <w:lang w:val="fi-FI"/>
+        </w:rPr>
+      </w:pPr>
+      <w:r>
+        <w:rPr>
+          <w:b/>
+          <w:bCs/>
+          <w:iCs/>
+          <w:lang w:val="fi-FI"/>
+        </w:rPr>
+        <w:t>Ville Ahonen</w:t>
+      </w:r>
+      <w:r>
+        <w:rPr>
+          <w:iCs/>
+          <w:lang w:val="fi-FI"/>
+        </w:rPr>
+        <w:t xml:space="preserve"> </w:t>
+      </w:r>
+      <w:r>
+        <w:rPr>
+          <w:iCs/>
+          <w:lang w:val="fi-FI"/>
+        </w:rPr>
+        <w:t>– 23:15:07 h Testaus, vaatimusmäärittely</w:t>
+      </w:r>
+    </w:p>
+    <w:p>
+      <w:pPr>
+        <w:pStyle w:val="Leipteksti1"/>
+        <w:numPr>
+          <w:ilvl w:val="0"/>
+          <w:numId w:val="4"/>
+        </w:numPr>
+        <w:rPr>
+          <w:iCs/>
+          <w:lang w:val="fi-FI"/>
+        </w:rPr>
+      </w:pPr>
+      <w:r>
+        <w:rPr>
+          <w:b/>
+          <w:bCs/>
+          <w:iCs/>
+          <w:lang w:val="fi-FI"/>
+        </w:rPr>
+        <w:t xml:space="preserve">Toni </w:t>
+      </w:r>
+      <w:proofErr w:type="spellStart"/>
+      <w:r>
+        <w:rPr>
+          <w:b/>
+          <w:bCs/>
+          <w:iCs/>
+          <w:lang w:val="fi-FI"/>
+        </w:rPr>
+        <w:t>Cantarella</w:t>
+      </w:r>
+      <w:proofErr w:type="spellEnd"/>
+      <w:r>
+        <w:rPr>
+          <w:iCs/>
+          <w:lang w:val="fi-FI"/>
+        </w:rPr>
+        <w:t xml:space="preserve"> </w:t>
+      </w:r>
+      <w:r>
+        <w:rPr>
+          <w:iCs/>
+          <w:lang w:val="fi-FI"/>
+        </w:rPr>
+        <w:t xml:space="preserve">– 06:00:34 h Toimintamäärittely </w:t>
+      </w:r>
+    </w:p>
+    <w:p>
+      <w:pPr>
+        <w:pStyle w:val="Leipteksti1"/>
+        <w:ind w:left="0"/>
+        <w:rPr>
+          <w:i/>
+          <w:lang w:val="fi-FI"/>
+        </w:rPr>
+      </w:pPr>
+    </w:p>
+    <w:p>
+      <w:pPr>
+        <w:pStyle w:val="Leipteksti1"/>
+        <w:ind w:left="0"/>
+        <w:rPr>
+          <w:lang w:val="fi-FI"/>
+        </w:rPr>
+      </w:pPr>
+    </w:p>
+    <w:p>
+      <w:pPr>
+        <w:pStyle w:val="Leipteksti1"/>
+        <w:ind w:left="0"/>
+        <w:rPr>
+          <w:lang w:val="fi-FI"/>
+        </w:rPr>
+      </w:pPr>
+      <w:r>
+        <w:rPr>
+          <w:lang w:val="fi-FI"/>
+        </w:rPr>
+        <w:t xml:space="preserve">Haastattelujen perusteella suoritettu näkymättömän työn määrä arvioidaan olevan noin </w:t>
+      </w:r>
+      <w:proofErr w:type="gramStart"/>
+      <w:r>
+        <w:rPr>
+          <w:lang w:val="fi-FI"/>
+        </w:rPr>
+        <w:t>5-15</w:t>
+      </w:r>
+      <w:proofErr w:type="gramEnd"/>
+      <w:r>
+        <w:rPr>
+          <w:lang w:val="fi-FI"/>
+        </w:rPr>
+        <w:t xml:space="preserve"> % nykyisten tuntien päälle. Syitä tällaiseen ovat olleet unohdukset ja mahdolliset merkkaus ongelmat. Näistä syistä Kurssin lopullinen ja toteutunut tuntimäärä on noin </w:t>
+      </w:r>
+      <w:r>
+        <w:rPr>
+          <w:b/>
+          <w:bCs/>
+          <w:lang w:val="fi-FI"/>
+        </w:rPr>
+        <w:t>320 tuntia</w:t>
+      </w:r>
+      <w:r>
+        <w:rPr>
+          <w:lang w:val="fi-FI"/>
+        </w:rPr>
+        <w:t xml:space="preserve">, joka on noin 50 % arvioitua vähemmän. </w:t>
+      </w:r>
+    </w:p>
+    <w:p>
+      <w:pPr>
+        <w:pStyle w:val="Leipteksti1"/>
+        <w:ind w:left="0"/>
+        <w:rPr>
+          <w:lang w:val="fi-FI"/>
+        </w:rPr>
+      </w:pPr>
+    </w:p>
+    <w:p>
+      <w:pPr>
+        <w:pStyle w:val="Leipteksti1"/>
+        <w:ind w:left="0"/>
+        <w:rPr>
+          <w:lang w:val="fi-FI"/>
+        </w:rPr>
+      </w:pPr>
+      <w:r>
+        <w:rPr>
+          <w:lang w:val="fi-FI"/>
+        </w:rPr>
+        <w:t xml:space="preserve">On </w:t>
+      </w:r>
+      <w:proofErr w:type="gramStart"/>
+      <w:r>
+        <w:rPr>
+          <w:lang w:val="fi-FI"/>
+        </w:rPr>
+        <w:t>myös huomattavaa</w:t>
+      </w:r>
+      <w:proofErr w:type="gramEnd"/>
+      <w:r>
+        <w:rPr>
+          <w:lang w:val="fi-FI"/>
+        </w:rPr>
+        <w:t xml:space="preserve"> että kaikki jäsenet eivät liittyneet projektiin täysin samalla viivalla ja lähtökohdat ohjelmakoodiin osallistumisessa ovat olleet rajalliset. Tästä enemmän kohdassa 3.3. </w:t>
+      </w:r>
+    </w:p>
+    <w:p>
+      <w:pPr>
+        <w:pStyle w:val="Leipteksti1"/>
+        <w:ind w:left="0"/>
+        <w:rPr>
+          <w:lang w:val="fi-FI"/>
+        </w:rPr>
+      </w:pPr>
+    </w:p>
+    <w:p>
+      <w:pPr>
+        <w:pStyle w:val="Leipteksti1"/>
+        <w:ind w:left="0"/>
+        <w:rPr>
+          <w:lang w:val="fi-FI"/>
+        </w:rPr>
+      </w:pPr>
+    </w:p>
+    <w:p>
+      <w:pPr>
+        <w:pStyle w:val="Leipteksti1"/>
+        <w:ind w:left="0"/>
+        <w:rPr>
+          <w:lang w:val="fi-FI"/>
+        </w:rPr>
+      </w:pPr>
+    </w:p>
+    <w:p>
+      <w:pPr>
+        <w:pStyle w:val="Leipteksti1"/>
+        <w:ind w:left="0"/>
+        <w:rPr>
+          <w:lang w:val="fi-FI"/>
+        </w:rPr>
+      </w:pPr>
+    </w:p>
+    <w:p>
+      <w:pPr>
+        <w:pStyle w:val="Leipteksti1"/>
+        <w:ind w:left="0"/>
+        <w:rPr>
+          <w:lang w:val="fi-FI"/>
+        </w:rPr>
+      </w:pPr>
+    </w:p>
+    <w:p>
+      <w:pPr>
+        <w:pStyle w:val="Leipteksti1"/>
+        <w:ind w:left="0"/>
+        <w:rPr>
+          <w:lang w:val="fi-FI"/>
+        </w:rPr>
+      </w:pPr>
+    </w:p>
+    <w:p>
+      <w:pPr>
+        <w:pStyle w:val="Otsikko2"/>
+      </w:pPr>
+      <w:bookmarkStart w:id="10" w:name="_Toc69824077"/>
+      <w:r>
+        <w:t>Käytetyt työkalut ja menetelmät</w:t>
+      </w:r>
+      <w:bookmarkEnd w:id="10"/>
+    </w:p>
+    <w:p>
+      <w:pPr>
+        <w:pStyle w:val="Leipteksti1"/>
+        <w:ind w:left="0"/>
+        <w:jc w:val="left"/>
+        <w:rPr>
+          <w:iCs/>
+          <w:lang w:val="fi-FI"/>
+        </w:rPr>
+      </w:pPr>
+      <w:r>
+        <w:rPr>
+          <w:iCs/>
+          <w:lang w:val="fi-FI"/>
+        </w:rPr>
+        <w:t xml:space="preserve">Projektiryhmä käyttivät kaikki </w:t>
+      </w:r>
+      <w:r>
+        <w:rPr>
+          <w:iCs/>
+          <w:lang w:val="fi-FI"/>
+        </w:rPr>
+        <w:t>Windows</w:t>
+      </w:r>
+      <w:r>
+        <w:rPr>
+          <w:iCs/>
+          <w:lang w:val="fi-FI"/>
+        </w:rPr>
+        <w:t xml:space="preserve"> pohjaisia tietokoneita ja yhtä </w:t>
+      </w:r>
+      <w:r>
+        <w:rPr>
+          <w:iCs/>
+          <w:lang w:val="fi-FI"/>
+        </w:rPr>
+        <w:t>lukuun ottamatta</w:t>
+      </w:r>
+      <w:r>
+        <w:rPr>
+          <w:iCs/>
+          <w:lang w:val="fi-FI"/>
+        </w:rPr>
+        <w:t xml:space="preserve"> netbeans kehitysympäristöä ohjelmakoodin tekemiseen.  Ryhmän pääasiallinen keskustelumuoto oli discord palvelun kautta tapahtuva viestittely ja </w:t>
+      </w:r>
+      <w:r>
+        <w:rPr>
+          <w:iCs/>
+          <w:lang w:val="fi-FI"/>
+        </w:rPr>
+        <w:t>viikoittaiset</w:t>
+      </w:r>
+      <w:r>
+        <w:rPr>
+          <w:iCs/>
+          <w:lang w:val="fi-FI"/>
+        </w:rPr>
+        <w:t xml:space="preserve"> </w:t>
+      </w:r>
+      <w:r>
+        <w:rPr>
+          <w:iCs/>
+          <w:lang w:val="fi-FI"/>
+        </w:rPr>
+        <w:t>kokoukset, joiden</w:t>
+      </w:r>
+      <w:r>
+        <w:rPr>
+          <w:iCs/>
+          <w:lang w:val="fi-FI"/>
+        </w:rPr>
+        <w:t xml:space="preserve"> lisänä olivat toisinaan Markon ja Saulin johdolla vedetyt koodikoulut.</w:t>
+      </w:r>
+    </w:p>
+    <w:p>
+      <w:pPr>
+        <w:pStyle w:val="Leipteksti1"/>
+        <w:ind w:left="0"/>
+        <w:jc w:val="left"/>
+        <w:rPr>
+          <w:iCs/>
+          <w:lang w:val="fi-FI"/>
+        </w:rPr>
+      </w:pPr>
+    </w:p>
+    <w:p>
+      <w:pPr>
+        <w:pStyle w:val="Leipteksti1"/>
+        <w:ind w:left="0"/>
+        <w:jc w:val="left"/>
+        <w:rPr>
+          <w:iCs/>
+          <w:lang w:val="fi-FI"/>
+        </w:rPr>
+      </w:pPr>
+      <w:r>
+        <w:rPr>
+          <w:iCs/>
+          <w:lang w:val="fi-FI"/>
+        </w:rPr>
+        <w:t xml:space="preserve">DevOpsin käyttö oli kaikille projektinjäsenille tuttua jo aiemmilta kursseilta ja tällä kurssilla sen käyttöön päästiin syventymään syvemmin. Uutena asiana kaikille tuli childtaskien ja issuieden käyttö, joka selvästi parantaa työn seurantaa. </w:t>
+      </w:r>
+      <w:r>
+        <w:rPr>
+          <w:iCs/>
+          <w:lang w:val="fi-FI"/>
+        </w:rPr>
+        <w:t xml:space="preserve">DevOpsin käytössä ei ryhmän kanssa huomattu muuta vikaan kuin erinäköisten asetuksien ja valikoiden olevan monen alavalikon takana piilossa. Esimerkki tästä </w:t>
+      </w:r>
+      <w:r>
+        <w:rPr>
+          <w:iCs/>
+          <w:lang w:val="fi-FI"/>
+        </w:rPr>
+        <w:t>on,</w:t>
+      </w:r>
+      <w:r>
+        <w:rPr>
+          <w:iCs/>
+          <w:lang w:val="fi-FI"/>
+        </w:rPr>
+        <w:t xml:space="preserve"> kun yritimme vaihtaa projektivaiheen toteu</w:t>
+      </w:r>
+      <w:r>
+        <w:rPr>
+          <w:iCs/>
+          <w:lang w:val="fi-FI"/>
+        </w:rPr>
+        <w:t>tu</w:t>
+      </w:r>
+      <w:r>
+        <w:rPr>
+          <w:iCs/>
+          <w:lang w:val="fi-FI"/>
+        </w:rPr>
+        <w:t xml:space="preserve">kseen, mutta kaikki issuet ja taskit menivät määrittelyn puolelle. Ongelma </w:t>
+      </w:r>
+      <w:r>
+        <w:rPr>
+          <w:iCs/>
+          <w:lang w:val="fi-FI"/>
+        </w:rPr>
+        <w:t>oli,</w:t>
+      </w:r>
+      <w:r>
+        <w:rPr>
+          <w:iCs/>
+          <w:lang w:val="fi-FI"/>
+        </w:rPr>
+        <w:t xml:space="preserve"> että vaikka ajoitukset </w:t>
+      </w:r>
+      <w:r>
+        <w:rPr>
+          <w:iCs/>
+          <w:lang w:val="fi-FI"/>
+        </w:rPr>
+        <w:t>oli</w:t>
+      </w:r>
+      <w:r>
+        <w:rPr>
+          <w:iCs/>
+          <w:lang w:val="fi-FI"/>
+        </w:rPr>
+        <w:t xml:space="preserve"> tehty niitä ei </w:t>
+      </w:r>
+      <w:r>
+        <w:rPr>
+          <w:iCs/>
+          <w:lang w:val="fi-FI"/>
+        </w:rPr>
+        <w:t>ollut</w:t>
+      </w:r>
+      <w:r>
+        <w:rPr>
+          <w:iCs/>
+          <w:lang w:val="fi-FI"/>
+        </w:rPr>
+        <w:t xml:space="preserve"> aktivoitu oikealla tavalla.</w:t>
+      </w:r>
+    </w:p>
+    <w:p>
+      <w:pPr>
+        <w:pStyle w:val="Leipteksti1"/>
+        <w:ind w:left="0"/>
+        <w:jc w:val="left"/>
+        <w:rPr>
+          <w:iCs/>
+          <w:lang w:val="fi-FI"/>
+        </w:rPr>
+      </w:pPr>
+    </w:p>
+    <w:p>
+      <w:pPr>
+        <w:pStyle w:val="Leipteksti1"/>
+        <w:ind w:left="0"/>
+        <w:jc w:val="left"/>
+        <w:rPr>
+          <w:iCs/>
+          <w:lang w:val="fi-FI"/>
+        </w:rPr>
+      </w:pPr>
+      <w:r>
+        <w:rPr>
+          <w:iCs/>
+          <w:lang w:val="fi-FI"/>
+        </w:rPr>
+        <w:t xml:space="preserve">Työajan seurantaan käytimme clokifyta, josta projektipäällikön piti usein muistuttaa. </w:t>
+      </w:r>
+      <w:r>
+        <w:rPr>
+          <w:iCs/>
+          <w:lang w:val="fi-FI"/>
+        </w:rPr>
+        <w:t xml:space="preserve">Lisäksi projektiryhmä tarkkaili töiden määrää ja tehtäviä DevOpsin avulla. </w:t>
+      </w:r>
+    </w:p>
+    <w:p>
+      <w:pPr>
+        <w:pStyle w:val="Leipteksti1"/>
+        <w:ind w:left="0"/>
+        <w:jc w:val="left"/>
+        <w:rPr>
+          <w:iCs/>
+          <w:lang w:val="fi-FI"/>
+        </w:rPr>
+      </w:pPr>
+    </w:p>
+    <w:p>
+      <w:pPr>
+        <w:pStyle w:val="Leipteksti1"/>
+        <w:ind w:left="0"/>
+        <w:jc w:val="left"/>
+        <w:rPr>
+          <w:iCs/>
+          <w:lang w:val="fi-FI"/>
+        </w:rPr>
+      </w:pPr>
+      <w:r>
+        <w:rPr>
+          <w:iCs/>
+          <w:lang w:val="fi-FI"/>
+        </w:rPr>
+        <w:t xml:space="preserve">Tietokantana käytimme mySQL-kieltä ja loimme tietokannan koulun tarjoamaan pilveen, johon projektijäsenillä oli pääsy sekä ohjelman itsensä kautta, myös heidiSQL ohjelmaa käyttäen. Tietokannan alkuperäinen suunnitelma luotiin käyttäen ERDplus sivustoa, jonka pohjalta luotiin relaatiokaavio ja sitä kautta mySQL lause, joka syötettiin pilveen. Tämän jälkeen tietokantaan tehtiin pieniä muutoksia kyselyillä ja tietokannan varmuuskopiota säilytettiin projektipäällikön koneella. </w:t>
+      </w:r>
+    </w:p>
+    <w:p>
+      <w:pPr>
+        <w:pStyle w:val="Leipteksti1"/>
+        <w:ind w:left="0"/>
+        <w:jc w:val="left"/>
+        <w:rPr>
+          <w:iCs/>
+          <w:lang w:val="fi-FI"/>
+        </w:rPr>
+      </w:pPr>
+    </w:p>
+    <w:p>
+      <w:pPr>
+        <w:pStyle w:val="Leipteksti1"/>
+        <w:ind w:left="0"/>
+        <w:jc w:val="left"/>
+        <w:rPr>
+          <w:iCs/>
+          <w:lang w:val="fi-FI"/>
+        </w:rPr>
+      </w:pPr>
+      <w:r>
+        <w:rPr>
+          <w:iCs/>
+          <w:lang w:val="fi-FI"/>
+        </w:rPr>
+        <w:t xml:space="preserve">HeidiSQLn käyttö tietokantaa muokatessa ei ollut ongelmaton. Kokeilimme monesti muokata tietokantaa käyttöliittymän avulla, mutta kyseine tapa sai ohjelman monesti solmuun ja kaatumaan. Lisäksi vaikutti </w:t>
+      </w:r>
+      <w:r>
+        <w:rPr>
+          <w:iCs/>
+          <w:lang w:val="fi-FI"/>
+        </w:rPr>
+        <w:t>toisinaan,</w:t>
+      </w:r>
+      <w:r>
+        <w:rPr>
+          <w:iCs/>
+          <w:lang w:val="fi-FI"/>
+        </w:rPr>
+        <w:t xml:space="preserve"> että pilvi oli </w:t>
+      </w:r>
+      <w:r>
+        <w:rPr>
+          <w:iCs/>
+          <w:lang w:val="fi-FI"/>
+        </w:rPr>
+        <w:t>ruuhkautunut,</w:t>
+      </w:r>
+      <w:r>
+        <w:rPr>
+          <w:iCs/>
+          <w:lang w:val="fi-FI"/>
+        </w:rPr>
+        <w:t xml:space="preserve"> kun </w:t>
+      </w:r>
+      <w:r>
+        <w:rPr>
+          <w:iCs/>
+          <w:lang w:val="fi-FI"/>
+        </w:rPr>
+        <w:t>käskyt</w:t>
+      </w:r>
+      <w:r>
+        <w:rPr>
+          <w:iCs/>
+          <w:lang w:val="fi-FI"/>
+        </w:rPr>
+        <w:t xml:space="preserve"> tietokantaan eivät menneet läpi. </w:t>
+      </w:r>
+    </w:p>
+    <w:p>
+      <w:pPr>
+        <w:pStyle w:val="Leipteksti1"/>
+        <w:ind w:left="0"/>
+        <w:jc w:val="left"/>
+        <w:rPr>
+          <w:iCs/>
+          <w:lang w:val="fi-FI"/>
+        </w:rPr>
+      </w:pPr>
+    </w:p>
+    <w:p>
+      <w:pPr>
+        <w:pStyle w:val="Leipteksti1"/>
+        <w:ind w:left="0"/>
+        <w:jc w:val="left"/>
+        <w:rPr>
+          <w:iCs/>
+          <w:lang w:val="fi-FI"/>
+        </w:rPr>
+      </w:pPr>
+      <w:r>
+        <w:rPr>
+          <w:iCs/>
+          <w:lang w:val="fi-FI"/>
+        </w:rPr>
+        <w:t xml:space="preserve">Versionhallinnassa käytettiin Gittiä, jonka käyttö oli ryhmämme kohdalla painajaista alusta asti. Onnistuimme taiteilemaan määrittelyvaiheen </w:t>
+      </w:r>
+      <w:r>
+        <w:rPr>
+          <w:iCs/>
+          <w:lang w:val="fi-FI"/>
+        </w:rPr>
+        <w:t>yli,</w:t>
+      </w:r>
+      <w:r>
+        <w:rPr>
+          <w:iCs/>
+          <w:lang w:val="fi-FI"/>
+        </w:rPr>
+        <w:t xml:space="preserve"> kunnes huomasimme seinän tulleen vastaan. Ongelmamme oli alusta asti </w:t>
+      </w:r>
+      <w:r>
+        <w:rPr>
+          <w:iCs/>
+          <w:lang w:val="fi-FI"/>
+        </w:rPr>
+        <w:t>se,</w:t>
+      </w:r>
+      <w:r>
+        <w:rPr>
+          <w:iCs/>
+          <w:lang w:val="fi-FI"/>
+        </w:rPr>
+        <w:t xml:space="preserve"> ettemme olleet </w:t>
+      </w:r>
+      <w:r>
+        <w:rPr>
+          <w:iCs/>
+          <w:lang w:val="fi-FI"/>
+        </w:rPr>
+        <w:t xml:space="preserve">luoneet. </w:t>
+      </w:r>
+      <w:proofErr w:type="spellStart"/>
+      <w:r>
+        <w:rPr>
+          <w:iCs/>
+          <w:lang w:val="fi-FI"/>
+        </w:rPr>
+        <w:t>gitignore</w:t>
+      </w:r>
+      <w:proofErr w:type="spellEnd"/>
+      <w:r>
+        <w:rPr>
+          <w:iCs/>
+          <w:lang w:val="fi-FI"/>
+        </w:rPr>
+        <w:t xml:space="preserve"> tiedosta, ja tästä kohdassa ongelmat </w:t>
+      </w:r>
+      <w:r>
+        <w:rPr>
+          <w:iCs/>
+          <w:lang w:val="fi-FI"/>
+        </w:rPr>
+        <w:t>lisäävät</w:t>
+      </w:r>
+      <w:r>
+        <w:rPr>
+          <w:iCs/>
+          <w:lang w:val="fi-FI"/>
+        </w:rPr>
+        <w:t>.</w:t>
+      </w:r>
+      <w:r>
+        <w:rPr>
+          <w:iCs/>
+          <w:lang w:val="fi-FI"/>
+        </w:rPr>
+        <w:t xml:space="preserve"> </w:t>
+      </w:r>
+    </w:p>
+    <w:p>
+      <w:pPr>
+        <w:pStyle w:val="Leipteksti1"/>
+        <w:ind w:left="0"/>
+        <w:jc w:val="left"/>
+        <w:rPr>
+          <w:iCs/>
+          <w:lang w:val="fi-FI"/>
+        </w:rPr>
+      </w:pPr>
+    </w:p>
+    <w:p>
+      <w:pPr>
+        <w:pStyle w:val="Leipteksti1"/>
+        <w:ind w:left="0"/>
+        <w:jc w:val="left"/>
+        <w:rPr>
+          <w:iCs/>
+          <w:lang w:val="fi-FI"/>
+        </w:rPr>
+      </w:pPr>
+    </w:p>
+    <w:p>
+      <w:pPr>
+        <w:pStyle w:val="Leipteksti1"/>
+        <w:ind w:left="0"/>
+        <w:jc w:val="left"/>
+        <w:rPr>
+          <w:iCs/>
+          <w:lang w:val="fi-FI"/>
+        </w:rPr>
+      </w:pPr>
+      <w:r>
+        <w:rPr>
+          <w:iCs/>
+          <w:lang w:val="fi-FI"/>
+        </w:rPr>
+        <w:t xml:space="preserve">Projektiryhmässämme on kaksi erittäin osaavaa koodaria, jotka suunnittelivat ja pääasiassa toteuttivatkin koko ohjelman. Heillä oli parhaat eväät ja kokemus luoda koodia, mutta se hieman kääntyikin itseään vastaan, sillä kukaan ryhmästä ei ollut aikaisemmin nähnyt sellaista tapaa koodata. Monella ryhmän jäsenellä on aukkoja varsinkin olio-ohjelmoinnin ja FXMLn kanssa, joten koodaaminen koettiin osittain jopa ylitsepääsemättömäksi ja koodin luonti kasaantui vain sen aloittaneiden harteille. Tätä kuitenkin pyrittiin paikkamaan niin, että lahjakkaiden koodareiden harteille kasattaisiin byrokraattisia toimia mahdollisimman vähän antaen heidän lahjansa kukkia mahdollisimman hyvin. </w:t>
+      </w:r>
+    </w:p>
+    <w:p>
+      <w:pPr>
+        <w:pStyle w:val="Leipteksti1"/>
+        <w:rPr>
+          <w:lang w:val="fi-FI"/>
+        </w:rPr>
+      </w:pPr>
+    </w:p>
+    <w:p>
+      <w:pPr>
+        <w:pStyle w:val="Otsikko2"/>
+      </w:pPr>
+      <w:bookmarkStart w:id="11" w:name="_Toc69824078"/>
+      <w:r>
+        <w:t>Toteutuksen onnistumiset</w:t>
+      </w:r>
+      <w:bookmarkEnd w:id="11"/>
+    </w:p>
+    <w:p>
+      <w:pPr>
+        <w:pStyle w:val="Leipteksti1"/>
+        <w:ind w:left="0"/>
+        <w:jc w:val="left"/>
+        <w:rPr>
+          <w:iCs/>
+          <w:lang w:val="fi-FI"/>
+        </w:rPr>
+      </w:pPr>
+      <w:r>
+        <w:rPr>
+          <w:iCs/>
+          <w:lang w:val="fi-FI"/>
+        </w:rPr>
+        <w:t>Ryhmän jäsenet kokivat työn ollut erittäin opettavainen ja syventänyt osaamista</w:t>
+      </w:r>
+      <w:r>
+        <w:rPr>
+          <w:iCs/>
+          <w:lang w:val="fi-FI"/>
+        </w:rPr>
+        <w:t xml:space="preserve"> laaja-alaisesti. Ongelmista, tehtävistä ja omista näkemyksistä keskusteltiin aktiivisesti ryhmän kesken </w:t>
+      </w:r>
+      <w:proofErr w:type="spellStart"/>
+      <w:r>
+        <w:rPr>
+          <w:iCs/>
+          <w:lang w:val="fi-FI"/>
+        </w:rPr>
+        <w:t>discordissa</w:t>
+      </w:r>
+      <w:proofErr w:type="spellEnd"/>
+      <w:r>
+        <w:rPr>
+          <w:iCs/>
+          <w:lang w:val="fi-FI"/>
+        </w:rPr>
+        <w:t xml:space="preserve">, niin kokouksien kuin niiden ulkopuolella. </w:t>
+      </w:r>
+      <w:proofErr w:type="spellStart"/>
+      <w:r>
+        <w:rPr>
+          <w:iCs/>
+          <w:lang w:val="fi-FI"/>
+        </w:rPr>
+        <w:t>Discord</w:t>
+      </w:r>
+      <w:proofErr w:type="spellEnd"/>
+      <w:r>
+        <w:rPr>
+          <w:iCs/>
+          <w:lang w:val="fi-FI"/>
+        </w:rPr>
+        <w:t xml:space="preserve"> mahdollisti reaaliaikaisen keskusteluyhteyden jäsenten välillä ja varsinkin tietokannan ja ohjelmakoodin välisten ongelmiin päästiin pureutumaan nopeasti ilman että jonkin osapuolen olisi tarvinnut odottaa kauaa. </w:t>
+      </w:r>
+    </w:p>
+    <w:p>
+      <w:pPr>
+        <w:pStyle w:val="Leipteksti1"/>
+        <w:ind w:left="0"/>
+        <w:jc w:val="left"/>
+        <w:rPr>
+          <w:iCs/>
+          <w:lang w:val="fi-FI"/>
+        </w:rPr>
+      </w:pPr>
+    </w:p>
+    <w:p>
+      <w:pPr>
+        <w:pStyle w:val="Leipteksti1"/>
+        <w:ind w:left="0"/>
+        <w:jc w:val="left"/>
+        <w:rPr>
+          <w:iCs/>
+          <w:lang w:val="fi-FI"/>
+        </w:rPr>
+      </w:pPr>
+      <w:r>
+        <w:rPr>
+          <w:iCs/>
+          <w:lang w:val="fi-FI"/>
+        </w:rPr>
+        <w:t xml:space="preserve">Kiveen lyödyt kaksi kokous kertaa viikossa koettiin hyväksi käytännöksi. Maanantain palaverin tarkoitus oli kerrata tulevan viikon asiat ja mahdollisesti pureutua ongelmiin, kun taas </w:t>
+      </w:r>
+      <w:proofErr w:type="gramStart"/>
+      <w:r>
+        <w:rPr>
+          <w:iCs/>
+          <w:lang w:val="fi-FI"/>
+        </w:rPr>
+        <w:t>Perjantain</w:t>
+      </w:r>
+      <w:proofErr w:type="gramEnd"/>
+      <w:r>
+        <w:rPr>
+          <w:iCs/>
+          <w:lang w:val="fi-FI"/>
+        </w:rPr>
+        <w:t xml:space="preserve"> palaverissä käytiin läpi tehdyt työt ja mahdolliset ongelmat. Tämä helpotti raportointia ja toi ryhmän jäsenille ilmi </w:t>
+      </w:r>
+      <w:proofErr w:type="gramStart"/>
+      <w:r>
+        <w:rPr>
+          <w:iCs/>
+          <w:lang w:val="fi-FI"/>
+        </w:rPr>
+        <w:t>miten</w:t>
+      </w:r>
+      <w:proofErr w:type="gramEnd"/>
+      <w:r>
+        <w:rPr>
+          <w:iCs/>
+          <w:lang w:val="fi-FI"/>
+        </w:rPr>
+        <w:t xml:space="preserve"> ja kuka oli töitä tehnyt sillä esimerkiksi koodin työstäminen on melko näkymätöntä työtä. </w:t>
+      </w:r>
+    </w:p>
+    <w:p>
+      <w:pPr>
+        <w:pStyle w:val="Leipteksti1"/>
+        <w:ind w:left="0"/>
+        <w:jc w:val="left"/>
+        <w:rPr>
+          <w:iCs/>
+          <w:lang w:val="fi-FI"/>
+        </w:rPr>
+      </w:pPr>
+    </w:p>
+    <w:p>
+      <w:pPr>
+        <w:pStyle w:val="Leipteksti1"/>
+        <w:ind w:left="0"/>
+        <w:jc w:val="left"/>
+        <w:rPr>
+          <w:iCs/>
+          <w:lang w:val="fi-FI"/>
+        </w:rPr>
+      </w:pPr>
+      <w:r>
+        <w:rPr>
+          <w:iCs/>
+          <w:lang w:val="fi-FI"/>
+        </w:rPr>
+        <w:t xml:space="preserve">Hyväksi </w:t>
+      </w:r>
+      <w:proofErr w:type="spellStart"/>
+      <w:r>
+        <w:rPr>
+          <w:iCs/>
+          <w:lang w:val="fi-FI"/>
+        </w:rPr>
+        <w:t>havaitittiin</w:t>
+      </w:r>
+      <w:proofErr w:type="spellEnd"/>
+      <w:r>
+        <w:rPr>
+          <w:iCs/>
+          <w:lang w:val="fi-FI"/>
+        </w:rPr>
+        <w:t xml:space="preserve"> </w:t>
+      </w:r>
+      <w:proofErr w:type="spellStart"/>
+      <w:r>
+        <w:rPr>
+          <w:iCs/>
+          <w:lang w:val="fi-FI"/>
+        </w:rPr>
+        <w:t>ns</w:t>
+      </w:r>
+      <w:proofErr w:type="spellEnd"/>
+      <w:r>
+        <w:rPr>
+          <w:iCs/>
+          <w:lang w:val="fi-FI"/>
+        </w:rPr>
+        <w:t xml:space="preserve"> ”koodauspäivä”, jona ryhmän jäsenet kokoontuivat kuuntelemaan ja oppimaan kun pääkoodari selosti koodaustyön kulkua ja </w:t>
+      </w:r>
+      <w:proofErr w:type="gramStart"/>
+      <w:r>
+        <w:rPr>
+          <w:iCs/>
+          <w:lang w:val="fi-FI"/>
+        </w:rPr>
+        <w:t>keinoja</w:t>
+      </w:r>
+      <w:proofErr w:type="gramEnd"/>
+      <w:r>
+        <w:rPr>
+          <w:iCs/>
+          <w:lang w:val="fi-FI"/>
+        </w:rPr>
+        <w:t xml:space="preserve"> miten koodia luodaan. Tämä päivä suoritettiin toisin hieman myöhään, ja totesimme paremmaksi tavaksi sijoittaa koodauspäivä sille, päivälle kun ensimmäiset oikeat koodirivit kirjoitetaan. </w:t>
+      </w:r>
+    </w:p>
+    <w:p>
+      <w:pPr>
+        <w:pStyle w:val="Leipteksti1"/>
+        <w:ind w:left="0"/>
+        <w:jc w:val="left"/>
+        <w:rPr>
+          <w:iCs/>
+          <w:lang w:val="fi-FI"/>
+        </w:rPr>
+      </w:pPr>
+    </w:p>
+    <w:p>
+      <w:pPr>
+        <w:pStyle w:val="Leipteksti1"/>
+        <w:ind w:left="0"/>
+        <w:jc w:val="left"/>
+        <w:rPr>
+          <w:iCs/>
+          <w:lang w:val="fi-FI"/>
+        </w:rPr>
+      </w:pPr>
+      <w:r>
+        <w:rPr>
+          <w:iCs/>
+          <w:lang w:val="fi-FI"/>
+        </w:rPr>
+        <w:t xml:space="preserve">Kaikilla ryhmän jäsenillä oli </w:t>
+      </w:r>
+      <w:proofErr w:type="spellStart"/>
+      <w:r>
+        <w:rPr>
+          <w:iCs/>
+          <w:lang w:val="fi-FI"/>
+        </w:rPr>
+        <w:t>admin</w:t>
+      </w:r>
+      <w:proofErr w:type="spellEnd"/>
+      <w:r>
+        <w:rPr>
+          <w:iCs/>
+          <w:lang w:val="fi-FI"/>
+        </w:rPr>
+        <w:t xml:space="preserve">-tason oikeudet </w:t>
+      </w:r>
+      <w:proofErr w:type="spellStart"/>
+      <w:r>
+        <w:rPr>
+          <w:iCs/>
+          <w:lang w:val="fi-FI"/>
+        </w:rPr>
+        <w:t>devopsiin</w:t>
+      </w:r>
+      <w:proofErr w:type="spellEnd"/>
+      <w:r>
+        <w:rPr>
+          <w:iCs/>
+          <w:lang w:val="fi-FI"/>
+        </w:rPr>
+        <w:t xml:space="preserve">, joka mahdollisti nopeiden muutosten tekemisen, sekä mahdollisti tasapuolisen oppimisen kyseisestä työkalusta. Uusina ja syventävinä asioina ryhmän jäsenille tuli erilaisten </w:t>
+      </w:r>
+      <w:proofErr w:type="spellStart"/>
+      <w:r>
+        <w:rPr>
+          <w:iCs/>
+          <w:lang w:val="fi-FI"/>
+        </w:rPr>
+        <w:t>child-taskien</w:t>
+      </w:r>
+      <w:proofErr w:type="spellEnd"/>
+      <w:r>
+        <w:rPr>
+          <w:iCs/>
+          <w:lang w:val="fi-FI"/>
+        </w:rPr>
+        <w:t xml:space="preserve"> ja </w:t>
+      </w:r>
+      <w:proofErr w:type="spellStart"/>
+      <w:r>
+        <w:rPr>
+          <w:iCs/>
+          <w:lang w:val="fi-FI"/>
+        </w:rPr>
+        <w:t>issueiden</w:t>
+      </w:r>
+      <w:proofErr w:type="spellEnd"/>
+      <w:r>
+        <w:rPr>
+          <w:iCs/>
+          <w:lang w:val="fi-FI"/>
+        </w:rPr>
+        <w:t xml:space="preserve"> laatiminen, jotka tekevät ohjelman käytöstä hieman selkeämpää. </w:t>
+      </w:r>
+    </w:p>
+    <w:p>
+      <w:pPr>
+        <w:pStyle w:val="Leipteksti1"/>
+        <w:ind w:left="0"/>
+        <w:jc w:val="left"/>
+        <w:rPr>
+          <w:iCs/>
+          <w:lang w:val="fi-FI"/>
+        </w:rPr>
+      </w:pPr>
+    </w:p>
+    <w:p>
+      <w:pPr>
+        <w:pStyle w:val="Leipteksti1"/>
+        <w:ind w:left="0"/>
+        <w:jc w:val="left"/>
+        <w:rPr>
+          <w:iCs/>
+          <w:lang w:val="fi-FI"/>
+        </w:rPr>
+      </w:pPr>
+      <w:r>
+        <w:rPr>
+          <w:iCs/>
+          <w:lang w:val="fi-FI"/>
+        </w:rPr>
+        <w:t xml:space="preserve">Projektin alussa luotiin </w:t>
+      </w:r>
+      <w:proofErr w:type="spellStart"/>
+      <w:r>
+        <w:rPr>
+          <w:iCs/>
+          <w:lang w:val="fi-FI"/>
+        </w:rPr>
+        <w:t>clokifyhin</w:t>
+      </w:r>
+      <w:proofErr w:type="spellEnd"/>
+      <w:r>
+        <w:rPr>
+          <w:iCs/>
+          <w:lang w:val="fi-FI"/>
+        </w:rPr>
+        <w:t xml:space="preserve"> uusi tili, jonka tarkoitus oli mahdollistaa kaikille ryhmän jäsenille pääsy tuntitietoihin ja muokata niitä tarvittaessa. Tämä mahdollisti myös helpomman tuntiraporttien luomisen. </w:t>
+      </w:r>
+    </w:p>
+    <w:p>
+      <w:pPr>
+        <w:pStyle w:val="Leipteksti1"/>
+        <w:ind w:left="0"/>
+        <w:jc w:val="left"/>
+        <w:rPr>
+          <w:iCs/>
+          <w:lang w:val="fi-FI"/>
+        </w:rPr>
+      </w:pPr>
+    </w:p>
+    <w:p>
+      <w:pPr>
+        <w:pStyle w:val="Leipteksti1"/>
+        <w:ind w:left="0"/>
+        <w:jc w:val="left"/>
+        <w:rPr>
+          <w:iCs/>
+          <w:lang w:val="fi-FI"/>
+        </w:rPr>
+      </w:pPr>
+      <w:proofErr w:type="spellStart"/>
+      <w:proofErr w:type="gramStart"/>
+      <w:r>
+        <w:rPr>
+          <w:iCs/>
+          <w:lang w:val="fi-FI"/>
+        </w:rPr>
         <w:t>Kaikinpuolin</w:t>
       </w:r>
       <w:proofErr w:type="spellEnd"/>
@@ -5347,6 +6126,7 @@
           <w:iCs/>
           <w:lang w:val="fi-FI"/>
         </w:rPr>
+        <w:lastRenderedPageBreak/>
         <w:t xml:space="preserve">Ongelmat kuitenkin alkoivat käymään </w:t>
       </w:r>
       <w:r>
@@ -5384,471 +6164,464 @@
           <w:iCs/>
           <w:lang w:val="fi-FI"/>
         </w:rPr>
-        <w:t xml:space="preserve"> tiedoston kanssa, sillä jostain syystä kyseistä tiedostoa ei pysty kesken projektin enää luomaan. Kyseisen tiedoston luonti ei ollut sekään mutkatonta, sillä alunpitäen gittiä korjanneen jäsenen tietokone oli osittain kykenemätön luomaan kyseisen tiedoston, sillä luodessaan sen se teki siitä .txt päätteisen tehden siitä näin vääränlaisen. Ongelma korjattiin luomalla kyseinen tiedosto toisen koneella komentoriviä käyttäen, tällöin on mahdollista pakottaa tiedosto tietynlaiseksi. </w:t>
-      </w:r>
+        <w:t xml:space="preserve"> tiedoston kanssa, sillä jostain syystä kyseistä tiedostoa ei pysty kesken projektin enää luomaan. Kyseisen tiedoston luonti ei ollut sekään mutkatonta, sillä alunpitäen gittiä korjanneen jäsenen tietokone oli osittain kykenemätön luomaan kyseisen tiedoston, sillä luodessaan sen se teki siitä .txt päätteisen tehden siitä näin vääränlaisen. Ongelma korjattiin luomalla kyseinen tiedosto toisen koneella komentoriviä käyttäen, tällöin on mahdollista pakottaa tiedosto tietynlaiseksi. Huomioitavaa on, että jos koneella on </w:t>
+      </w:r>
+      <w:r>
+        <w:rPr>
+          <w:iCs/>
+          <w:lang w:val="fi-FI"/>
+        </w:rPr>
+        <w:t>Visual</w:t>
+      </w:r>
+      <w:r>
+        <w:rPr>
+          <w:iCs/>
+          <w:lang w:val="fi-FI"/>
+        </w:rPr>
+        <w:t xml:space="preserve"> studio niin </w:t>
+      </w:r>
+      <w:r>
+        <w:rPr>
+          <w:iCs/>
+          <w:lang w:val="fi-FI"/>
+        </w:rPr>
+        <w:t>Windows</w:t>
+      </w:r>
+      <w:r>
+        <w:rPr>
+          <w:iCs/>
+          <w:lang w:val="fi-FI"/>
+        </w:rPr>
+        <w:t xml:space="preserve"> tunnistaa kyseisen tiedoston gittiin liittyväksi. </w:t>
+      </w:r>
+    </w:p>
+    <w:p>
+      <w:pPr>
+        <w:pStyle w:val="Leipteksti1"/>
+        <w:ind w:left="0"/>
+        <w:jc w:val="left"/>
+        <w:rPr>
+          <w:iCs/>
+          <w:lang w:val="fi-FI"/>
+        </w:rPr>
+      </w:pPr>
+    </w:p>
+    <w:p>
+      <w:pPr>
+        <w:pStyle w:val="Leipteksti1"/>
+        <w:ind w:left="0"/>
+        <w:jc w:val="left"/>
+        <w:rPr>
+          <w:iCs/>
+          <w:lang w:val="fi-FI"/>
+        </w:rPr>
+      </w:pPr>
+      <w:r>
+        <w:rPr>
+          <w:iCs/>
+          <w:lang w:val="fi-FI"/>
+        </w:rPr>
+        <w:t xml:space="preserve">Seuraavaksi suurimmat ongelmat liittyivät taulujen relaatioihin. </w:t>
+      </w:r>
+      <w:proofErr w:type="spellStart"/>
+      <w:r>
+        <w:rPr>
+          <w:iCs/>
+          <w:lang w:val="fi-FI"/>
+        </w:rPr>
+        <w:t>Pääkoodareiden</w:t>
+      </w:r>
+      <w:proofErr w:type="spellEnd"/>
+      <w:r>
+        <w:rPr>
+          <w:iCs/>
+          <w:lang w:val="fi-FI"/>
+        </w:rPr>
+        <w:t xml:space="preserve"> turhautuminen oli </w:t>
+      </w:r>
+      <w:r>
+        <w:rPr>
+          <w:iCs/>
+          <w:lang w:val="fi-FI"/>
+        </w:rPr>
+        <w:t>käsinkosketeltavaa,</w:t>
+      </w:r>
+      <w:r>
+        <w:rPr>
+          <w:iCs/>
+          <w:lang w:val="fi-FI"/>
+        </w:rPr>
+        <w:t xml:space="preserve"> kun heidän alkaessa laatia ohjelmakoodia, tulivat he jatkuvasti vastaan </w:t>
+      </w:r>
+      <w:r>
+        <w:rPr>
+          <w:iCs/>
+          <w:lang w:val="fi-FI"/>
+        </w:rPr>
+        <w:t>ongelmaan,</w:t>
+      </w:r>
+      <w:r>
+        <w:rPr>
+          <w:iCs/>
+          <w:lang w:val="fi-FI"/>
+        </w:rPr>
+        <w:t xml:space="preserve"> jossa heidän on ensimmäiseksi luotava toiminto toiselle </w:t>
+      </w:r>
+      <w:r>
+        <w:rPr>
+          <w:iCs/>
+          <w:lang w:val="fi-FI"/>
+        </w:rPr>
+        <w:t>taululle,</w:t>
+      </w:r>
+      <w:r>
+        <w:rPr>
+          <w:iCs/>
+          <w:lang w:val="fi-FI"/>
+        </w:rPr>
+        <w:t xml:space="preserve"> jotta he voisivat käyttää nykyistä taulua. </w:t>
+      </w:r>
+      <w:r>
+        <w:rPr>
+          <w:iCs/>
+          <w:lang w:val="fi-FI"/>
+        </w:rPr>
+        <w:t xml:space="preserve">Asiaa ei auttanut HeidiSQLn toimimattomuus käyttöliittymän kautta tehtyihin </w:t>
+      </w:r>
+      <w:r>
+        <w:rPr>
+          <w:iCs/>
+          <w:lang w:val="fi-FI"/>
+        </w:rPr>
+        <w:t>muutoksiin,</w:t>
+      </w:r>
+      <w:r>
+        <w:rPr>
+          <w:iCs/>
+          <w:lang w:val="fi-FI"/>
+        </w:rPr>
+        <w:t xml:space="preserve"> joten kaikki muutokset jouduttiin tekemään kyselyillä. </w:t>
+      </w:r>
+    </w:p>
+    <w:p>
+      <w:pPr>
+        <w:pStyle w:val="Leipteksti1"/>
+        <w:ind w:left="0"/>
+        <w:jc w:val="left"/>
+        <w:rPr>
+          <w:iCs/>
+          <w:lang w:val="fi-FI"/>
+        </w:rPr>
+      </w:pPr>
+    </w:p>
+    <w:p>
+      <w:pPr>
+        <w:pStyle w:val="Leipteksti1"/>
+        <w:ind w:left="0"/>
+        <w:jc w:val="left"/>
+        <w:rPr>
+          <w:iCs/>
+          <w:lang w:val="fi-FI"/>
+        </w:rPr>
+      </w:pPr>
+      <w:r>
+        <w:rPr>
+          <w:iCs/>
+          <w:lang w:val="fi-FI"/>
+        </w:rPr>
+        <w:t xml:space="preserve">Mietimme </w:t>
+      </w:r>
+      <w:r>
+        <w:rPr>
+          <w:iCs/>
+          <w:lang w:val="fi-FI"/>
+        </w:rPr>
+        <w:t>ryhmässä,</w:t>
+      </w:r>
+      <w:r>
+        <w:rPr>
+          <w:iCs/>
+          <w:lang w:val="fi-FI"/>
+        </w:rPr>
+        <w:t xml:space="preserve"> että olisiko tietokannan luominen ollut mahdollista täysin itsenäisillä tauluilla ja yhdistellä niitä tarvittaessa vain LEFT JOIN syntakseilla? Ohjelma ja tietokanta olivat tässä vaiheessa </w:t>
+      </w:r>
+      <w:r>
+        <w:rPr>
+          <w:iCs/>
+          <w:lang w:val="fi-FI"/>
+        </w:rPr>
+        <w:t>kuitenkin niin pitkällä,</w:t>
+      </w:r>
+      <w:r>
+        <w:rPr>
+          <w:iCs/>
+          <w:lang w:val="fi-FI"/>
+        </w:rPr>
+        <w:t xml:space="preserve"> että päätimme jatkaa vanhaan malliin ja hyväksyä relaatioiden kanssa painimisen. </w:t>
+      </w:r>
+    </w:p>
+    <w:p>
+      <w:pPr>
+        <w:pStyle w:val="Leipteksti1"/>
+        <w:ind w:left="360"/>
+        <w:rPr>
+          <w:i/>
+          <w:lang w:val="fi-FI"/>
+        </w:rPr>
+      </w:pPr>
+    </w:p>
+    <w:p>
+      <w:pPr>
+        <w:pStyle w:val="Otsikko2"/>
+        <w:rPr>
+          <w:lang w:val="en-GB"/>
+        </w:rPr>
+      </w:pPr>
+      <w:bookmarkStart w:id="13" w:name="_Toc69824080"/>
+      <w:r>
+        <w:rPr>
+          <w:lang w:val="en-GB"/>
+        </w:rPr>
+        <w:t>Knowledge transfer (</w:t>
+      </w:r>
+      <w:r>
+        <w:t>eli mitä me tästä opimme</w:t>
+      </w:r>
+      <w:r>
+        <w:rPr>
+          <w:lang w:val="en-GB"/>
+        </w:rPr>
+        <w:t>)</w:t>
+      </w:r>
+      <w:bookmarkEnd w:id="13"/>
+    </w:p>
+    <w:p>
+      <w:pPr>
+        <w:pStyle w:val="Leipteksti1"/>
+        <w:ind w:left="0"/>
+        <w:jc w:val="left"/>
+        <w:rPr>
+          <w:iCs/>
+          <w:lang w:val="fi-FI"/>
+        </w:rPr>
+      </w:pPr>
+    </w:p>
+    <w:p>
+      <w:pPr>
+        <w:pStyle w:val="Leipteksti1"/>
+        <w:ind w:left="0"/>
+        <w:jc w:val="left"/>
+        <w:rPr>
+          <w:iCs/>
+          <w:lang w:val="fi-FI"/>
+        </w:rPr>
+      </w:pPr>
+      <w:r>
+        <w:rPr>
+          <w:iCs/>
+          <w:lang w:val="fi-FI"/>
+        </w:rPr>
+        <w:t xml:space="preserve">Projekti oli erittäin opettavainen ryhmän jäsenille kaikkiaan. Uutta asiaa tuli ja erinäköiset ongelmat loivat lujaa osaamista tulevaisuutta varten.  Ryhmän sisällä onkin suurten ongelmien ratkaisujen myötä (kuten </w:t>
+      </w:r>
+      <w:proofErr w:type="spellStart"/>
+      <w:r>
+        <w:rPr>
+          <w:iCs/>
+          <w:lang w:val="fi-FI"/>
+        </w:rPr>
+        <w:t>git</w:t>
+      </w:r>
+      <w:proofErr w:type="spellEnd"/>
+      <w:r>
+        <w:rPr>
+          <w:iCs/>
+          <w:lang w:val="fi-FI"/>
+        </w:rPr>
+        <w:t xml:space="preserve">-ongelmat) jaettu linkkejä </w:t>
+      </w:r>
+      <w:proofErr w:type="spellStart"/>
+      <w:r>
+        <w:rPr>
+          <w:iCs/>
+          <w:lang w:val="fi-FI"/>
+        </w:rPr>
+        <w:t>devops</w:t>
+      </w:r>
+      <w:proofErr w:type="spellEnd"/>
+      <w:r>
+        <w:rPr>
+          <w:iCs/>
+          <w:lang w:val="fi-FI"/>
+        </w:rPr>
+        <w:t xml:space="preserve"> </w:t>
+      </w:r>
+      <w:proofErr w:type="gramStart"/>
+      <w:r>
+        <w:rPr>
+          <w:iCs/>
+          <w:lang w:val="fi-FI"/>
+        </w:rPr>
+        <w:t>työpaikoista</w:t>
+      </w:r>
+      <w:proofErr w:type="gramEnd"/>
+      <w:r>
+        <w:rPr>
+          <w:iCs/>
+          <w:lang w:val="fi-FI"/>
+        </w:rPr>
+        <w:t xml:space="preserve"> joissa toivotaan kyseisen työkalun hallintaa.</w:t>
+      </w:r>
+    </w:p>
+    <w:p>
+      <w:pPr>
+        <w:pStyle w:val="Leipteksti1"/>
+        <w:ind w:left="0"/>
+        <w:jc w:val="left"/>
+        <w:rPr>
+          <w:iCs/>
+          <w:lang w:val="fi-FI"/>
+        </w:rPr>
+      </w:pPr>
+    </w:p>
+    <w:p>
+      <w:pPr>
+        <w:pStyle w:val="Leipteksti1"/>
+        <w:ind w:left="0"/>
+        <w:jc w:val="left"/>
+        <w:rPr>
+          <w:iCs/>
+          <w:lang w:val="fi-FI"/>
+        </w:rPr>
+      </w:pPr>
+      <w:r>
+        <w:rPr>
+          <w:iCs/>
+          <w:lang w:val="fi-FI"/>
+        </w:rPr>
+        <w:t xml:space="preserve">Yhteiset koodaushetket ovat syventäneet ryhmän kaikkien jäsenten osaamista koodaamisen suhteen. Pääkoodarit Marko ja Sauli opettivat täysin </w:t>
+      </w:r>
+      <w:proofErr w:type="spellStart"/>
+      <w:r>
+        <w:rPr>
+          <w:iCs/>
+          <w:lang w:val="fi-FI"/>
+        </w:rPr>
+        <w:t>uudellaisen</w:t>
+      </w:r>
+      <w:proofErr w:type="spellEnd"/>
+      <w:r>
+        <w:rPr>
+          <w:iCs/>
+          <w:lang w:val="fi-FI"/>
+        </w:rPr>
+        <w:t xml:space="preserve"> tavan ryhmän jäsenille luoda koodia ja varsinkin olio-ohjelmoinnin saralla. On valitettavaa, että muiden ryhmäläisten apu koodissa jäi pieneksi, mutta uskomme että jokainen on </w:t>
+      </w:r>
+      <w:proofErr w:type="spellStart"/>
+      <w:r>
+        <w:rPr>
+          <w:iCs/>
+          <w:lang w:val="fi-FI"/>
+        </w:rPr>
+        <w:t>koodamisessa</w:t>
+      </w:r>
+      <w:proofErr w:type="spellEnd"/>
+      <w:r>
+        <w:rPr>
+          <w:iCs/>
+          <w:lang w:val="fi-FI"/>
+        </w:rPr>
+        <w:t xml:space="preserve"> tämän kurssin jälkeen parempi ja ainakin tietoinen siitä, kuinka laatia koodia yhdessä muiden kanssa.</w:t>
+      </w:r>
+    </w:p>
+    <w:p>
+      <w:pPr>
+        <w:pStyle w:val="Leipteksti1"/>
+        <w:ind w:left="0"/>
+        <w:jc w:val="left"/>
+        <w:rPr>
+          <w:iCs/>
+          <w:lang w:val="fi-FI"/>
+        </w:rPr>
+      </w:pPr>
+    </w:p>
+    <w:p>
+      <w:pPr>
+        <w:pStyle w:val="Leipteksti1"/>
+        <w:ind w:left="0"/>
+        <w:jc w:val="left"/>
+        <w:rPr>
+          <w:iCs/>
+          <w:lang w:val="fi-FI"/>
+        </w:rPr>
+      </w:pPr>
+      <w:r>
+        <w:rPr>
+          <w:iCs/>
+          <w:lang w:val="fi-FI"/>
+        </w:rPr>
+        <w:t xml:space="preserve">Vaikkei koodaaminen kaikkien leipä tällä kurssilla olutkaan, ovat kaikki ryhmän jäsenet saaneet koodin toimimaan omalla koneella ja oppineet kuinka koodata yhteistä koodia omalla kehitysympäristöllä (Kehitysympäristö kurssin koodi oli niinkin yksinkertaista eikä mennyt syvemmälle </w:t>
+      </w:r>
+      <w:proofErr w:type="spellStart"/>
+      <w:r>
+        <w:rPr>
+          <w:iCs/>
+          <w:lang w:val="fi-FI"/>
+        </w:rPr>
+        <w:t>IDEjen</w:t>
+      </w:r>
+      <w:proofErr w:type="spellEnd"/>
+      <w:r>
+        <w:rPr>
+          <w:iCs/>
+          <w:lang w:val="fi-FI"/>
+        </w:rPr>
+        <w:t xml:space="preserve"> käyttöön </w:t>
+      </w:r>
+      <w:proofErr w:type="spellStart"/>
+      <w:r>
+        <w:rPr>
+          <w:iCs/>
+          <w:lang w:val="fi-FI"/>
+        </w:rPr>
+        <w:t>Gitin</w:t>
+      </w:r>
+      <w:proofErr w:type="spellEnd"/>
+      <w:r>
+        <w:rPr>
+          <w:iCs/>
+          <w:lang w:val="fi-FI"/>
+        </w:rPr>
+        <w:t xml:space="preserve"> kanssa).  </w:t>
+      </w:r>
+    </w:p>
+    <w:p>
+      <w:pPr>
+        <w:pStyle w:val="Leipteksti1"/>
+        <w:ind w:left="0"/>
+        <w:jc w:val="left"/>
+        <w:rPr>
+          <w:iCs/>
+          <w:lang w:val="fi-FI"/>
+        </w:rPr>
+      </w:pPr>
+    </w:p>
+    <w:p>
+      <w:pPr>
+        <w:pStyle w:val="Leipteksti1"/>
+        <w:ind w:left="0"/>
+        <w:jc w:val="left"/>
+        <w:rPr>
+          <w:iCs/>
+          <w:lang w:val="fi-FI"/>
+        </w:rPr>
+      </w:pPr>
+      <w:proofErr w:type="spellStart"/>
       <w:r>
         <w:rPr>
           <w:iCs/>
           <w:lang w:val="fi-FI"/>
         </w:rPr>
         <w:lastRenderedPageBreak/>
-        <w:t xml:space="preserve">Huomioitavaa on, että jos koneella on </w:t>
-      </w:r>
-      <w:r>
-        <w:rPr>
-          <w:iCs/>
-          <w:lang w:val="fi-FI"/>
-        </w:rPr>
-        <w:t>Visual</w:t>
-      </w:r>
-      <w:r>
-        <w:rPr>
-          <w:iCs/>
-          <w:lang w:val="fi-FI"/>
-        </w:rPr>
-        <w:t xml:space="preserve"> studio niin </w:t>
-      </w:r>
-      <w:r>
-        <w:rPr>
-          <w:iCs/>
-          <w:lang w:val="fi-FI"/>
-        </w:rPr>
-        <w:t>Windows</w:t>
-      </w:r>
-      <w:r>
-        <w:rPr>
-          <w:iCs/>
-          <w:lang w:val="fi-FI"/>
-        </w:rPr>
-        <w:t xml:space="preserve"> tunnistaa kyseisen tiedoston gittiin liittyväksi. </w:t>
-      </w:r>
-    </w:p>
-    <w:p>
-      <w:pPr>
-        <w:pStyle w:val="Leipteksti1"/>
-        <w:ind w:left="0"/>
-        <w:jc w:val="left"/>
-        <w:rPr>
-          <w:iCs/>
-          <w:lang w:val="fi-FI"/>
-        </w:rPr>
-      </w:pPr>
-    </w:p>
-    <w:p>
-      <w:pPr>
-        <w:pStyle w:val="Leipteksti1"/>
-        <w:ind w:left="0"/>
-        <w:jc w:val="left"/>
-        <w:rPr>
-          <w:iCs/>
-          <w:lang w:val="fi-FI"/>
-        </w:rPr>
-      </w:pPr>
-      <w:r>
-        <w:rPr>
-          <w:iCs/>
-          <w:lang w:val="fi-FI"/>
-        </w:rPr>
-        <w:t xml:space="preserve">Seuraavaksi suurimmat ongelmat liittyivät taulujen relaatioihin. </w:t>
-      </w:r>
-      <w:proofErr w:type="spellStart"/>
-      <w:r>
-        <w:rPr>
-          <w:iCs/>
-          <w:lang w:val="fi-FI"/>
-        </w:rPr>
-        <w:t>Pääkoodareiden</w:t>
-      </w:r>
-      <w:proofErr w:type="spellEnd"/>
-      <w:r>
-        <w:rPr>
-          <w:iCs/>
-          <w:lang w:val="fi-FI"/>
-        </w:rPr>
-        <w:t xml:space="preserve"> turhautuminen oli </w:t>
-      </w:r>
-      <w:r>
-        <w:rPr>
-          <w:iCs/>
-          <w:lang w:val="fi-FI"/>
-        </w:rPr>
-        <w:t>käsinkosketeltavaa,</w:t>
-      </w:r>
-      <w:r>
-        <w:rPr>
-          <w:iCs/>
-          <w:lang w:val="fi-FI"/>
-        </w:rPr>
-        <w:t xml:space="preserve"> kun heidän alkaessa laatia ohjelmakoodia, tulivat he jatkuvasti vastaan </w:t>
-      </w:r>
-      <w:r>
-        <w:rPr>
-          <w:iCs/>
-          <w:lang w:val="fi-FI"/>
-        </w:rPr>
-        <w:t>ongelmaan,</w:t>
-      </w:r>
-      <w:r>
-        <w:rPr>
-          <w:iCs/>
-          <w:lang w:val="fi-FI"/>
-        </w:rPr>
-        <w:t xml:space="preserve"> jossa heidän on ensimmäiseksi luotava toiminto toiselle </w:t>
-      </w:r>
-      <w:r>
-        <w:rPr>
-          <w:iCs/>
-          <w:lang w:val="fi-FI"/>
-        </w:rPr>
-        <w:t>taululle,</w:t>
-      </w:r>
-      <w:r>
-        <w:rPr>
-          <w:iCs/>
-          <w:lang w:val="fi-FI"/>
-        </w:rPr>
-        <w:t xml:space="preserve"> jotta he voisivat käyttää nykyistä taulua. </w:t>
-      </w:r>
-      <w:r>
-        <w:rPr>
-          <w:iCs/>
-          <w:lang w:val="fi-FI"/>
-        </w:rPr>
-        <w:t xml:space="preserve">Asiaa ei auttanut HeidiSQLn toimimattomuus käyttöliittymän kautta tehtyihin </w:t>
-      </w:r>
-      <w:r>
-        <w:rPr>
-          <w:iCs/>
-          <w:lang w:val="fi-FI"/>
-        </w:rPr>
-        <w:t>muutoksiin,</w:t>
-      </w:r>
-      <w:r>
-        <w:rPr>
-          <w:iCs/>
-          <w:lang w:val="fi-FI"/>
-        </w:rPr>
-        <w:t xml:space="preserve"> joten kaikki muutokset jouduttiin tekemään kyselyillä. </w:t>
-      </w:r>
-    </w:p>
-    <w:p>
-      <w:pPr>
-        <w:pStyle w:val="Leipteksti1"/>
-        <w:ind w:left="0"/>
-        <w:jc w:val="left"/>
-        <w:rPr>
-          <w:iCs/>
-          <w:lang w:val="fi-FI"/>
-        </w:rPr>
-      </w:pPr>
-    </w:p>
-    <w:p>
-      <w:pPr>
-        <w:pStyle w:val="Leipteksti1"/>
-        <w:ind w:left="0"/>
-        <w:jc w:val="left"/>
-        <w:rPr>
-          <w:iCs/>
-          <w:lang w:val="fi-FI"/>
-        </w:rPr>
-      </w:pPr>
-      <w:r>
-        <w:rPr>
-          <w:iCs/>
-          <w:lang w:val="fi-FI"/>
-        </w:rPr>
-        <w:t xml:space="preserve">Mietimme </w:t>
-      </w:r>
-      <w:r>
-        <w:rPr>
-          <w:iCs/>
-          <w:lang w:val="fi-FI"/>
-        </w:rPr>
-        <w:t>ryhmässä,</w:t>
-      </w:r>
-      <w:r>
-        <w:rPr>
-          <w:iCs/>
-          <w:lang w:val="fi-FI"/>
-        </w:rPr>
-        <w:t xml:space="preserve"> että olisiko tietokannan luominen ollut mahdollista täysin itsenäisillä tauluilla ja yhdistellä niitä tarvittaessa vain LEFT JOIN syntakseilla? Ohjelma ja tietokanta olivat tässä vaiheessa </w:t>
-      </w:r>
-      <w:r>
-        <w:rPr>
-          <w:iCs/>
-          <w:lang w:val="fi-FI"/>
-        </w:rPr>
-        <w:t>kuitenkin niin pitkällä,</w:t>
-      </w:r>
-      <w:r>
-        <w:rPr>
-          <w:iCs/>
-          <w:lang w:val="fi-FI"/>
-        </w:rPr>
-        <w:t xml:space="preserve"> että päätimme jatkaa vanhaan malliin ja hyväksyä relaatioiden kanssa painimisen. </w:t>
-      </w:r>
-    </w:p>
-    <w:p>
-      <w:pPr>
-        <w:pStyle w:val="Leipteksti1"/>
-        <w:ind w:left="360"/>
-        <w:rPr>
-          <w:i/>
-          <w:lang w:val="fi-FI"/>
-        </w:rPr>
-      </w:pPr>
-    </w:p>
-    <w:p>
-      <w:pPr>
-        <w:pStyle w:val="Otsikko2"/>
-        <w:rPr>
-          <w:lang w:val="en-GB"/>
-        </w:rPr>
-      </w:pPr>
-      <w:bookmarkStart w:id="13" w:name="_Toc69824080"/>
-      <w:r>
-        <w:rPr>
-          <w:lang w:val="en-GB"/>
-        </w:rPr>
-        <w:t>Knowledge transfer (</w:t>
-      </w:r>
-      <w:r>
-        <w:t>eli mitä me tästä opimme</w:t>
-      </w:r>
-      <w:r>
-        <w:rPr>
-          <w:lang w:val="en-GB"/>
-        </w:rPr>
-        <w:t>)</w:t>
-      </w:r>
-      <w:bookmarkEnd w:id="13"/>
-    </w:p>
-    <w:p>
-      <w:pPr>
-        <w:pStyle w:val="Leipteksti1"/>
-        <w:ind w:left="0"/>
-        <w:jc w:val="left"/>
-        <w:rPr>
-          <w:iCs/>
-          <w:lang w:val="fi-FI"/>
-        </w:rPr>
-      </w:pPr>
-    </w:p>
-    <w:p>
-      <w:pPr>
-        <w:pStyle w:val="Leipteksti1"/>
-        <w:ind w:left="0"/>
-        <w:jc w:val="left"/>
-        <w:rPr>
-          <w:iCs/>
-          <w:lang w:val="fi-FI"/>
-        </w:rPr>
-      </w:pPr>
-      <w:r>
-        <w:rPr>
-          <w:iCs/>
-          <w:lang w:val="fi-FI"/>
-        </w:rPr>
-        <w:t xml:space="preserve">Projekti oli erittäin opettavainen ryhmän jäsenille kaikkiaan. Uutta asiaa tuli ja erinäköiset ongelmat loivat lujaa osaamista tulevaisuutta varten.  Ryhmän sisällä onkin suurten ongelmien ratkaisujen myötä (kuten </w:t>
-      </w:r>
-      <w:proofErr w:type="spellStart"/>
-      <w:r>
-        <w:rPr>
-          <w:iCs/>
-          <w:lang w:val="fi-FI"/>
-        </w:rPr>
-        <w:t>git</w:t>
-      </w:r>
-      <w:proofErr w:type="spellEnd"/>
-      <w:r>
-        <w:rPr>
-          <w:iCs/>
-          <w:lang w:val="fi-FI"/>
-        </w:rPr>
-        <w:t xml:space="preserve">-ongelmat) jaettu linkkejä </w:t>
-      </w:r>
-      <w:proofErr w:type="spellStart"/>
-      <w:r>
-        <w:rPr>
-          <w:iCs/>
-          <w:lang w:val="fi-FI"/>
-        </w:rPr>
-        <w:t>devops</w:t>
-      </w:r>
-      <w:proofErr w:type="spellEnd"/>
-      <w:r>
-        <w:rPr>
-          <w:iCs/>
-          <w:lang w:val="fi-FI"/>
-        </w:rPr>
-        <w:t xml:space="preserve"> </w:t>
-      </w:r>
-      <w:proofErr w:type="gramStart"/>
-      <w:r>
-        <w:rPr>
-          <w:iCs/>
-          <w:lang w:val="fi-FI"/>
-        </w:rPr>
-        <w:t>työpaikoista</w:t>
-      </w:r>
-      <w:proofErr w:type="gramEnd"/>
-      <w:r>
-        <w:rPr>
-          <w:iCs/>
-          <w:lang w:val="fi-FI"/>
-        </w:rPr>
-        <w:t xml:space="preserve"> joissa toivotaan kyseisen työkalun hallintaa.</w:t>
-      </w:r>
-    </w:p>
-    <w:p>
-      <w:pPr>
-        <w:pStyle w:val="Leipteksti1"/>
-        <w:ind w:left="0"/>
-        <w:jc w:val="left"/>
-        <w:rPr>
-          <w:iCs/>
-          <w:lang w:val="fi-FI"/>
-        </w:rPr>
-      </w:pPr>
-    </w:p>
-    <w:p>
-      <w:pPr>
-        <w:pStyle w:val="Leipteksti1"/>
-        <w:ind w:left="0"/>
-        <w:jc w:val="left"/>
-        <w:rPr>
-          <w:iCs/>
-          <w:lang w:val="fi-FI"/>
-        </w:rPr>
-      </w:pPr>
-      <w:r>
-        <w:rPr>
-          <w:iCs/>
-          <w:lang w:val="fi-FI"/>
-        </w:rPr>
-        <w:t xml:space="preserve">Yhteiset koodaushetket ovat syventäneet ryhmän kaikkien jäsenten osaamista koodaamisen suhteen. Pääkoodarit Marko ja Sauli opettivat täysin </w:t>
-      </w:r>
-      <w:proofErr w:type="spellStart"/>
-      <w:r>
-        <w:rPr>
-          <w:iCs/>
-          <w:lang w:val="fi-FI"/>
-        </w:rPr>
-        <w:t>uudellaisen</w:t>
-      </w:r>
-      <w:proofErr w:type="spellEnd"/>
-      <w:r>
-        <w:rPr>
-          <w:iCs/>
-          <w:lang w:val="fi-FI"/>
-        </w:rPr>
-        <w:t xml:space="preserve"> tavan ryhmän jäsenille luoda koodia ja varsinkin olio-ohjelmoinnin saralla. On valitettavaa, että muiden ryhmäläisten apu koodissa jäi pieneksi, mutta uskomme että jokainen on </w:t>
-      </w:r>
-      <w:proofErr w:type="spellStart"/>
-      <w:r>
-        <w:rPr>
-          <w:iCs/>
-          <w:lang w:val="fi-FI"/>
-        </w:rPr>
-        <w:t>koodamisessa</w:t>
-      </w:r>
-      <w:proofErr w:type="spellEnd"/>
-      <w:r>
-        <w:rPr>
-          <w:iCs/>
-          <w:lang w:val="fi-FI"/>
-        </w:rPr>
-        <w:t xml:space="preserve"> tämän kurssin jälkeen parempi ja ainakin tietoinen siitä, kuinka laatia koodia yhdessä muiden kanssa.</w:t>
-      </w:r>
-    </w:p>
-    <w:p>
-      <w:pPr>
-        <w:pStyle w:val="Leipteksti1"/>
-        <w:ind w:left="0"/>
-        <w:jc w:val="left"/>
-        <w:rPr>
-          <w:iCs/>
-          <w:lang w:val="fi-FI"/>
-        </w:rPr>
-      </w:pPr>
-    </w:p>
-    <w:p>
-      <w:pPr>
-        <w:pStyle w:val="Leipteksti1"/>
-        <w:ind w:left="0"/>
-        <w:jc w:val="left"/>
-        <w:rPr>
-          <w:iCs/>
-          <w:lang w:val="fi-FI"/>
-        </w:rPr>
-      </w:pPr>
-      <w:r>
-        <w:rPr>
-          <w:iCs/>
-          <w:lang w:val="fi-FI"/>
-        </w:rPr>
-        <w:t xml:space="preserve">Vaikkei koodaaminen kaikkien leipä tällä kurssilla olutkaan, ovat kaikki ryhmän jäsenet saaneet koodin toimimaan omalla koneella ja oppineet kuinka koodata yhteistä koodia omalla kehitysympäristöllä (Kehitysympäristö kurssin koodi oli niinkin yksinkertaista eikä mennyt syvemmälle </w:t>
-      </w:r>
-      <w:proofErr w:type="spellStart"/>
-      <w:r>
-        <w:rPr>
-          <w:iCs/>
-          <w:lang w:val="fi-FI"/>
-        </w:rPr>
-        <w:t>IDEjen</w:t>
-      </w:r>
-      <w:proofErr w:type="spellEnd"/>
-      <w:r>
-        <w:rPr>
-          <w:iCs/>
-          <w:lang w:val="fi-FI"/>
-        </w:rPr>
-        <w:t xml:space="preserve"> käyttöön </w:t>
-      </w:r>
-      <w:proofErr w:type="spellStart"/>
-      <w:r>
-        <w:rPr>
-          <w:iCs/>
-          <w:lang w:val="fi-FI"/>
-        </w:rPr>
-        <w:t>Gitin</w:t>
-      </w:r>
-      <w:proofErr w:type="spellEnd"/>
-      <w:r>
-        <w:rPr>
-          <w:iCs/>
-          <w:lang w:val="fi-FI"/>
-        </w:rPr>
-        <w:t xml:space="preserve"> kanssa).  </w:t>
-      </w:r>
-    </w:p>
-    <w:p>
-      <w:pPr>
-        <w:pStyle w:val="Leipteksti1"/>
-        <w:ind w:left="0"/>
-        <w:jc w:val="left"/>
-        <w:rPr>
-          <w:iCs/>
-          <w:lang w:val="fi-FI"/>
-        </w:rPr>
-      </w:pPr>
-    </w:p>
-    <w:p>
-      <w:pPr>
-        <w:pStyle w:val="Leipteksti1"/>
-        <w:ind w:left="0"/>
-        <w:jc w:val="left"/>
-        <w:rPr>
-          <w:iCs/>
-          <w:lang w:val="fi-FI"/>
-        </w:rPr>
-      </w:pPr>
-      <w:proofErr w:type="spellStart"/>
-      <w:r>
-        <w:rPr>
-          <w:iCs/>
-          <w:lang w:val="fi-FI"/>
-        </w:rPr>
         <w:t>DevOpsin</w:t>
       </w:r>
       <w:proofErr w:type="spellEnd"/>
@@ -6009,7 +6782,6 @@
           <w:iCs/>
           <w:lang w:val="fi-FI"/>
         </w:rPr>
-        <w:lastRenderedPageBreak/>
         <w:t>helpompaa</w:t>
       </w:r>
       <w:proofErr w:type="gramEnd"/>
@@ -6249,7 +7021,15 @@
           <w:iCs/>
           <w:lang w:val="fi-FI"/>
         </w:rPr>
-        <w:t>Ohjelmistotuotanto on erittäin monimutkainen ja sekava polku. Se selkiytynee ajan ja kokemuksen mukana. Vaikka omasta mielestä projektin alussa mietti kaikkia mahdollisia kohtia ohjelmiston suunnittelussa, niin edelleen ohjelmiston edetessä törmättiin uusiin ja odottamattomiin asioihin.</w:t>
+        <w:t xml:space="preserve">Ohjelmistotuotanto on erittäin monimutkainen ja sekava polku. Se selkiytynee ajan ja kokemuksen mukana. Vaikka omasta mielestä projektin alussa mietti kaikkia mahdollisia kohtia ohjelmiston suunnittelussa, niin edelleen ohjelmiston edetessä törmättiin uusiin ja </w:t>
+      </w:r>
+      <w:r>
+        <w:rPr>
+          <w:iCs/>
+          <w:lang w:val="fi-FI"/>
+        </w:rPr>
+        <w:lastRenderedPageBreak/>
+        <w:t>odottamattomiin asioihin.</w:t>
       </w:r>
       <w:r>
         <w:rPr>
@@ -6466,7 +7246,6 @@
           <w:iCs/>
           <w:lang w:val="fi-FI"/>
         </w:rPr>
-        <w:lastRenderedPageBreak/>
         <w:t xml:space="preserve">Ryhmätyöskentely toimi täydellisesti, kaikki oli mukana ja aktiivisena heti alusta asti ja homma toimi kuin rasvattu </w:t>
       </w:r>
       <w:proofErr w:type="spellStart"/>
@@ -6664,7 +7443,15 @@
           <w:iCs/>
           <w:lang w:val="fi-FI"/>
         </w:rPr>
-        <w:t>, tai sitten muuten vain suorittaa putkeen useampi tietokantahaku. Ohjelma hidastuu tällöin melko paljon, kun jokainen kysely avaa ja sulkee yhteyden ja olisikin varmaan viisaampaa avata tietokantayhteys siellä missä tietokannan metodeja kutsutaan ja sulkea yhteys sen jälkeen, kun kaikki haut on tehty.</w:t>
+        <w:t xml:space="preserve">, tai sitten muuten vain suorittaa putkeen useampi tietokantahaku. Ohjelma hidastuu tällöin melko paljon, kun jokainen kysely avaa ja sulkee yhteyden ja olisikin varmaan viisaampaa avata tietokantayhteys siellä </w:t>
+      </w:r>
+      <w:r>
+        <w:rPr>
+          <w:iCs/>
+          <w:lang w:val="fi-FI"/>
+        </w:rPr>
+        <w:lastRenderedPageBreak/>
+        <w:t>missä tietokannan metodeja kutsutaan ja sulkea yhteys sen jälkeen, kun kaikki haut on tehty.</w:t>
       </w:r>
     </w:p>
     <w:p>
@@ -6757,15 +7544,7 @@
           <w:iCs/>
           <w:lang w:val="fi-FI"/>
         </w:rPr>
-        <w:t xml:space="preserve">, että toimintojen toteuttamista saa priorisoida melko vahvasti sen mukaan, kuinka paljon aikaa on jäljellä ja kuinka paljon aikaa on valmis käyttämään projektiin aikaa. Kuten yllä on mainittu, kaikkia haluamiaan toimintoja ei välttämättä ehdi toteuttaa, vaan prioriteetiksi muodostuu se, että ohjelma toteuttaa </w:t>
-      </w:r>
-      <w:r>
-        <w:rPr>
-          <w:iCs/>
-          <w:lang w:val="fi-FI"/>
-        </w:rPr>
-        <w:lastRenderedPageBreak/>
-        <w:t>karkeasti ne toiminnot mitä asiakas on tilannut. Esimerkiksi käyttäjän virheiden käsittelyssä on varmasti puutteita, joka varmasti tulee esiin testausvaiheessa ja testien tuloksia odotankin mielenkiinnolla. Ohjelman ulkoasua olisi myös kiva viilata mukavamman näköiseksi jo senkin takia, että se osoittautui todella hauskaksi ja koukuttavaksi hommaksi ja sitä kiinnostaisi opetella lisää. Tähän ei kuitenkaan ylimääräistä aikaa ole tässä projektissa juuri jäänyt.</w:t>
+        <w:t>, että toimintojen toteuttamista saa priorisoida melko vahvasti sen mukaan, kuinka paljon aikaa on jäljellä ja kuinka paljon aikaa on valmis käyttämään projektiin aikaa. Kuten yllä on mainittu, kaikkia haluamiaan toimintoja ei välttämättä ehdi toteuttaa, vaan prioriteetiksi muodostuu se, että ohjelma toteuttaa karkeasti ne toiminnot mitä asiakas on tilannut. Esimerkiksi käyttäjän virheiden käsittelyssä on varmasti puutteita, joka varmasti tulee esiin testausvaiheessa ja testien tuloksia odotankin mielenkiinnolla. Ohjelman ulkoasua olisi myös kiva viilata mukavamman näköiseksi jo senkin takia, että se osoittautui todella hauskaksi ja koukuttavaksi hommaksi ja sitä kiinnostaisi opetella lisää. Tähän ei kuitenkaan ylimääräistä aikaa ole tässä projektissa juuri jäänyt.</w:t>
       </w:r>
     </w:p>
     <w:p>
@@ -6865,7 +7644,14 @@
           <w:iCs/>
           <w:lang w:val="fi-FI"/>
         </w:rPr>
-        <w:t>Toimipisteitä voi hallita täydellisesti.</w:t>
+        <w:t>Toimipisteitä voi hallita täy</w:t>
+      </w:r>
+      <w:r>
+        <w:rPr>
+          <w:iCs/>
+          <w:lang w:val="fi-FI"/>
+        </w:rPr>
+        <w:t xml:space="preserve">dellisti. </w:t>
       </w:r>
     </w:p>
     <w:p>
@@ -6942,6 +7728,13 @@
         </w:rPr>
         <w:t>Laitteita ja palveluita voi lisätä toimitiloihin täydellisesti</w:t>
       </w:r>
+      <w:r>
+        <w:rPr>
+          <w:iCs/>
+          <w:lang w:val="fi-FI"/>
+        </w:rPr>
+        <w:t xml:space="preserve"> ja testauksessa havaittu ongelma on korjattu</w:t>
+      </w:r>
     </w:p>
     <w:p>
       <w:pPr>
@@ -6997,7 +7790,21 @@
           <w:iCs/>
           <w:lang w:val="fi-FI"/>
         </w:rPr>
-        <w:t>Toimii, ei ongelmia</w:t>
+        <w:t>Toimii</w:t>
+      </w:r>
+      <w:r>
+        <w:rPr>
+          <w:iCs/>
+          <w:lang w:val="fi-FI"/>
+        </w:rPr>
+        <w:t xml:space="preserve">, </w:t>
+      </w:r>
+      <w:r>
+        <w:rPr>
+          <w:iCs/>
+          <w:lang w:val="fi-FI"/>
+        </w:rPr>
+        <w:t>Ongelmat koskevat poikkeustenhallintaa kuten aloituspäivän valitseminen menneisyydestä ja aloituspäivän laitto myöhemmäksi kuin lopetuspäivä.</w:t>
       </w:r>
     </w:p>
     <w:p>
@@ -7100,28 +7907,46 @@
           <w:iCs/>
           <w:lang w:val="fi-FI"/>
         </w:rPr>
-        <w:t xml:space="preserve"> 100 %</w:t>
-      </w:r>
-      <w:r>
-        <w:rPr>
-          <w:iCs/>
-          <w:lang w:val="fi-FI"/>
-        </w:rPr>
         <w:t xml:space="preserve"> </w:t>
       </w:r>
       <w:r>
         <w:rPr>
-          <w:iCs/>
-          <w:lang w:val="fi-FI"/>
-        </w:rPr>
-        <w:t xml:space="preserve">- </w:t>
-      </w:r>
-      <w:r>
-        <w:rPr>
-          <w:iCs/>
-          <w:lang w:val="fi-FI"/>
-        </w:rPr>
-        <w:t>Toimii, ei ongelmia</w:t>
+          <w:b/>
+          <w:bCs/>
+          <w:iCs/>
+          <w:lang w:val="fi-FI"/>
+        </w:rPr>
+        <w:t>90</w:t>
+      </w:r>
+      <w:r>
+        <w:rPr>
+          <w:b/>
+          <w:bCs/>
+          <w:iCs/>
+          <w:lang w:val="fi-FI"/>
+        </w:rPr>
+        <w:t xml:space="preserve"> %</w:t>
+      </w:r>
+      <w:r>
+        <w:rPr>
+          <w:iCs/>
+          <w:lang w:val="fi-FI"/>
+        </w:rPr>
+        <w:t xml:space="preserve"> </w:t>
+      </w:r>
+      <w:r>
+        <w:rPr>
+          <w:iCs/>
+          <w:lang w:val="fi-FI"/>
+        </w:rPr>
+        <w:t>-</w:t>
+      </w:r>
+      <w:r>
+        <w:rPr>
+          <w:iCs/>
+          <w:lang w:val="fi-FI"/>
+        </w:rPr>
+        <w:t>Muuten toimii mutta laskujen muokkaus ei toimi SQL syntaksin vuoksi</w:t>
       </w:r>
     </w:p>
     <w:p>
@@ -7396,49 +8221,75 @@
           <w:iCs/>
           <w:lang w:val="fi-FI"/>
         </w:rPr>
-        <w:t xml:space="preserve"> jotka omasta mielestä ovat hyvin selkeitä, eivät välttämättä sitä ole käyttäjän mielestä. Tätä asiaa on hyvin tukenut meneillään oleva Ihminen ja vuorovaikutteinen teknologia -kurssi. Käyttöliittymä tuli suunniteltua ensimmäisenä projektia aloittaessa ja onkin projektin edetessä ollut silmiä avaavaa huomata joissakin kohdissa jälkeenpäin, kuinka epäselvä jokin toiminnallisuus voi käyttäjälle (ja jopa itselleen) olla mikä suunnitellessa vaikutti todella selkeältä ratkaisulta. Käyttäjän ei tulisi joutua arvailemaan kuinka jokin asia tehdään vaan ohjelmassa voisi olla enemmän selkeitä ohjeita tähän. Näitä sitten </w:t>
-      </w:r>
-      <w:proofErr w:type="gramStart"/>
-      <w:r>
-        <w:rPr>
-          <w:iCs/>
-          <w:lang w:val="fi-FI"/>
-        </w:rPr>
-        <w:t>lisäillään</w:t>
-      </w:r>
-      <w:proofErr w:type="gramEnd"/>
-      <w:r>
-        <w:rPr>
-          <w:iCs/>
-          <w:lang w:val="fi-FI"/>
-        </w:rPr>
-        <w:t xml:space="preserve"> jos tai kun aikaa jää.</w:t>
-      </w:r>
-    </w:p>
-    <w:p>
-      <w:pPr>
-        <w:pStyle w:val="Leipteksti1"/>
-        <w:rPr>
-          <w:iCs/>
-          <w:lang w:val="fi-FI"/>
-        </w:rPr>
-      </w:pPr>
-    </w:p>
-    <w:p>
-      <w:pPr>
-        <w:pStyle w:val="Leipteksti1"/>
-        <w:ind w:left="0"/>
-        <w:rPr>
-          <w:iCs/>
-          <w:lang w:val="fi-FI"/>
-        </w:rPr>
-      </w:pPr>
-      <w:r>
-        <w:rPr>
-          <w:iCs/>
-          <w:lang w:val="fi-FI"/>
-        </w:rPr>
-        <w:t>On myös huomannut selkeästi, että ei vielä osaa suunnitteluvaiheessa välttämättä nähdä kaikilta osin kokonaiskuvaa tietyissä asioissa ja kuinka joidenkin suunnitteluvirheiden korjaaminen myöhemmin toteutusvaiheessa osoittautuu todella aikaa vieväksi ja aikataulun puitteissa jopa mahdottomaksi korjata. Suunnitellessa jokin asia/toiminnallisuus tuntuu mielessä todella selkeältä, mutta kun sitä alkaa toteuttamaan niin huomaa, että asia ei olekaan niin yksinkertainen kuin miltä se ensin vaikutti ja yksi huomioimaton asia suunnittelussa voi vaikeuttaa usean eri ohjelman osan toteuttamista myöhemmin.</w:t>
+        <w:t xml:space="preserve"> jotka omasta mielestä ovat hyvin selkeitä, eivät välttämättä sitä ole käyttäjän mielestä. Tätä asiaa on hyvin tukenut meneillään oleva Ihminen ja vuorovaikutteinen teknologia -kurssi. Käyttöliittymä tuli suunniteltua ensimmäisenä projektia aloittaessa ja onkin projektin edetessä ollut silmiä avaavaa huomata joissakin kohdissa jälkeenpäin, kuinka epäselvä jokin toiminnallisuus voi käyttäjälle (ja jopa itselleen) olla mikä suunnitellessa vaikutti todella selkeältä ratkaisulta. Käyttäjän ei tulisi joutua arvailemaan kuinka jokin asia tehdään vaan ohjelmassa voisi olla enemmän selkeitä ohjeita tähän.</w:t>
+      </w:r>
+    </w:p>
+    <w:p>
+      <w:pPr>
+        <w:pStyle w:val="Leipteksti1"/>
+        <w:rPr>
+          <w:iCs/>
+          <w:lang w:val="fi-FI"/>
+        </w:rPr>
+      </w:pPr>
+    </w:p>
+    <w:p>
+      <w:pPr>
+        <w:pStyle w:val="Leipteksti1"/>
+        <w:ind w:left="0"/>
+        <w:rPr>
+          <w:iCs/>
+          <w:lang w:val="fi-FI"/>
+        </w:rPr>
+      </w:pPr>
+      <w:r>
+        <w:rPr>
+          <w:iCs/>
+          <w:lang w:val="fi-FI"/>
+        </w:rPr>
+        <w:t>On myös huoma</w:t>
+      </w:r>
+      <w:r>
+        <w:rPr>
+          <w:iCs/>
+          <w:lang w:val="fi-FI"/>
+        </w:rPr>
+        <w:t>ttu</w:t>
+      </w:r>
+      <w:r>
+        <w:rPr>
+          <w:iCs/>
+          <w:lang w:val="fi-FI"/>
+        </w:rPr>
+        <w:t xml:space="preserve"> selkeästi, että</w:t>
+      </w:r>
+      <w:r>
+        <w:rPr>
+          <w:iCs/>
+          <w:lang w:val="fi-FI"/>
+        </w:rPr>
+        <w:t xml:space="preserve"> </w:t>
+      </w:r>
+      <w:r>
+        <w:rPr>
+          <w:iCs/>
+          <w:lang w:val="fi-FI"/>
+        </w:rPr>
+        <w:t xml:space="preserve">suunnitteluvaiheessa </w:t>
+      </w:r>
+      <w:r>
+        <w:rPr>
+          <w:iCs/>
+          <w:lang w:val="fi-FI"/>
+        </w:rPr>
+        <w:t xml:space="preserve">ei </w:t>
+      </w:r>
+      <w:r>
+        <w:rPr>
+          <w:iCs/>
+          <w:lang w:val="fi-FI"/>
+        </w:rPr>
+        <w:t>välttämättä nähdä kaikilta osin kokonaiskuvaa tietyissä asioissa ja kuinka joidenkin suunnitteluvirheiden korjaaminen myöhemmin toteutusvaiheessa osoittautuu todella aikaa vieväksi ja aikataulun puitteissa jopa mahdottomaksi korjata. Suunnitellessa jokin asia/toiminnallisuus tuntuu mielessä todella selkeältä, mutta kun sitä alkaa toteuttamaan niin huomaa, että asia ei olekaan niin yksinkertainen kuin miltä se ensin vaikutti ja yksi huomioimaton asia suunnittelussa voi vaikeuttaa usean eri ohjelman osan toteuttamista myöhemmin.</w:t>
       </w:r>
     </w:p>
     <w:p>
@@ -7503,8 +8354,8 @@
       </w:r>
     </w:p>
     <w:sectPr>
-      <w:headerReference w:type="default" r:id="rId8"/>
-      <w:footerReference w:type="default" r:id="rId9"/>
+      <w:headerReference w:type="default" r:id="rId10"/>
+      <w:footerReference w:type="default" r:id="rId11"/>
       <w:pgSz w:w="11906" w:h="16838"/>
       <w:pgMar w:top="1985" w:right="1134" w:bottom="1418" w:left="2552" w:header="851" w:footer="708" w:gutter="0"/>
       <w:cols w:space="708"/>
@@ -7552,7 +8403,7 @@
       <w:rPr>
         <w:noProof/>
       </w:rPr>
-      <w:t>19.05.21</w:t>
+      <w:t>20.05.21</w:t>
     </w:r>
     <w:r>
       <w:fldChar w:fldCharType="end"/>

</xml_diff>